<commit_message>
Working at content part
</commit_message>
<xml_diff>
--- a/Pavel_Ionut_Aplicatie_Colaborativa_Securizata.docx
+++ b/Pavel_Ionut_Aplicatie_Colaborativa_Securizata.docx
@@ -2081,7 +2081,7 @@
       </w:pPr>
       <w:bookmarkStart w:id="0" w:name="_Toc95934289"/>
       <w:bookmarkStart w:id="1" w:name="_Toc104286313"/>
-      <w:bookmarkStart w:id="2" w:name="_Toc104286408"/>
+      <w:bookmarkStart w:id="2" w:name="_Toc104297534"/>
       <w:r>
         <w:rPr>
           <w:rFonts w:cs="Times New Roman"/>
@@ -2152,7 +2152,7 @@
       </w:pPr>
       <w:bookmarkStart w:id="3" w:name="_Toc95934290"/>
       <w:bookmarkStart w:id="4" w:name="_Toc104286314"/>
-      <w:bookmarkStart w:id="5" w:name="_Toc104286409"/>
+      <w:bookmarkStart w:id="5" w:name="_Toc104297535"/>
       <w:r>
         <w:rPr>
           <w:rFonts w:cs="Times New Roman"/>
@@ -2427,6 +2427,7 @@
             <w:rPr>
               <w:rFonts w:asciiTheme="minorHAnsi" w:eastAsiaTheme="minorEastAsia" w:hAnsiTheme="minorHAnsi"/>
               <w:sz w:val="22"/>
+              <w:lang w:val="en-US"/>
             </w:rPr>
           </w:pPr>
           <w:r>
@@ -2438,7 +2439,7 @@
           <w:r>
             <w:fldChar w:fldCharType="separate"/>
           </w:r>
-          <w:hyperlink w:anchor="_Toc104286408" w:history="1">
+          <w:hyperlink w:anchor="_Toc104297534" w:history="1">
             <w:r>
               <w:rPr>
                 <w:rStyle w:val="Hyperlink"/>
@@ -2462,7 +2463,7 @@
               <w:rPr>
                 <w:webHidden/>
               </w:rPr>
-              <w:instrText xml:space="preserve"> PAGEREF _Toc104286408 \h </w:instrText>
+              <w:instrText xml:space="preserve"> PAGEREF _Toc104297534 \h </w:instrText>
             </w:r>
             <w:r>
               <w:rPr>
@@ -2498,9 +2499,10 @@
             <w:rPr>
               <w:rFonts w:asciiTheme="minorHAnsi" w:eastAsiaTheme="minorEastAsia" w:hAnsiTheme="minorHAnsi"/>
               <w:sz w:val="22"/>
+              <w:lang w:val="en-US"/>
             </w:rPr>
           </w:pPr>
-          <w:hyperlink w:anchor="_Toc104286409" w:history="1">
+          <w:hyperlink w:anchor="_Toc104297535" w:history="1">
             <w:r>
               <w:rPr>
                 <w:rStyle w:val="Hyperlink"/>
@@ -2524,7 +2526,7 @@
               <w:rPr>
                 <w:webHidden/>
               </w:rPr>
-              <w:instrText xml:space="preserve"> PAGEREF _Toc104286409 \h </w:instrText>
+              <w:instrText xml:space="preserve"> PAGEREF _Toc104297535 \h </w:instrText>
             </w:r>
             <w:r>
               <w:rPr>
@@ -2560,9 +2562,10 @@
             <w:rPr>
               <w:rFonts w:asciiTheme="minorHAnsi" w:eastAsiaTheme="minorEastAsia" w:hAnsiTheme="minorHAnsi"/>
               <w:sz w:val="22"/>
+              <w:lang w:val="en-US"/>
             </w:rPr>
           </w:pPr>
-          <w:hyperlink w:anchor="_Toc104286410" w:history="1">
+          <w:hyperlink w:anchor="_Toc104297536" w:history="1">
             <w:r>
               <w:rPr>
                 <w:rStyle w:val="Hyperlink"/>
@@ -2585,7 +2588,7 @@
               <w:rPr>
                 <w:webHidden/>
               </w:rPr>
-              <w:instrText xml:space="preserve"> PAGEREF _Toc104286410 \h </w:instrText>
+              <w:instrText xml:space="preserve"> PAGEREF _Toc104297536 \h </w:instrText>
             </w:r>
             <w:r>
               <w:rPr>
@@ -2602,7 +2605,7 @@
               <w:rPr>
                 <w:webHidden/>
               </w:rPr>
-              <w:t>7</w:t>
+              <w:t>9</w:t>
             </w:r>
             <w:r>
               <w:rPr>
@@ -2621,9 +2624,10 @@
             <w:rPr>
               <w:rFonts w:asciiTheme="minorHAnsi" w:eastAsiaTheme="minorEastAsia" w:hAnsiTheme="minorHAnsi"/>
               <w:sz w:val="22"/>
+              <w:lang w:val="en-US"/>
             </w:rPr>
           </w:pPr>
-          <w:hyperlink w:anchor="_Toc104286411" w:history="1">
+          <w:hyperlink w:anchor="_Toc104297537" w:history="1">
             <w:r>
               <w:rPr>
                 <w:rStyle w:val="Hyperlink"/>
@@ -2646,7 +2650,7 @@
               <w:rPr>
                 <w:webHidden/>
               </w:rPr>
-              <w:instrText xml:space="preserve"> PAGEREF _Toc104286411 \h </w:instrText>
+              <w:instrText xml:space="preserve"> PAGEREF _Toc104297537 \h </w:instrText>
             </w:r>
             <w:r>
               <w:rPr>
@@ -2663,7 +2667,7 @@
               <w:rPr>
                 <w:webHidden/>
               </w:rPr>
-              <w:t>7</w:t>
+              <w:t>9</w:t>
             </w:r>
             <w:r>
               <w:rPr>
@@ -2682,9 +2686,10 @@
             <w:rPr>
               <w:rFonts w:asciiTheme="minorHAnsi" w:eastAsiaTheme="minorEastAsia" w:hAnsiTheme="minorHAnsi"/>
               <w:sz w:val="22"/>
+              <w:lang w:val="en-US"/>
             </w:rPr>
           </w:pPr>
-          <w:hyperlink w:anchor="_Toc104286412" w:history="1">
+          <w:hyperlink w:anchor="_Toc104297538" w:history="1">
             <w:r>
               <w:rPr>
                 <w:rStyle w:val="Hyperlink"/>
@@ -2707,7 +2712,7 @@
               <w:rPr>
                 <w:webHidden/>
               </w:rPr>
-              <w:instrText xml:space="preserve"> PAGEREF _Toc104286412 \h </w:instrText>
+              <w:instrText xml:space="preserve"> PAGEREF _Toc104297538 \h </w:instrText>
             </w:r>
             <w:r>
               <w:rPr>
@@ -2724,7 +2729,238 @@
               <w:rPr>
                 <w:webHidden/>
               </w:rPr>
-              <w:t>8</w:t>
+              <w:t>10</w:t>
+            </w:r>
+            <w:r>
+              <w:rPr>
+                <w:webHidden/>
+              </w:rPr>
+              <w:fldChar w:fldCharType="end"/>
+            </w:r>
+          </w:hyperlink>
+        </w:p>
+        <w:p>
+          <w:pPr>
+            <w:pStyle w:val="TOC2"/>
+            <w:tabs>
+              <w:tab w:val="left" w:pos="1320"/>
+              <w:tab w:val="right" w:leader="dot" w:pos="9394"/>
+            </w:tabs>
+            <w:rPr>
+              <w:rFonts w:asciiTheme="minorHAnsi" w:eastAsiaTheme="minorEastAsia" w:hAnsiTheme="minorHAnsi"/>
+              <w:sz w:val="22"/>
+              <w:lang w:val="en-US"/>
+            </w:rPr>
+          </w:pPr>
+          <w:hyperlink w:anchor="_Toc104297539" w:history="1">
+            <w:r>
+              <w:rPr>
+                <w:rStyle w:val="Hyperlink"/>
+              </w:rPr>
+              <w:t>1.1</w:t>
+            </w:r>
+            <w:r>
+              <w:rPr>
+                <w:rFonts w:asciiTheme="minorHAnsi" w:eastAsiaTheme="minorEastAsia" w:hAnsiTheme="minorHAnsi"/>
+                <w:sz w:val="22"/>
+                <w:lang w:val="en-US"/>
+              </w:rPr>
+              <w:tab/>
+            </w:r>
+            <w:r>
+              <w:rPr>
+                <w:rStyle w:val="Hyperlink"/>
+              </w:rPr>
+              <w:t>Prezentare generală</w:t>
+            </w:r>
+            <w:r>
+              <w:rPr>
+                <w:webHidden/>
+              </w:rPr>
+              <w:tab/>
+            </w:r>
+            <w:r>
+              <w:rPr>
+                <w:webHidden/>
+              </w:rPr>
+              <w:fldChar w:fldCharType="begin"/>
+            </w:r>
+            <w:r>
+              <w:rPr>
+                <w:webHidden/>
+              </w:rPr>
+              <w:instrText xml:space="preserve"> PAGEREF _Toc104297539 \h </w:instrText>
+            </w:r>
+            <w:r>
+              <w:rPr>
+                <w:webHidden/>
+              </w:rPr>
+            </w:r>
+            <w:r>
+              <w:rPr>
+                <w:webHidden/>
+              </w:rPr>
+              <w:fldChar w:fldCharType="separate"/>
+            </w:r>
+            <w:r>
+              <w:rPr>
+                <w:webHidden/>
+              </w:rPr>
+              <w:t>10</w:t>
+            </w:r>
+            <w:r>
+              <w:rPr>
+                <w:webHidden/>
+              </w:rPr>
+              <w:fldChar w:fldCharType="end"/>
+            </w:r>
+          </w:hyperlink>
+        </w:p>
+        <w:p>
+          <w:pPr>
+            <w:pStyle w:val="TOC2"/>
+            <w:tabs>
+              <w:tab w:val="left" w:pos="1320"/>
+              <w:tab w:val="right" w:leader="dot" w:pos="9394"/>
+            </w:tabs>
+            <w:rPr>
+              <w:rFonts w:asciiTheme="minorHAnsi" w:eastAsiaTheme="minorEastAsia" w:hAnsiTheme="minorHAnsi"/>
+              <w:sz w:val="22"/>
+              <w:lang w:val="en-US"/>
+            </w:rPr>
+          </w:pPr>
+          <w:hyperlink w:anchor="_Toc104297540" w:history="1">
+            <w:r>
+              <w:rPr>
+                <w:rStyle w:val="Hyperlink"/>
+              </w:rPr>
+              <w:t>1.2</w:t>
+            </w:r>
+            <w:r>
+              <w:rPr>
+                <w:rFonts w:asciiTheme="minorHAnsi" w:eastAsiaTheme="minorEastAsia" w:hAnsiTheme="minorHAnsi"/>
+                <w:sz w:val="22"/>
+                <w:lang w:val="en-US"/>
+              </w:rPr>
+              <w:tab/>
+            </w:r>
+            <w:r>
+              <w:rPr>
+                <w:rStyle w:val="Hyperlink"/>
+              </w:rPr>
+              <w:t>Utilitatea aplicaţiei</w:t>
+            </w:r>
+            <w:r>
+              <w:rPr>
+                <w:webHidden/>
+              </w:rPr>
+              <w:tab/>
+            </w:r>
+            <w:r>
+              <w:rPr>
+                <w:webHidden/>
+              </w:rPr>
+              <w:fldChar w:fldCharType="begin"/>
+            </w:r>
+            <w:r>
+              <w:rPr>
+                <w:webHidden/>
+              </w:rPr>
+              <w:instrText xml:space="preserve"> PAGEREF _Toc104297540 \h </w:instrText>
+            </w:r>
+            <w:r>
+              <w:rPr>
+                <w:webHidden/>
+              </w:rPr>
+            </w:r>
+            <w:r>
+              <w:rPr>
+                <w:webHidden/>
+              </w:rPr>
+              <w:fldChar w:fldCharType="separate"/>
+            </w:r>
+            <w:r>
+              <w:rPr>
+                <w:webHidden/>
+              </w:rPr>
+              <w:t>10</w:t>
+            </w:r>
+            <w:r>
+              <w:rPr>
+                <w:webHidden/>
+              </w:rPr>
+              <w:fldChar w:fldCharType="end"/>
+            </w:r>
+          </w:hyperlink>
+        </w:p>
+        <w:p>
+          <w:pPr>
+            <w:pStyle w:val="TOC2"/>
+            <w:tabs>
+              <w:tab w:val="left" w:pos="1320"/>
+              <w:tab w:val="right" w:leader="dot" w:pos="9394"/>
+            </w:tabs>
+            <w:rPr>
+              <w:rFonts w:asciiTheme="minorHAnsi" w:eastAsiaTheme="minorEastAsia" w:hAnsiTheme="minorHAnsi"/>
+              <w:sz w:val="22"/>
+              <w:lang w:val="en-US"/>
+            </w:rPr>
+          </w:pPr>
+          <w:hyperlink w:anchor="_Toc104297541" w:history="1">
+            <w:r>
+              <w:rPr>
+                <w:rStyle w:val="Hyperlink"/>
+              </w:rPr>
+              <w:t>1.3</w:t>
+            </w:r>
+            <w:r>
+              <w:rPr>
+                <w:rFonts w:asciiTheme="minorHAnsi" w:eastAsiaTheme="minorEastAsia" w:hAnsiTheme="minorHAnsi"/>
+                <w:sz w:val="22"/>
+                <w:lang w:val="en-US"/>
+              </w:rPr>
+              <w:tab/>
+            </w:r>
+            <w:r>
+              <w:rPr>
+                <w:rStyle w:val="Hyperlink"/>
+              </w:rPr>
+              <w:t>Conţinutul lucrării</w:t>
+            </w:r>
+            <w:r>
+              <w:rPr>
+                <w:webHidden/>
+              </w:rPr>
+              <w:tab/>
+            </w:r>
+            <w:r>
+              <w:rPr>
+                <w:webHidden/>
+              </w:rPr>
+              <w:fldChar w:fldCharType="begin"/>
+            </w:r>
+            <w:r>
+              <w:rPr>
+                <w:webHidden/>
+              </w:rPr>
+              <w:instrText xml:space="preserve"> PAGEREF _Toc104297541 \h </w:instrText>
+            </w:r>
+            <w:r>
+              <w:rPr>
+                <w:webHidden/>
+              </w:rPr>
+            </w:r>
+            <w:r>
+              <w:rPr>
+                <w:webHidden/>
+              </w:rPr>
+              <w:fldChar w:fldCharType="separate"/>
+            </w:r>
+            <w:r>
+              <w:rPr>
+                <w:webHidden/>
+              </w:rPr>
+              <w:t>10</w:t>
             </w:r>
             <w:r>
               <w:rPr>
@@ -2744,9 +2980,10 @@
             <w:rPr>
               <w:rFonts w:asciiTheme="minorHAnsi" w:eastAsiaTheme="minorEastAsia" w:hAnsiTheme="minorHAnsi"/>
               <w:sz w:val="22"/>
+              <w:lang w:val="en-US"/>
             </w:rPr>
           </w:pPr>
-          <w:hyperlink w:anchor="_Toc104286413" w:history="1">
+          <w:hyperlink w:anchor="_Toc104297542" w:history="1">
             <w:r>
               <w:rPr>
                 <w:rStyle w:val="Hyperlink"/>
@@ -2757,6 +2994,7 @@
               <w:rPr>
                 <w:rFonts w:asciiTheme="minorHAnsi" w:eastAsiaTheme="minorEastAsia" w:hAnsiTheme="minorHAnsi"/>
                 <w:sz w:val="22"/>
+                <w:lang w:val="en-US"/>
               </w:rPr>
               <w:tab/>
             </w:r>
@@ -2764,7 +3002,7 @@
               <w:rPr>
                 <w:rStyle w:val="Hyperlink"/>
               </w:rPr>
-              <w:t>ANEXE</w:t>
+              <w:t>Stadiul actual</w:t>
             </w:r>
             <w:r>
               <w:rPr>
@@ -2782,7 +3020,7 @@
               <w:rPr>
                 <w:webHidden/>
               </w:rPr>
-              <w:instrText xml:space="preserve"> PAGEREF _Toc104286413 \h </w:instrText>
+              <w:instrText xml:space="preserve"> PAGEREF _Toc104297542 \h </w:instrText>
             </w:r>
             <w:r>
               <w:rPr>
@@ -2799,7 +3037,3618 @@
               <w:rPr>
                 <w:webHidden/>
               </w:rPr>
+              <w:t>11</w:t>
+            </w:r>
+            <w:r>
+              <w:rPr>
+                <w:webHidden/>
+              </w:rPr>
+              <w:fldChar w:fldCharType="end"/>
+            </w:r>
+          </w:hyperlink>
+        </w:p>
+        <w:p>
+          <w:pPr>
+            <w:pStyle w:val="TOC2"/>
+            <w:tabs>
+              <w:tab w:val="left" w:pos="1320"/>
+              <w:tab w:val="right" w:leader="dot" w:pos="9394"/>
+            </w:tabs>
+            <w:rPr>
+              <w:rFonts w:asciiTheme="minorHAnsi" w:eastAsiaTheme="minorEastAsia" w:hAnsiTheme="minorHAnsi"/>
+              <w:sz w:val="22"/>
+              <w:lang w:val="en-US"/>
+            </w:rPr>
+          </w:pPr>
+          <w:hyperlink w:anchor="_Toc104297543" w:history="1">
+            <w:r>
+              <w:rPr>
+                <w:rStyle w:val="Hyperlink"/>
+              </w:rPr>
+              <w:t>2.1</w:t>
+            </w:r>
+            <w:r>
+              <w:rPr>
+                <w:rFonts w:asciiTheme="minorHAnsi" w:eastAsiaTheme="minorEastAsia" w:hAnsiTheme="minorHAnsi"/>
+                <w:sz w:val="22"/>
+                <w:lang w:val="en-US"/>
+              </w:rPr>
+              <w:tab/>
+            </w:r>
+            <w:r>
+              <w:rPr>
+                <w:rStyle w:val="Hyperlink"/>
+              </w:rPr>
+              <w:t>Sisteme similare</w:t>
+            </w:r>
+            <w:r>
+              <w:rPr>
+                <w:webHidden/>
+              </w:rPr>
+              <w:tab/>
+            </w:r>
+            <w:r>
+              <w:rPr>
+                <w:webHidden/>
+              </w:rPr>
+              <w:fldChar w:fldCharType="begin"/>
+            </w:r>
+            <w:r>
+              <w:rPr>
+                <w:webHidden/>
+              </w:rPr>
+              <w:instrText xml:space="preserve"> PAGEREF _Toc104297543 \h </w:instrText>
+            </w:r>
+            <w:r>
+              <w:rPr>
+                <w:webHidden/>
+              </w:rPr>
+            </w:r>
+            <w:r>
+              <w:rPr>
+                <w:webHidden/>
+              </w:rPr>
+              <w:fldChar w:fldCharType="separate"/>
+            </w:r>
+            <w:r>
+              <w:rPr>
+                <w:webHidden/>
+              </w:rPr>
+              <w:t>11</w:t>
+            </w:r>
+            <w:r>
+              <w:rPr>
+                <w:webHidden/>
+              </w:rPr>
+              <w:fldChar w:fldCharType="end"/>
+            </w:r>
+          </w:hyperlink>
+        </w:p>
+        <w:p>
+          <w:pPr>
+            <w:pStyle w:val="TOC2"/>
+            <w:tabs>
+              <w:tab w:val="left" w:pos="1320"/>
+              <w:tab w:val="right" w:leader="dot" w:pos="9394"/>
+            </w:tabs>
+            <w:rPr>
+              <w:rFonts w:asciiTheme="minorHAnsi" w:eastAsiaTheme="minorEastAsia" w:hAnsiTheme="minorHAnsi"/>
+              <w:sz w:val="22"/>
+              <w:lang w:val="en-US"/>
+            </w:rPr>
+          </w:pPr>
+          <w:hyperlink w:anchor="_Toc104297544" w:history="1">
+            <w:r>
+              <w:rPr>
+                <w:rStyle w:val="Hyperlink"/>
+              </w:rPr>
+              <w:t>2.2</w:t>
+            </w:r>
+            <w:r>
+              <w:rPr>
+                <w:rFonts w:asciiTheme="minorHAnsi" w:eastAsiaTheme="minorEastAsia" w:hAnsiTheme="minorHAnsi"/>
+                <w:sz w:val="22"/>
+                <w:lang w:val="en-US"/>
+              </w:rPr>
+              <w:tab/>
+            </w:r>
+            <w:r>
+              <w:rPr>
+                <w:rStyle w:val="Hyperlink"/>
+              </w:rPr>
+              <w:t>Articole de cercetare??</w:t>
+            </w:r>
+            <w:r>
+              <w:rPr>
+                <w:webHidden/>
+              </w:rPr>
+              <w:tab/>
+            </w:r>
+            <w:r>
+              <w:rPr>
+                <w:webHidden/>
+              </w:rPr>
+              <w:fldChar w:fldCharType="begin"/>
+            </w:r>
+            <w:r>
+              <w:rPr>
+                <w:webHidden/>
+              </w:rPr>
+              <w:instrText xml:space="preserve"> PAGEREF _Toc104297544 \h </w:instrText>
+            </w:r>
+            <w:r>
+              <w:rPr>
+                <w:webHidden/>
+              </w:rPr>
+            </w:r>
+            <w:r>
+              <w:rPr>
+                <w:webHidden/>
+              </w:rPr>
+              <w:fldChar w:fldCharType="separate"/>
+            </w:r>
+            <w:r>
+              <w:rPr>
+                <w:webHidden/>
+              </w:rPr>
+              <w:t>11</w:t>
+            </w:r>
+            <w:r>
+              <w:rPr>
+                <w:webHidden/>
+              </w:rPr>
+              <w:fldChar w:fldCharType="end"/>
+            </w:r>
+          </w:hyperlink>
+        </w:p>
+        <w:p>
+          <w:pPr>
+            <w:pStyle w:val="TOC2"/>
+            <w:tabs>
+              <w:tab w:val="left" w:pos="1320"/>
+              <w:tab w:val="right" w:leader="dot" w:pos="9394"/>
+            </w:tabs>
+            <w:rPr>
+              <w:rFonts w:asciiTheme="minorHAnsi" w:eastAsiaTheme="minorEastAsia" w:hAnsiTheme="minorHAnsi"/>
+              <w:sz w:val="22"/>
+              <w:lang w:val="en-US"/>
+            </w:rPr>
+          </w:pPr>
+          <w:hyperlink w:anchor="_Toc104297545" w:history="1">
+            <w:r>
+              <w:rPr>
+                <w:rStyle w:val="Hyperlink"/>
+                <w:lang w:val="en-US"/>
+              </w:rPr>
+              <w:t>2.3</w:t>
+            </w:r>
+            <w:r>
+              <w:rPr>
+                <w:rFonts w:asciiTheme="minorHAnsi" w:eastAsiaTheme="minorEastAsia" w:hAnsiTheme="minorHAnsi"/>
+                <w:sz w:val="22"/>
+                <w:lang w:val="en-US"/>
+              </w:rPr>
+              <w:tab/>
+            </w:r>
+            <w:r>
+              <w:rPr>
+                <w:rStyle w:val="Hyperlink"/>
+              </w:rPr>
+              <w:t>Tehnologii folosite în dezvoltarea aplicaţiilor de tip colaborativ</w:t>
+            </w:r>
+            <w:r>
+              <w:rPr>
+                <w:rStyle w:val="Hyperlink"/>
+                <w:lang w:val="en-US"/>
+              </w:rPr>
+              <w:t>??</w:t>
+            </w:r>
+            <w:r>
+              <w:rPr>
+                <w:webHidden/>
+              </w:rPr>
+              <w:tab/>
+            </w:r>
+            <w:r>
+              <w:rPr>
+                <w:webHidden/>
+              </w:rPr>
+              <w:fldChar w:fldCharType="begin"/>
+            </w:r>
+            <w:r>
+              <w:rPr>
+                <w:webHidden/>
+              </w:rPr>
+              <w:instrText xml:space="preserve"> PAGEREF _Toc104297545 \h </w:instrText>
+            </w:r>
+            <w:r>
+              <w:rPr>
+                <w:webHidden/>
+              </w:rPr>
+            </w:r>
+            <w:r>
+              <w:rPr>
+                <w:webHidden/>
+              </w:rPr>
+              <w:fldChar w:fldCharType="separate"/>
+            </w:r>
+            <w:r>
+              <w:rPr>
+                <w:webHidden/>
+              </w:rPr>
+              <w:t>11</w:t>
+            </w:r>
+            <w:r>
+              <w:rPr>
+                <w:webHidden/>
+              </w:rPr>
+              <w:fldChar w:fldCharType="end"/>
+            </w:r>
+          </w:hyperlink>
+        </w:p>
+        <w:p>
+          <w:pPr>
+            <w:pStyle w:val="TOC1"/>
+            <w:tabs>
+              <w:tab w:val="left" w:pos="880"/>
+              <w:tab w:val="right" w:leader="dot" w:pos="9394"/>
+            </w:tabs>
+            <w:rPr>
+              <w:rFonts w:asciiTheme="minorHAnsi" w:eastAsiaTheme="minorEastAsia" w:hAnsiTheme="minorHAnsi"/>
+              <w:sz w:val="22"/>
+              <w:lang w:val="en-US"/>
+            </w:rPr>
+          </w:pPr>
+          <w:hyperlink w:anchor="_Toc104297546" w:history="1">
+            <w:r>
+              <w:rPr>
+                <w:rStyle w:val="Hyperlink"/>
+              </w:rPr>
+              <w:t>3</w:t>
+            </w:r>
+            <w:r>
+              <w:rPr>
+                <w:rFonts w:asciiTheme="minorHAnsi" w:eastAsiaTheme="minorEastAsia" w:hAnsiTheme="minorHAnsi"/>
+                <w:sz w:val="22"/>
+                <w:lang w:val="en-US"/>
+              </w:rPr>
+              <w:tab/>
+            </w:r>
+            <w:r>
+              <w:rPr>
+                <w:rStyle w:val="Hyperlink"/>
+              </w:rPr>
+              <w:t>Informaţii despre aplicaţiile web</w:t>
+            </w:r>
+            <w:r>
+              <w:rPr>
+                <w:webHidden/>
+              </w:rPr>
+              <w:tab/>
+            </w:r>
+            <w:r>
+              <w:rPr>
+                <w:webHidden/>
+              </w:rPr>
+              <w:fldChar w:fldCharType="begin"/>
+            </w:r>
+            <w:r>
+              <w:rPr>
+                <w:webHidden/>
+              </w:rPr>
+              <w:instrText xml:space="preserve"> PAGEREF _Toc104297546 \h </w:instrText>
+            </w:r>
+            <w:r>
+              <w:rPr>
+                <w:webHidden/>
+              </w:rPr>
+            </w:r>
+            <w:r>
+              <w:rPr>
+                <w:webHidden/>
+              </w:rPr>
+              <w:fldChar w:fldCharType="separate"/>
+            </w:r>
+            <w:r>
+              <w:rPr>
+                <w:webHidden/>
+              </w:rPr>
+              <w:t>11</w:t>
+            </w:r>
+            <w:r>
+              <w:rPr>
+                <w:webHidden/>
+              </w:rPr>
+              <w:fldChar w:fldCharType="end"/>
+            </w:r>
+          </w:hyperlink>
+        </w:p>
+        <w:p>
+          <w:pPr>
+            <w:pStyle w:val="TOC2"/>
+            <w:tabs>
+              <w:tab w:val="left" w:pos="1320"/>
+              <w:tab w:val="right" w:leader="dot" w:pos="9394"/>
+            </w:tabs>
+            <w:rPr>
+              <w:rFonts w:asciiTheme="minorHAnsi" w:eastAsiaTheme="minorEastAsia" w:hAnsiTheme="minorHAnsi"/>
+              <w:sz w:val="22"/>
+              <w:lang w:val="en-US"/>
+            </w:rPr>
+          </w:pPr>
+          <w:hyperlink w:anchor="_Toc104297547" w:history="1">
+            <w:r>
+              <w:rPr>
+                <w:rStyle w:val="Hyperlink"/>
+              </w:rPr>
+              <w:t>3.1</w:t>
+            </w:r>
+            <w:r>
+              <w:rPr>
+                <w:rFonts w:asciiTheme="minorHAnsi" w:eastAsiaTheme="minorEastAsia" w:hAnsiTheme="minorHAnsi"/>
+                <w:sz w:val="22"/>
+                <w:lang w:val="en-US"/>
+              </w:rPr>
+              <w:tab/>
+            </w:r>
+            <w:r>
+              <w:rPr>
+                <w:rStyle w:val="Hyperlink"/>
+              </w:rPr>
+              <w:t>Dezvoltarea aplicaţiilor web</w:t>
+            </w:r>
+            <w:r>
+              <w:rPr>
+                <w:webHidden/>
+              </w:rPr>
+              <w:tab/>
+            </w:r>
+            <w:r>
+              <w:rPr>
+                <w:webHidden/>
+              </w:rPr>
+              <w:fldChar w:fldCharType="begin"/>
+            </w:r>
+            <w:r>
+              <w:rPr>
+                <w:webHidden/>
+              </w:rPr>
+              <w:instrText xml:space="preserve"> PAGEREF _Toc104297547 \h </w:instrText>
+            </w:r>
+            <w:r>
+              <w:rPr>
+                <w:webHidden/>
+              </w:rPr>
+            </w:r>
+            <w:r>
+              <w:rPr>
+                <w:webHidden/>
+              </w:rPr>
+              <w:fldChar w:fldCharType="separate"/>
+            </w:r>
+            <w:r>
+              <w:rPr>
+                <w:webHidden/>
+              </w:rPr>
+              <w:t>11</w:t>
+            </w:r>
+            <w:r>
+              <w:rPr>
+                <w:webHidden/>
+              </w:rPr>
+              <w:fldChar w:fldCharType="end"/>
+            </w:r>
+          </w:hyperlink>
+        </w:p>
+        <w:p>
+          <w:pPr>
+            <w:pStyle w:val="TOC2"/>
+            <w:tabs>
+              <w:tab w:val="left" w:pos="1320"/>
+              <w:tab w:val="right" w:leader="dot" w:pos="9394"/>
+            </w:tabs>
+            <w:rPr>
+              <w:rFonts w:asciiTheme="minorHAnsi" w:eastAsiaTheme="minorEastAsia" w:hAnsiTheme="minorHAnsi"/>
+              <w:sz w:val="22"/>
+              <w:lang w:val="en-US"/>
+            </w:rPr>
+          </w:pPr>
+          <w:hyperlink w:anchor="_Toc104297548" w:history="1">
+            <w:r>
+              <w:rPr>
+                <w:rStyle w:val="Hyperlink"/>
+                <w:lang w:val="en-US"/>
+              </w:rPr>
+              <w:t>3.2</w:t>
+            </w:r>
+            <w:r>
+              <w:rPr>
+                <w:rFonts w:asciiTheme="minorHAnsi" w:eastAsiaTheme="minorEastAsia" w:hAnsiTheme="minorHAnsi"/>
+                <w:sz w:val="22"/>
+                <w:lang w:val="en-US"/>
+              </w:rPr>
+              <w:tab/>
+            </w:r>
+            <w:r>
+              <w:rPr>
+                <w:rStyle w:val="Hyperlink"/>
+              </w:rPr>
+              <w:t>Arhitectura Client</w:t>
+            </w:r>
+            <w:r>
+              <w:rPr>
+                <w:rStyle w:val="Hyperlink"/>
+                <w:lang w:val="en-US"/>
+              </w:rPr>
+              <w:t>-Server ??</w:t>
+            </w:r>
+            <w:r>
+              <w:rPr>
+                <w:webHidden/>
+              </w:rPr>
+              <w:tab/>
+            </w:r>
+            <w:r>
+              <w:rPr>
+                <w:webHidden/>
+              </w:rPr>
+              <w:fldChar w:fldCharType="begin"/>
+            </w:r>
+            <w:r>
+              <w:rPr>
+                <w:webHidden/>
+              </w:rPr>
+              <w:instrText xml:space="preserve"> PAGEREF _Toc104297548 \h </w:instrText>
+            </w:r>
+            <w:r>
+              <w:rPr>
+                <w:webHidden/>
+              </w:rPr>
+            </w:r>
+            <w:r>
+              <w:rPr>
+                <w:webHidden/>
+              </w:rPr>
+              <w:fldChar w:fldCharType="separate"/>
+            </w:r>
+            <w:r>
+              <w:rPr>
+                <w:webHidden/>
+              </w:rPr>
+              <w:t>11</w:t>
+            </w:r>
+            <w:r>
+              <w:rPr>
+                <w:webHidden/>
+              </w:rPr>
+              <w:fldChar w:fldCharType="end"/>
+            </w:r>
+          </w:hyperlink>
+        </w:p>
+        <w:p>
+          <w:pPr>
+            <w:pStyle w:val="TOC2"/>
+            <w:tabs>
+              <w:tab w:val="left" w:pos="1320"/>
+              <w:tab w:val="right" w:leader="dot" w:pos="9394"/>
+            </w:tabs>
+            <w:rPr>
+              <w:rFonts w:asciiTheme="minorHAnsi" w:eastAsiaTheme="minorEastAsia" w:hAnsiTheme="minorHAnsi"/>
+              <w:sz w:val="22"/>
+              <w:lang w:val="en-US"/>
+            </w:rPr>
+          </w:pPr>
+          <w:hyperlink w:anchor="_Toc104297549" w:history="1">
+            <w:r>
+              <w:rPr>
+                <w:rStyle w:val="Hyperlink"/>
+              </w:rPr>
+              <w:t>3.3</w:t>
+            </w:r>
+            <w:r>
+              <w:rPr>
+                <w:rFonts w:asciiTheme="minorHAnsi" w:eastAsiaTheme="minorEastAsia" w:hAnsiTheme="minorHAnsi"/>
+                <w:sz w:val="22"/>
+                <w:lang w:val="en-US"/>
+              </w:rPr>
+              <w:tab/>
+            </w:r>
+            <w:r>
+              <w:rPr>
+                <w:rStyle w:val="Hyperlink"/>
+                <w:lang w:val="en-US"/>
+              </w:rPr>
+              <w:t>Tendin</w:t>
+            </w:r>
+            <w:r>
+              <w:rPr>
+                <w:rStyle w:val="Hyperlink"/>
+              </w:rPr>
+              <w:t>ţele sistemelor web</w:t>
+            </w:r>
+            <w:r>
+              <w:rPr>
+                <w:webHidden/>
+              </w:rPr>
+              <w:tab/>
+            </w:r>
+            <w:r>
+              <w:rPr>
+                <w:webHidden/>
+              </w:rPr>
+              <w:fldChar w:fldCharType="begin"/>
+            </w:r>
+            <w:r>
+              <w:rPr>
+                <w:webHidden/>
+              </w:rPr>
+              <w:instrText xml:space="preserve"> PAGEREF _Toc104297549 \h </w:instrText>
+            </w:r>
+            <w:r>
+              <w:rPr>
+                <w:webHidden/>
+              </w:rPr>
+            </w:r>
+            <w:r>
+              <w:rPr>
+                <w:webHidden/>
+              </w:rPr>
+              <w:fldChar w:fldCharType="separate"/>
+            </w:r>
+            <w:r>
+              <w:rPr>
+                <w:webHidden/>
+              </w:rPr>
+              <w:t>11</w:t>
+            </w:r>
+            <w:r>
+              <w:rPr>
+                <w:webHidden/>
+              </w:rPr>
+              <w:fldChar w:fldCharType="end"/>
+            </w:r>
+          </w:hyperlink>
+        </w:p>
+        <w:p>
+          <w:pPr>
+            <w:pStyle w:val="TOC1"/>
+            <w:tabs>
+              <w:tab w:val="left" w:pos="880"/>
+              <w:tab w:val="right" w:leader="dot" w:pos="9394"/>
+            </w:tabs>
+            <w:rPr>
+              <w:rFonts w:asciiTheme="minorHAnsi" w:eastAsiaTheme="minorEastAsia" w:hAnsiTheme="minorHAnsi"/>
+              <w:sz w:val="22"/>
+              <w:lang w:val="en-US"/>
+            </w:rPr>
+          </w:pPr>
+          <w:hyperlink w:anchor="_Toc104297550" w:history="1">
+            <w:r>
+              <w:rPr>
+                <w:rStyle w:val="Hyperlink"/>
+                <w:lang w:val="en-US"/>
+              </w:rPr>
+              <w:t>4</w:t>
+            </w:r>
+            <w:r>
+              <w:rPr>
+                <w:rFonts w:asciiTheme="minorHAnsi" w:eastAsiaTheme="minorEastAsia" w:hAnsiTheme="minorHAnsi"/>
+                <w:sz w:val="22"/>
+                <w:lang w:val="en-US"/>
+              </w:rPr>
+              <w:tab/>
+            </w:r>
+            <w:r>
+              <w:rPr>
+                <w:rStyle w:val="Hyperlink"/>
+              </w:rPr>
+              <w:t>API</w:t>
+            </w:r>
+            <w:r>
+              <w:rPr>
+                <w:rStyle w:val="Hyperlink"/>
+                <w:lang w:val="en-US"/>
+              </w:rPr>
+              <w:t>-uri folosite</w:t>
+            </w:r>
+            <w:r>
+              <w:rPr>
+                <w:webHidden/>
+              </w:rPr>
+              <w:tab/>
+            </w:r>
+            <w:r>
+              <w:rPr>
+                <w:webHidden/>
+              </w:rPr>
+              <w:fldChar w:fldCharType="begin"/>
+            </w:r>
+            <w:r>
+              <w:rPr>
+                <w:webHidden/>
+              </w:rPr>
+              <w:instrText xml:space="preserve"> PAGEREF _Toc104297550 \h </w:instrText>
+            </w:r>
+            <w:r>
+              <w:rPr>
+                <w:webHidden/>
+              </w:rPr>
+            </w:r>
+            <w:r>
+              <w:rPr>
+                <w:webHidden/>
+              </w:rPr>
+              <w:fldChar w:fldCharType="separate"/>
+            </w:r>
+            <w:r>
+              <w:rPr>
+                <w:webHidden/>
+              </w:rPr>
+              <w:t>11</w:t>
+            </w:r>
+            <w:r>
+              <w:rPr>
+                <w:webHidden/>
+              </w:rPr>
+              <w:fldChar w:fldCharType="end"/>
+            </w:r>
+          </w:hyperlink>
+        </w:p>
+        <w:p>
+          <w:pPr>
+            <w:pStyle w:val="TOC2"/>
+            <w:tabs>
+              <w:tab w:val="left" w:pos="1320"/>
+              <w:tab w:val="right" w:leader="dot" w:pos="9394"/>
+            </w:tabs>
+            <w:rPr>
+              <w:rFonts w:asciiTheme="minorHAnsi" w:eastAsiaTheme="minorEastAsia" w:hAnsiTheme="minorHAnsi"/>
+              <w:sz w:val="22"/>
+              <w:lang w:val="en-US"/>
+            </w:rPr>
+          </w:pPr>
+          <w:hyperlink w:anchor="_Toc104297551" w:history="1">
+            <w:r>
+              <w:rPr>
+                <w:rStyle w:val="Hyperlink"/>
+                <w:lang w:val="en-US"/>
+              </w:rPr>
+              <w:t>4.1</w:t>
+            </w:r>
+            <w:r>
+              <w:rPr>
+                <w:rFonts w:asciiTheme="minorHAnsi" w:eastAsiaTheme="minorEastAsia" w:hAnsiTheme="minorHAnsi"/>
+                <w:sz w:val="22"/>
+                <w:lang w:val="en-US"/>
+              </w:rPr>
+              <w:tab/>
+            </w:r>
+            <w:r>
+              <w:rPr>
+                <w:rStyle w:val="Hyperlink"/>
+                <w:lang w:val="en-US"/>
+              </w:rPr>
+              <w:t>React</w:t>
+            </w:r>
+            <w:r>
+              <w:rPr>
+                <w:webHidden/>
+              </w:rPr>
+              <w:tab/>
+            </w:r>
+            <w:r>
+              <w:rPr>
+                <w:webHidden/>
+              </w:rPr>
+              <w:fldChar w:fldCharType="begin"/>
+            </w:r>
+            <w:r>
+              <w:rPr>
+                <w:webHidden/>
+              </w:rPr>
+              <w:instrText xml:space="preserve"> PAGEREF _Toc104297551 \h </w:instrText>
+            </w:r>
+            <w:r>
+              <w:rPr>
+                <w:webHidden/>
+              </w:rPr>
+            </w:r>
+            <w:r>
+              <w:rPr>
+                <w:webHidden/>
+              </w:rPr>
+              <w:fldChar w:fldCharType="separate"/>
+            </w:r>
+            <w:r>
+              <w:rPr>
+                <w:webHidden/>
+              </w:rPr>
+              <w:t>11</w:t>
+            </w:r>
+            <w:r>
+              <w:rPr>
+                <w:webHidden/>
+              </w:rPr>
+              <w:fldChar w:fldCharType="end"/>
+            </w:r>
+          </w:hyperlink>
+        </w:p>
+        <w:p>
+          <w:pPr>
+            <w:pStyle w:val="TOC2"/>
+            <w:tabs>
+              <w:tab w:val="left" w:pos="1320"/>
+              <w:tab w:val="right" w:leader="dot" w:pos="9394"/>
+            </w:tabs>
+            <w:rPr>
+              <w:rFonts w:asciiTheme="minorHAnsi" w:eastAsiaTheme="minorEastAsia" w:hAnsiTheme="minorHAnsi"/>
+              <w:sz w:val="22"/>
+              <w:lang w:val="en-US"/>
+            </w:rPr>
+          </w:pPr>
+          <w:hyperlink w:anchor="_Toc104297552" w:history="1">
+            <w:r>
+              <w:rPr>
+                <w:rStyle w:val="Hyperlink"/>
+                <w:lang w:val="en-US"/>
+              </w:rPr>
+              <w:t>4.2</w:t>
+            </w:r>
+            <w:r>
+              <w:rPr>
+                <w:rFonts w:asciiTheme="minorHAnsi" w:eastAsiaTheme="minorEastAsia" w:hAnsiTheme="minorHAnsi"/>
+                <w:sz w:val="22"/>
+                <w:lang w:val="en-US"/>
+              </w:rPr>
+              <w:tab/>
+            </w:r>
+            <w:r>
+              <w:rPr>
+                <w:rStyle w:val="Hyperlink"/>
+                <w:lang w:val="en-US"/>
+              </w:rPr>
+              <w:t>NodeJS</w:t>
+            </w:r>
+            <w:r>
+              <w:rPr>
+                <w:webHidden/>
+              </w:rPr>
+              <w:tab/>
+            </w:r>
+            <w:r>
+              <w:rPr>
+                <w:webHidden/>
+              </w:rPr>
+              <w:fldChar w:fldCharType="begin"/>
+            </w:r>
+            <w:r>
+              <w:rPr>
+                <w:webHidden/>
+              </w:rPr>
+              <w:instrText xml:space="preserve"> PAGEREF _Toc104297552 \h </w:instrText>
+            </w:r>
+            <w:r>
+              <w:rPr>
+                <w:webHidden/>
+              </w:rPr>
+            </w:r>
+            <w:r>
+              <w:rPr>
+                <w:webHidden/>
+              </w:rPr>
+              <w:fldChar w:fldCharType="separate"/>
+            </w:r>
+            <w:r>
+              <w:rPr>
+                <w:webHidden/>
+              </w:rPr>
+              <w:t>11</w:t>
+            </w:r>
+            <w:r>
+              <w:rPr>
+                <w:webHidden/>
+              </w:rPr>
+              <w:fldChar w:fldCharType="end"/>
+            </w:r>
+          </w:hyperlink>
+        </w:p>
+        <w:p>
+          <w:pPr>
+            <w:pStyle w:val="TOC2"/>
+            <w:tabs>
+              <w:tab w:val="left" w:pos="1320"/>
+              <w:tab w:val="right" w:leader="dot" w:pos="9394"/>
+            </w:tabs>
+            <w:rPr>
+              <w:rFonts w:asciiTheme="minorHAnsi" w:eastAsiaTheme="minorEastAsia" w:hAnsiTheme="minorHAnsi"/>
+              <w:sz w:val="22"/>
+              <w:lang w:val="en-US"/>
+            </w:rPr>
+          </w:pPr>
+          <w:hyperlink w:anchor="_Toc104297553" w:history="1">
+            <w:r>
+              <w:rPr>
+                <w:rStyle w:val="Hyperlink"/>
+                <w:lang w:val="en-US"/>
+              </w:rPr>
+              <w:t>4.3</w:t>
+            </w:r>
+            <w:r>
+              <w:rPr>
+                <w:rFonts w:asciiTheme="minorHAnsi" w:eastAsiaTheme="minorEastAsia" w:hAnsiTheme="minorHAnsi"/>
+                <w:sz w:val="22"/>
+                <w:lang w:val="en-US"/>
+              </w:rPr>
+              <w:tab/>
+            </w:r>
+            <w:r>
+              <w:rPr>
+                <w:rStyle w:val="Hyperlink"/>
+                <w:lang w:val="en-US"/>
+              </w:rPr>
+              <w:t>MySQL</w:t>
+            </w:r>
+            <w:r>
+              <w:rPr>
+                <w:webHidden/>
+              </w:rPr>
+              <w:tab/>
+            </w:r>
+            <w:r>
+              <w:rPr>
+                <w:webHidden/>
+              </w:rPr>
+              <w:fldChar w:fldCharType="begin"/>
+            </w:r>
+            <w:r>
+              <w:rPr>
+                <w:webHidden/>
+              </w:rPr>
+              <w:instrText xml:space="preserve"> PAGEREF _Toc104297553 \h </w:instrText>
+            </w:r>
+            <w:r>
+              <w:rPr>
+                <w:webHidden/>
+              </w:rPr>
+            </w:r>
+            <w:r>
+              <w:rPr>
+                <w:webHidden/>
+              </w:rPr>
+              <w:fldChar w:fldCharType="separate"/>
+            </w:r>
+            <w:r>
+              <w:rPr>
+                <w:webHidden/>
+              </w:rPr>
+              <w:t>11</w:t>
+            </w:r>
+            <w:r>
+              <w:rPr>
+                <w:webHidden/>
+              </w:rPr>
+              <w:fldChar w:fldCharType="end"/>
+            </w:r>
+          </w:hyperlink>
+        </w:p>
+        <w:p>
+          <w:pPr>
+            <w:pStyle w:val="TOC2"/>
+            <w:tabs>
+              <w:tab w:val="left" w:pos="1320"/>
+              <w:tab w:val="right" w:leader="dot" w:pos="9394"/>
+            </w:tabs>
+            <w:rPr>
+              <w:rFonts w:asciiTheme="minorHAnsi" w:eastAsiaTheme="minorEastAsia" w:hAnsiTheme="minorHAnsi"/>
+              <w:sz w:val="22"/>
+              <w:lang w:val="en-US"/>
+            </w:rPr>
+          </w:pPr>
+          <w:hyperlink w:anchor="_Toc104297554" w:history="1">
+            <w:r>
+              <w:rPr>
+                <w:rStyle w:val="Hyperlink"/>
+                <w:lang w:val="en-US"/>
+              </w:rPr>
+              <w:t>4.4</w:t>
+            </w:r>
+            <w:r>
+              <w:rPr>
+                <w:rFonts w:asciiTheme="minorHAnsi" w:eastAsiaTheme="minorEastAsia" w:hAnsiTheme="minorHAnsi"/>
+                <w:sz w:val="22"/>
+                <w:lang w:val="en-US"/>
+              </w:rPr>
+              <w:tab/>
+            </w:r>
+            <w:r>
+              <w:rPr>
+                <w:rStyle w:val="Hyperlink"/>
+                <w:lang w:val="en-US"/>
+              </w:rPr>
+              <w:t>Axios</w:t>
+            </w:r>
+            <w:r>
+              <w:rPr>
+                <w:webHidden/>
+              </w:rPr>
+              <w:tab/>
+            </w:r>
+            <w:r>
+              <w:rPr>
+                <w:webHidden/>
+              </w:rPr>
+              <w:fldChar w:fldCharType="begin"/>
+            </w:r>
+            <w:r>
+              <w:rPr>
+                <w:webHidden/>
+              </w:rPr>
+              <w:instrText xml:space="preserve"> PAGEREF _Toc104297554 \h </w:instrText>
+            </w:r>
+            <w:r>
+              <w:rPr>
+                <w:webHidden/>
+              </w:rPr>
+            </w:r>
+            <w:r>
+              <w:rPr>
+                <w:webHidden/>
+              </w:rPr>
+              <w:fldChar w:fldCharType="separate"/>
+            </w:r>
+            <w:r>
+              <w:rPr>
+                <w:webHidden/>
+              </w:rPr>
+              <w:t>11</w:t>
+            </w:r>
+            <w:r>
+              <w:rPr>
+                <w:webHidden/>
+              </w:rPr>
+              <w:fldChar w:fldCharType="end"/>
+            </w:r>
+          </w:hyperlink>
+        </w:p>
+        <w:p>
+          <w:pPr>
+            <w:pStyle w:val="TOC1"/>
+            <w:tabs>
+              <w:tab w:val="left" w:pos="880"/>
+              <w:tab w:val="right" w:leader="dot" w:pos="9394"/>
+            </w:tabs>
+            <w:rPr>
+              <w:rFonts w:asciiTheme="minorHAnsi" w:eastAsiaTheme="minorEastAsia" w:hAnsiTheme="minorHAnsi"/>
+              <w:sz w:val="22"/>
+              <w:lang w:val="en-US"/>
+            </w:rPr>
+          </w:pPr>
+          <w:hyperlink w:anchor="_Toc104297555" w:history="1">
+            <w:r>
+              <w:rPr>
+                <w:rStyle w:val="Hyperlink"/>
+                <w:lang w:val="en-US"/>
+              </w:rPr>
+              <w:t>5</w:t>
+            </w:r>
+            <w:r>
+              <w:rPr>
+                <w:rFonts w:asciiTheme="minorHAnsi" w:eastAsiaTheme="minorEastAsia" w:hAnsiTheme="minorHAnsi"/>
+                <w:sz w:val="22"/>
+                <w:lang w:val="en-US"/>
+              </w:rPr>
+              <w:tab/>
+            </w:r>
+            <w:r>
+              <w:rPr>
+                <w:rStyle w:val="Hyperlink"/>
+                <w:lang w:val="en-US"/>
+              </w:rPr>
+              <w:t>Structura proiectului</w:t>
+            </w:r>
+            <w:r>
+              <w:rPr>
+                <w:webHidden/>
+              </w:rPr>
+              <w:tab/>
+            </w:r>
+            <w:r>
+              <w:rPr>
+                <w:webHidden/>
+              </w:rPr>
+              <w:fldChar w:fldCharType="begin"/>
+            </w:r>
+            <w:r>
+              <w:rPr>
+                <w:webHidden/>
+              </w:rPr>
+              <w:instrText xml:space="preserve"> PAGEREF _Toc104297555 \h </w:instrText>
+            </w:r>
+            <w:r>
+              <w:rPr>
+                <w:webHidden/>
+              </w:rPr>
+            </w:r>
+            <w:r>
+              <w:rPr>
+                <w:webHidden/>
+              </w:rPr>
+              <w:fldChar w:fldCharType="separate"/>
+            </w:r>
+            <w:r>
+              <w:rPr>
+                <w:webHidden/>
+              </w:rPr>
+              <w:t>12</w:t>
+            </w:r>
+            <w:r>
+              <w:rPr>
+                <w:webHidden/>
+              </w:rPr>
+              <w:fldChar w:fldCharType="end"/>
+            </w:r>
+          </w:hyperlink>
+        </w:p>
+        <w:p>
+          <w:pPr>
+            <w:pStyle w:val="TOC2"/>
+            <w:tabs>
+              <w:tab w:val="left" w:pos="1320"/>
+              <w:tab w:val="right" w:leader="dot" w:pos="9394"/>
+            </w:tabs>
+            <w:rPr>
+              <w:rFonts w:asciiTheme="minorHAnsi" w:eastAsiaTheme="minorEastAsia" w:hAnsiTheme="minorHAnsi"/>
+              <w:sz w:val="22"/>
+              <w:lang w:val="en-US"/>
+            </w:rPr>
+          </w:pPr>
+          <w:hyperlink w:anchor="_Toc104297556" w:history="1">
+            <w:r>
+              <w:rPr>
+                <w:rStyle w:val="Hyperlink"/>
+              </w:rPr>
+              <w:t>5.1</w:t>
+            </w:r>
+            <w:r>
+              <w:rPr>
+                <w:rFonts w:asciiTheme="minorHAnsi" w:eastAsiaTheme="minorEastAsia" w:hAnsiTheme="minorHAnsi"/>
+                <w:sz w:val="22"/>
+                <w:lang w:val="en-US"/>
+              </w:rPr>
+              <w:tab/>
+            </w:r>
+            <w:r>
+              <w:rPr>
+                <w:rStyle w:val="Hyperlink"/>
+                <w:lang w:val="en-US"/>
+              </w:rPr>
+              <w:t>Cerin</w:t>
+            </w:r>
+            <w:r>
+              <w:rPr>
+                <w:rStyle w:val="Hyperlink"/>
+              </w:rPr>
+              <w:t>ţele sistemului</w:t>
+            </w:r>
+            <w:r>
+              <w:rPr>
+                <w:webHidden/>
+              </w:rPr>
+              <w:tab/>
+            </w:r>
+            <w:r>
+              <w:rPr>
+                <w:webHidden/>
+              </w:rPr>
+              <w:fldChar w:fldCharType="begin"/>
+            </w:r>
+            <w:r>
+              <w:rPr>
+                <w:webHidden/>
+              </w:rPr>
+              <w:instrText xml:space="preserve"> PAGEREF _Toc104297556 \h </w:instrText>
+            </w:r>
+            <w:r>
+              <w:rPr>
+                <w:webHidden/>
+              </w:rPr>
+            </w:r>
+            <w:r>
+              <w:rPr>
+                <w:webHidden/>
+              </w:rPr>
+              <w:fldChar w:fldCharType="separate"/>
+            </w:r>
+            <w:r>
+              <w:rPr>
+                <w:webHidden/>
+              </w:rPr>
+              <w:t>12</w:t>
+            </w:r>
+            <w:r>
+              <w:rPr>
+                <w:webHidden/>
+              </w:rPr>
+              <w:fldChar w:fldCharType="end"/>
+            </w:r>
+          </w:hyperlink>
+        </w:p>
+        <w:p>
+          <w:pPr>
+            <w:pStyle w:val="TOC3"/>
+            <w:tabs>
+              <w:tab w:val="left" w:pos="1760"/>
+              <w:tab w:val="right" w:leader="dot" w:pos="9394"/>
+            </w:tabs>
+            <w:rPr>
+              <w:rFonts w:asciiTheme="minorHAnsi" w:eastAsiaTheme="minorEastAsia" w:hAnsiTheme="minorHAnsi"/>
+              <w:sz w:val="22"/>
+              <w:lang w:val="en-US"/>
+            </w:rPr>
+          </w:pPr>
+          <w:hyperlink w:anchor="_Toc104297557" w:history="1">
+            <w:r>
+              <w:rPr>
+                <w:rStyle w:val="Hyperlink"/>
+              </w:rPr>
+              <w:t>5.1.1</w:t>
+            </w:r>
+            <w:r>
+              <w:rPr>
+                <w:rFonts w:asciiTheme="minorHAnsi" w:eastAsiaTheme="minorEastAsia" w:hAnsiTheme="minorHAnsi"/>
+                <w:sz w:val="22"/>
+                <w:lang w:val="en-US"/>
+              </w:rPr>
+              <w:tab/>
+            </w:r>
+            <w:r>
+              <w:rPr>
+                <w:rStyle w:val="Hyperlink"/>
+              </w:rPr>
+              <w:t>Cerinţe funcţionale</w:t>
+            </w:r>
+            <w:r>
+              <w:rPr>
+                <w:webHidden/>
+              </w:rPr>
+              <w:tab/>
+            </w:r>
+            <w:r>
+              <w:rPr>
+                <w:webHidden/>
+              </w:rPr>
+              <w:fldChar w:fldCharType="begin"/>
+            </w:r>
+            <w:r>
+              <w:rPr>
+                <w:webHidden/>
+              </w:rPr>
+              <w:instrText xml:space="preserve"> PAGEREF _Toc104297557 \h </w:instrText>
+            </w:r>
+            <w:r>
+              <w:rPr>
+                <w:webHidden/>
+              </w:rPr>
+            </w:r>
+            <w:r>
+              <w:rPr>
+                <w:webHidden/>
+              </w:rPr>
+              <w:fldChar w:fldCharType="separate"/>
+            </w:r>
+            <w:r>
+              <w:rPr>
+                <w:webHidden/>
+              </w:rPr>
+              <w:t>12</w:t>
+            </w:r>
+            <w:r>
+              <w:rPr>
+                <w:webHidden/>
+              </w:rPr>
+              <w:fldChar w:fldCharType="end"/>
+            </w:r>
+          </w:hyperlink>
+        </w:p>
+        <w:p>
+          <w:pPr>
+            <w:pStyle w:val="TOC3"/>
+            <w:tabs>
+              <w:tab w:val="left" w:pos="1760"/>
+              <w:tab w:val="right" w:leader="dot" w:pos="9394"/>
+            </w:tabs>
+            <w:rPr>
+              <w:rFonts w:asciiTheme="minorHAnsi" w:eastAsiaTheme="minorEastAsia" w:hAnsiTheme="minorHAnsi"/>
+              <w:sz w:val="22"/>
+              <w:lang w:val="en-US"/>
+            </w:rPr>
+          </w:pPr>
+          <w:hyperlink w:anchor="_Toc104297558" w:history="1">
+            <w:r>
+              <w:rPr>
+                <w:rStyle w:val="Hyperlink"/>
+              </w:rPr>
+              <w:t>5.1.2</w:t>
+            </w:r>
+            <w:r>
+              <w:rPr>
+                <w:rFonts w:asciiTheme="minorHAnsi" w:eastAsiaTheme="minorEastAsia" w:hAnsiTheme="minorHAnsi"/>
+                <w:sz w:val="22"/>
+                <w:lang w:val="en-US"/>
+              </w:rPr>
+              <w:tab/>
+            </w:r>
+            <w:r>
+              <w:rPr>
+                <w:rStyle w:val="Hyperlink"/>
+              </w:rPr>
+              <w:t>Cerinţe non</w:t>
+            </w:r>
+            <w:r>
+              <w:rPr>
+                <w:rStyle w:val="Hyperlink"/>
+                <w:lang w:val="en-US"/>
+              </w:rPr>
+              <w:t>-fun</w:t>
+            </w:r>
+            <w:r>
+              <w:rPr>
+                <w:rStyle w:val="Hyperlink"/>
+              </w:rPr>
+              <w:t>cţionale</w:t>
+            </w:r>
+            <w:r>
+              <w:rPr>
+                <w:webHidden/>
+              </w:rPr>
+              <w:tab/>
+            </w:r>
+            <w:r>
+              <w:rPr>
+                <w:webHidden/>
+              </w:rPr>
+              <w:fldChar w:fldCharType="begin"/>
+            </w:r>
+            <w:r>
+              <w:rPr>
+                <w:webHidden/>
+              </w:rPr>
+              <w:instrText xml:space="preserve"> PAGEREF _Toc104297558 \h </w:instrText>
+            </w:r>
+            <w:r>
+              <w:rPr>
+                <w:webHidden/>
+              </w:rPr>
+            </w:r>
+            <w:r>
+              <w:rPr>
+                <w:webHidden/>
+              </w:rPr>
+              <w:fldChar w:fldCharType="separate"/>
+            </w:r>
+            <w:r>
+              <w:rPr>
+                <w:webHidden/>
+              </w:rPr>
+              <w:t>12</w:t>
+            </w:r>
+            <w:r>
+              <w:rPr>
+                <w:webHidden/>
+              </w:rPr>
+              <w:fldChar w:fldCharType="end"/>
+            </w:r>
+          </w:hyperlink>
+        </w:p>
+        <w:p>
+          <w:pPr>
+            <w:pStyle w:val="TOC2"/>
+            <w:tabs>
+              <w:tab w:val="left" w:pos="1320"/>
+              <w:tab w:val="right" w:leader="dot" w:pos="9394"/>
+            </w:tabs>
+            <w:rPr>
+              <w:rFonts w:asciiTheme="minorHAnsi" w:eastAsiaTheme="minorEastAsia" w:hAnsiTheme="minorHAnsi"/>
+              <w:sz w:val="22"/>
+              <w:lang w:val="en-US"/>
+            </w:rPr>
+          </w:pPr>
+          <w:hyperlink w:anchor="_Toc104297559" w:history="1">
+            <w:r>
+              <w:rPr>
+                <w:rStyle w:val="Hyperlink"/>
+              </w:rPr>
+              <w:t>5.2</w:t>
+            </w:r>
+            <w:r>
+              <w:rPr>
+                <w:rFonts w:asciiTheme="minorHAnsi" w:eastAsiaTheme="minorEastAsia" w:hAnsiTheme="minorHAnsi"/>
+                <w:sz w:val="22"/>
+                <w:lang w:val="en-US"/>
+              </w:rPr>
+              <w:tab/>
+            </w:r>
+            <w:r>
+              <w:rPr>
+                <w:rStyle w:val="Hyperlink"/>
+              </w:rPr>
+              <w:t>Arhitectura sistemului</w:t>
+            </w:r>
+            <w:r>
+              <w:rPr>
+                <w:webHidden/>
+              </w:rPr>
+              <w:tab/>
+            </w:r>
+            <w:r>
+              <w:rPr>
+                <w:webHidden/>
+              </w:rPr>
+              <w:fldChar w:fldCharType="begin"/>
+            </w:r>
+            <w:r>
+              <w:rPr>
+                <w:webHidden/>
+              </w:rPr>
+              <w:instrText xml:space="preserve"> PAGEREF _Toc104297559 \h </w:instrText>
+            </w:r>
+            <w:r>
+              <w:rPr>
+                <w:webHidden/>
+              </w:rPr>
+            </w:r>
+            <w:r>
+              <w:rPr>
+                <w:webHidden/>
+              </w:rPr>
+              <w:fldChar w:fldCharType="separate"/>
+            </w:r>
+            <w:r>
+              <w:rPr>
+                <w:webHidden/>
+              </w:rPr>
+              <w:t>12</w:t>
+            </w:r>
+            <w:r>
+              <w:rPr>
+                <w:webHidden/>
+              </w:rPr>
+              <w:fldChar w:fldCharType="end"/>
+            </w:r>
+          </w:hyperlink>
+        </w:p>
+        <w:p>
+          <w:pPr>
+            <w:pStyle w:val="TOC3"/>
+            <w:tabs>
+              <w:tab w:val="left" w:pos="1760"/>
+              <w:tab w:val="right" w:leader="dot" w:pos="9394"/>
+            </w:tabs>
+            <w:rPr>
+              <w:rFonts w:asciiTheme="minorHAnsi" w:eastAsiaTheme="minorEastAsia" w:hAnsiTheme="minorHAnsi"/>
+              <w:sz w:val="22"/>
+              <w:lang w:val="en-US"/>
+            </w:rPr>
+          </w:pPr>
+          <w:hyperlink w:anchor="_Toc104297560" w:history="1">
+            <w:r>
+              <w:rPr>
+                <w:rStyle w:val="Hyperlink"/>
+              </w:rPr>
+              <w:t>5.2.1</w:t>
+            </w:r>
+            <w:r>
+              <w:rPr>
+                <w:rFonts w:asciiTheme="minorHAnsi" w:eastAsiaTheme="minorEastAsia" w:hAnsiTheme="minorHAnsi"/>
+                <w:sz w:val="22"/>
+                <w:lang w:val="en-US"/>
+              </w:rPr>
+              <w:tab/>
+            </w:r>
+            <w:r>
+              <w:rPr>
+                <w:rStyle w:val="Hyperlink"/>
+              </w:rPr>
+              <w:t>Modulele funcţionale ale sistemului</w:t>
+            </w:r>
+            <w:r>
+              <w:rPr>
+                <w:webHidden/>
+              </w:rPr>
+              <w:tab/>
+            </w:r>
+            <w:r>
+              <w:rPr>
+                <w:webHidden/>
+              </w:rPr>
+              <w:fldChar w:fldCharType="begin"/>
+            </w:r>
+            <w:r>
+              <w:rPr>
+                <w:webHidden/>
+              </w:rPr>
+              <w:instrText xml:space="preserve"> PAGEREF _Toc104297560 \h </w:instrText>
+            </w:r>
+            <w:r>
+              <w:rPr>
+                <w:webHidden/>
+              </w:rPr>
+            </w:r>
+            <w:r>
+              <w:rPr>
+                <w:webHidden/>
+              </w:rPr>
+              <w:fldChar w:fldCharType="separate"/>
+            </w:r>
+            <w:r>
+              <w:rPr>
+                <w:webHidden/>
+              </w:rPr>
+              <w:t>12</w:t>
+            </w:r>
+            <w:r>
+              <w:rPr>
+                <w:webHidden/>
+              </w:rPr>
+              <w:fldChar w:fldCharType="end"/>
+            </w:r>
+          </w:hyperlink>
+        </w:p>
+        <w:p>
+          <w:pPr>
+            <w:pStyle w:val="TOC3"/>
+            <w:tabs>
+              <w:tab w:val="left" w:pos="1760"/>
+              <w:tab w:val="right" w:leader="dot" w:pos="9394"/>
+            </w:tabs>
+            <w:rPr>
+              <w:rFonts w:asciiTheme="minorHAnsi" w:eastAsiaTheme="minorEastAsia" w:hAnsiTheme="minorHAnsi"/>
+              <w:sz w:val="22"/>
+              <w:lang w:val="en-US"/>
+            </w:rPr>
+          </w:pPr>
+          <w:hyperlink w:anchor="_Toc104297561" w:history="1">
+            <w:r>
+              <w:rPr>
+                <w:rStyle w:val="Hyperlink"/>
+              </w:rPr>
+              <w:t>5.2.2</w:t>
+            </w:r>
+            <w:r>
+              <w:rPr>
+                <w:rFonts w:asciiTheme="minorHAnsi" w:eastAsiaTheme="minorEastAsia" w:hAnsiTheme="minorHAnsi"/>
+                <w:sz w:val="22"/>
+                <w:lang w:val="en-US"/>
+              </w:rPr>
+              <w:tab/>
+            </w:r>
+            <w:r>
+              <w:rPr>
+                <w:rStyle w:val="Hyperlink"/>
+              </w:rPr>
+              <w:t>Arhitectura aplicaţiei client</w:t>
+            </w:r>
+            <w:r>
+              <w:rPr>
+                <w:webHidden/>
+              </w:rPr>
+              <w:tab/>
+            </w:r>
+            <w:r>
+              <w:rPr>
+                <w:webHidden/>
+              </w:rPr>
+              <w:fldChar w:fldCharType="begin"/>
+            </w:r>
+            <w:r>
+              <w:rPr>
+                <w:webHidden/>
+              </w:rPr>
+              <w:instrText xml:space="preserve"> PAGEREF _Toc104297561 \h </w:instrText>
+            </w:r>
+            <w:r>
+              <w:rPr>
+                <w:webHidden/>
+              </w:rPr>
+            </w:r>
+            <w:r>
+              <w:rPr>
+                <w:webHidden/>
+              </w:rPr>
+              <w:fldChar w:fldCharType="separate"/>
+            </w:r>
+            <w:r>
+              <w:rPr>
+                <w:webHidden/>
+              </w:rPr>
+              <w:t>12</w:t>
+            </w:r>
+            <w:r>
+              <w:rPr>
+                <w:webHidden/>
+              </w:rPr>
+              <w:fldChar w:fldCharType="end"/>
+            </w:r>
+          </w:hyperlink>
+        </w:p>
+        <w:p>
+          <w:pPr>
+            <w:pStyle w:val="TOC3"/>
+            <w:tabs>
+              <w:tab w:val="left" w:pos="1760"/>
+              <w:tab w:val="right" w:leader="dot" w:pos="9394"/>
+            </w:tabs>
+            <w:rPr>
+              <w:rFonts w:asciiTheme="minorHAnsi" w:eastAsiaTheme="minorEastAsia" w:hAnsiTheme="minorHAnsi"/>
+              <w:sz w:val="22"/>
+              <w:lang w:val="en-US"/>
+            </w:rPr>
+          </w:pPr>
+          <w:hyperlink w:anchor="_Toc104297562" w:history="1">
+            <w:r>
+              <w:rPr>
+                <w:rStyle w:val="Hyperlink"/>
+              </w:rPr>
+              <w:t>5.2.3</w:t>
+            </w:r>
+            <w:r>
+              <w:rPr>
+                <w:rFonts w:asciiTheme="minorHAnsi" w:eastAsiaTheme="minorEastAsia" w:hAnsiTheme="minorHAnsi"/>
+                <w:sz w:val="22"/>
+                <w:lang w:val="en-US"/>
+              </w:rPr>
+              <w:tab/>
+            </w:r>
+            <w:r>
+              <w:rPr>
+                <w:rStyle w:val="Hyperlink"/>
+              </w:rPr>
+              <w:t>Arhitectura aplicaţiei server</w:t>
+            </w:r>
+            <w:r>
+              <w:rPr>
+                <w:webHidden/>
+              </w:rPr>
+              <w:tab/>
+            </w:r>
+            <w:r>
+              <w:rPr>
+                <w:webHidden/>
+              </w:rPr>
+              <w:fldChar w:fldCharType="begin"/>
+            </w:r>
+            <w:r>
+              <w:rPr>
+                <w:webHidden/>
+              </w:rPr>
+              <w:instrText xml:space="preserve"> PAGEREF _Toc104297562 \h </w:instrText>
+            </w:r>
+            <w:r>
+              <w:rPr>
+                <w:webHidden/>
+              </w:rPr>
+            </w:r>
+            <w:r>
+              <w:rPr>
+                <w:webHidden/>
+              </w:rPr>
+              <w:fldChar w:fldCharType="separate"/>
+            </w:r>
+            <w:r>
+              <w:rPr>
+                <w:webHidden/>
+              </w:rPr>
+              <w:t>12</w:t>
+            </w:r>
+            <w:r>
+              <w:rPr>
+                <w:webHidden/>
+              </w:rPr>
+              <w:fldChar w:fldCharType="end"/>
+            </w:r>
+          </w:hyperlink>
+        </w:p>
+        <w:p>
+          <w:pPr>
+            <w:pStyle w:val="TOC3"/>
+            <w:tabs>
+              <w:tab w:val="left" w:pos="1760"/>
+              <w:tab w:val="right" w:leader="dot" w:pos="9394"/>
+            </w:tabs>
+            <w:rPr>
+              <w:rFonts w:asciiTheme="minorHAnsi" w:eastAsiaTheme="minorEastAsia" w:hAnsiTheme="minorHAnsi"/>
+              <w:sz w:val="22"/>
+              <w:lang w:val="en-US"/>
+            </w:rPr>
+          </w:pPr>
+          <w:hyperlink w:anchor="_Toc104297563" w:history="1">
+            <w:r>
+              <w:rPr>
+                <w:rStyle w:val="Hyperlink"/>
+              </w:rPr>
+              <w:t>5.2.4</w:t>
+            </w:r>
+            <w:r>
+              <w:rPr>
+                <w:rFonts w:asciiTheme="minorHAnsi" w:eastAsiaTheme="minorEastAsia" w:hAnsiTheme="minorHAnsi"/>
+                <w:sz w:val="22"/>
+                <w:lang w:val="en-US"/>
+              </w:rPr>
+              <w:tab/>
+            </w:r>
+            <w:r>
+              <w:rPr>
+                <w:rStyle w:val="Hyperlink"/>
+              </w:rPr>
+              <w:t>Persistenţa datelor</w:t>
+            </w:r>
+            <w:r>
+              <w:rPr>
+                <w:webHidden/>
+              </w:rPr>
+              <w:tab/>
+            </w:r>
+            <w:r>
+              <w:rPr>
+                <w:webHidden/>
+              </w:rPr>
+              <w:fldChar w:fldCharType="begin"/>
+            </w:r>
+            <w:r>
+              <w:rPr>
+                <w:webHidden/>
+              </w:rPr>
+              <w:instrText xml:space="preserve"> PAGEREF _Toc104297563 \h </w:instrText>
+            </w:r>
+            <w:r>
+              <w:rPr>
+                <w:webHidden/>
+              </w:rPr>
+            </w:r>
+            <w:r>
+              <w:rPr>
+                <w:webHidden/>
+              </w:rPr>
+              <w:fldChar w:fldCharType="separate"/>
+            </w:r>
+            <w:r>
+              <w:rPr>
+                <w:webHidden/>
+              </w:rPr>
+              <w:t>12</w:t>
+            </w:r>
+            <w:r>
+              <w:rPr>
+                <w:webHidden/>
+              </w:rPr>
+              <w:fldChar w:fldCharType="end"/>
+            </w:r>
+          </w:hyperlink>
+        </w:p>
+        <w:p>
+          <w:pPr>
+            <w:pStyle w:val="TOC1"/>
+            <w:tabs>
+              <w:tab w:val="left" w:pos="880"/>
+              <w:tab w:val="right" w:leader="dot" w:pos="9394"/>
+            </w:tabs>
+            <w:rPr>
+              <w:rFonts w:asciiTheme="minorHAnsi" w:eastAsiaTheme="minorEastAsia" w:hAnsiTheme="minorHAnsi"/>
+              <w:sz w:val="22"/>
+              <w:lang w:val="en-US"/>
+            </w:rPr>
+          </w:pPr>
+          <w:hyperlink w:anchor="_Toc104297564" w:history="1">
+            <w:r>
+              <w:rPr>
+                <w:rStyle w:val="Hyperlink"/>
+              </w:rPr>
+              <w:t>6</w:t>
+            </w:r>
+            <w:r>
+              <w:rPr>
+                <w:rFonts w:asciiTheme="minorHAnsi" w:eastAsiaTheme="minorEastAsia" w:hAnsiTheme="minorHAnsi"/>
+                <w:sz w:val="22"/>
+                <w:lang w:val="en-US"/>
+              </w:rPr>
+              <w:tab/>
+            </w:r>
+            <w:r>
+              <w:rPr>
+                <w:rStyle w:val="Hyperlink"/>
+              </w:rPr>
+              <w:t>Implementarea software</w:t>
+            </w:r>
+            <w:r>
+              <w:rPr>
+                <w:webHidden/>
+              </w:rPr>
+              <w:tab/>
+            </w:r>
+            <w:r>
+              <w:rPr>
+                <w:webHidden/>
+              </w:rPr>
+              <w:fldChar w:fldCharType="begin"/>
+            </w:r>
+            <w:r>
+              <w:rPr>
+                <w:webHidden/>
+              </w:rPr>
+              <w:instrText xml:space="preserve"> PAGEREF _Toc104297564 \h </w:instrText>
+            </w:r>
+            <w:r>
+              <w:rPr>
+                <w:webHidden/>
+              </w:rPr>
+            </w:r>
+            <w:r>
+              <w:rPr>
+                <w:webHidden/>
+              </w:rPr>
+              <w:fldChar w:fldCharType="separate"/>
+            </w:r>
+            <w:r>
+              <w:rPr>
+                <w:webHidden/>
+              </w:rPr>
+              <w:t>12</w:t>
+            </w:r>
+            <w:r>
+              <w:rPr>
+                <w:webHidden/>
+              </w:rPr>
+              <w:fldChar w:fldCharType="end"/>
+            </w:r>
+          </w:hyperlink>
+        </w:p>
+        <w:p>
+          <w:pPr>
+            <w:pStyle w:val="TOC2"/>
+            <w:tabs>
+              <w:tab w:val="left" w:pos="1320"/>
+              <w:tab w:val="right" w:leader="dot" w:pos="9394"/>
+            </w:tabs>
+            <w:rPr>
+              <w:rFonts w:asciiTheme="minorHAnsi" w:eastAsiaTheme="minorEastAsia" w:hAnsiTheme="minorHAnsi"/>
+              <w:sz w:val="22"/>
+              <w:lang w:val="en-US"/>
+            </w:rPr>
+          </w:pPr>
+          <w:hyperlink w:anchor="_Toc104297565" w:history="1">
+            <w:r>
+              <w:rPr>
+                <w:rStyle w:val="Hyperlink"/>
+              </w:rPr>
+              <w:t>6.1</w:t>
+            </w:r>
+            <w:r>
+              <w:rPr>
+                <w:rFonts w:asciiTheme="minorHAnsi" w:eastAsiaTheme="minorEastAsia" w:hAnsiTheme="minorHAnsi"/>
+                <w:sz w:val="22"/>
+                <w:lang w:val="en-US"/>
+              </w:rPr>
+              <w:tab/>
+            </w:r>
+            <w:r>
+              <w:rPr>
+                <w:rStyle w:val="Hyperlink"/>
+              </w:rPr>
+              <w:t>Aplicaţia client</w:t>
+            </w:r>
+            <w:r>
+              <w:rPr>
+                <w:webHidden/>
+              </w:rPr>
+              <w:tab/>
+            </w:r>
+            <w:r>
+              <w:rPr>
+                <w:webHidden/>
+              </w:rPr>
+              <w:fldChar w:fldCharType="begin"/>
+            </w:r>
+            <w:r>
+              <w:rPr>
+                <w:webHidden/>
+              </w:rPr>
+              <w:instrText xml:space="preserve"> PAGEREF _Toc104297565 \h </w:instrText>
+            </w:r>
+            <w:r>
+              <w:rPr>
+                <w:webHidden/>
+              </w:rPr>
+            </w:r>
+            <w:r>
+              <w:rPr>
+                <w:webHidden/>
+              </w:rPr>
+              <w:fldChar w:fldCharType="separate"/>
+            </w:r>
+            <w:r>
+              <w:rPr>
+                <w:webHidden/>
+              </w:rPr>
+              <w:t>12</w:t>
+            </w:r>
+            <w:r>
+              <w:rPr>
+                <w:webHidden/>
+              </w:rPr>
+              <w:fldChar w:fldCharType="end"/>
+            </w:r>
+          </w:hyperlink>
+        </w:p>
+        <w:p>
+          <w:pPr>
+            <w:pStyle w:val="TOC2"/>
+            <w:tabs>
+              <w:tab w:val="left" w:pos="1320"/>
+              <w:tab w:val="right" w:leader="dot" w:pos="9394"/>
+            </w:tabs>
+            <w:rPr>
+              <w:rFonts w:asciiTheme="minorHAnsi" w:eastAsiaTheme="minorEastAsia" w:hAnsiTheme="minorHAnsi"/>
+              <w:sz w:val="22"/>
+              <w:lang w:val="en-US"/>
+            </w:rPr>
+          </w:pPr>
+          <w:hyperlink w:anchor="_Toc104297566" w:history="1">
+            <w:r>
+              <w:rPr>
+                <w:rStyle w:val="Hyperlink"/>
+              </w:rPr>
+              <w:t>6.2</w:t>
+            </w:r>
+            <w:r>
+              <w:rPr>
+                <w:rFonts w:asciiTheme="minorHAnsi" w:eastAsiaTheme="minorEastAsia" w:hAnsiTheme="minorHAnsi"/>
+                <w:sz w:val="22"/>
+                <w:lang w:val="en-US"/>
+              </w:rPr>
+              <w:tab/>
+            </w:r>
+            <w:r>
+              <w:rPr>
+                <w:rStyle w:val="Hyperlink"/>
+              </w:rPr>
+              <w:t>Aplicaţia web server</w:t>
+            </w:r>
+            <w:r>
+              <w:rPr>
+                <w:webHidden/>
+              </w:rPr>
+              <w:tab/>
+            </w:r>
+            <w:r>
+              <w:rPr>
+                <w:webHidden/>
+              </w:rPr>
+              <w:fldChar w:fldCharType="begin"/>
+            </w:r>
+            <w:r>
+              <w:rPr>
+                <w:webHidden/>
+              </w:rPr>
+              <w:instrText xml:space="preserve"> PAGEREF _Toc104297566 \h </w:instrText>
+            </w:r>
+            <w:r>
+              <w:rPr>
+                <w:webHidden/>
+              </w:rPr>
+            </w:r>
+            <w:r>
+              <w:rPr>
+                <w:webHidden/>
+              </w:rPr>
+              <w:fldChar w:fldCharType="separate"/>
+            </w:r>
+            <w:r>
+              <w:rPr>
+                <w:webHidden/>
+              </w:rPr>
+              <w:t>12</w:t>
+            </w:r>
+            <w:r>
+              <w:rPr>
+                <w:webHidden/>
+              </w:rPr>
+              <w:fldChar w:fldCharType="end"/>
+            </w:r>
+          </w:hyperlink>
+        </w:p>
+        <w:p>
+          <w:pPr>
+            <w:pStyle w:val="TOC3"/>
+            <w:tabs>
+              <w:tab w:val="left" w:pos="1760"/>
+              <w:tab w:val="right" w:leader="dot" w:pos="9394"/>
+            </w:tabs>
+            <w:rPr>
+              <w:rFonts w:asciiTheme="minorHAnsi" w:eastAsiaTheme="minorEastAsia" w:hAnsiTheme="minorHAnsi"/>
+              <w:sz w:val="22"/>
+              <w:lang w:val="en-US"/>
+            </w:rPr>
+          </w:pPr>
+          <w:hyperlink w:anchor="_Toc104297567" w:history="1">
+            <w:r>
+              <w:rPr>
+                <w:rStyle w:val="Hyperlink"/>
+                <w:lang w:val="en-US"/>
+              </w:rPr>
+              <w:t>6.2.1</w:t>
+            </w:r>
+            <w:r>
+              <w:rPr>
+                <w:rFonts w:asciiTheme="minorHAnsi" w:eastAsiaTheme="minorEastAsia" w:hAnsiTheme="minorHAnsi"/>
+                <w:sz w:val="22"/>
+                <w:lang w:val="en-US"/>
+              </w:rPr>
+              <w:tab/>
+            </w:r>
+            <w:r>
+              <w:rPr>
+                <w:rStyle w:val="Hyperlink"/>
+              </w:rPr>
+              <w:t>Răspunderea request</w:t>
+            </w:r>
+            <w:r>
+              <w:rPr>
+                <w:rStyle w:val="Hyperlink"/>
+                <w:lang w:val="en-US"/>
+              </w:rPr>
+              <w:t>-urilor</w:t>
+            </w:r>
+            <w:r>
+              <w:rPr>
+                <w:webHidden/>
+              </w:rPr>
+              <w:tab/>
+            </w:r>
+            <w:r>
+              <w:rPr>
+                <w:webHidden/>
+              </w:rPr>
+              <w:fldChar w:fldCharType="begin"/>
+            </w:r>
+            <w:r>
+              <w:rPr>
+                <w:webHidden/>
+              </w:rPr>
+              <w:instrText xml:space="preserve"> PAGEREF _Toc104297567 \h </w:instrText>
+            </w:r>
+            <w:r>
+              <w:rPr>
+                <w:webHidden/>
+              </w:rPr>
+            </w:r>
+            <w:r>
+              <w:rPr>
+                <w:webHidden/>
+              </w:rPr>
+              <w:fldChar w:fldCharType="separate"/>
+            </w:r>
+            <w:r>
+              <w:rPr>
+                <w:webHidden/>
+              </w:rPr>
+              <w:t>12</w:t>
+            </w:r>
+            <w:r>
+              <w:rPr>
+                <w:webHidden/>
+              </w:rPr>
+              <w:fldChar w:fldCharType="end"/>
+            </w:r>
+          </w:hyperlink>
+        </w:p>
+        <w:p>
+          <w:pPr>
+            <w:pStyle w:val="TOC2"/>
+            <w:tabs>
+              <w:tab w:val="left" w:pos="1320"/>
+              <w:tab w:val="right" w:leader="dot" w:pos="9394"/>
+            </w:tabs>
+            <w:rPr>
+              <w:rFonts w:asciiTheme="minorHAnsi" w:eastAsiaTheme="minorEastAsia" w:hAnsiTheme="minorHAnsi"/>
+              <w:sz w:val="22"/>
+              <w:lang w:val="en-US"/>
+            </w:rPr>
+          </w:pPr>
+          <w:hyperlink w:anchor="_Toc104297568" w:history="1">
+            <w:r>
+              <w:rPr>
+                <w:rStyle w:val="Hyperlink"/>
+              </w:rPr>
+              <w:t>6.3</w:t>
+            </w:r>
+            <w:r>
+              <w:rPr>
+                <w:rFonts w:asciiTheme="minorHAnsi" w:eastAsiaTheme="minorEastAsia" w:hAnsiTheme="minorHAnsi"/>
+                <w:sz w:val="22"/>
+                <w:lang w:val="en-US"/>
+              </w:rPr>
+              <w:tab/>
+            </w:r>
+            <w:r>
+              <w:rPr>
+                <w:rStyle w:val="Hyperlink"/>
+              </w:rPr>
+              <w:t>Implementarea bazei de date</w:t>
+            </w:r>
+            <w:r>
+              <w:rPr>
+                <w:webHidden/>
+              </w:rPr>
+              <w:tab/>
+            </w:r>
+            <w:r>
+              <w:rPr>
+                <w:webHidden/>
+              </w:rPr>
+              <w:fldChar w:fldCharType="begin"/>
+            </w:r>
+            <w:r>
+              <w:rPr>
+                <w:webHidden/>
+              </w:rPr>
+              <w:instrText xml:space="preserve"> PAGEREF _Toc104297568 \h </w:instrText>
+            </w:r>
+            <w:r>
+              <w:rPr>
+                <w:webHidden/>
+              </w:rPr>
+            </w:r>
+            <w:r>
+              <w:rPr>
+                <w:webHidden/>
+              </w:rPr>
+              <w:fldChar w:fldCharType="separate"/>
+            </w:r>
+            <w:r>
+              <w:rPr>
+                <w:webHidden/>
+              </w:rPr>
+              <w:t>12</w:t>
+            </w:r>
+            <w:r>
+              <w:rPr>
+                <w:webHidden/>
+              </w:rPr>
+              <w:fldChar w:fldCharType="end"/>
+            </w:r>
+          </w:hyperlink>
+        </w:p>
+        <w:p>
+          <w:pPr>
+            <w:pStyle w:val="TOC3"/>
+            <w:tabs>
+              <w:tab w:val="left" w:pos="1760"/>
+              <w:tab w:val="right" w:leader="dot" w:pos="9394"/>
+            </w:tabs>
+            <w:rPr>
+              <w:rFonts w:asciiTheme="minorHAnsi" w:eastAsiaTheme="minorEastAsia" w:hAnsiTheme="minorHAnsi"/>
+              <w:sz w:val="22"/>
+              <w:lang w:val="en-US"/>
+            </w:rPr>
+          </w:pPr>
+          <w:hyperlink w:anchor="_Toc104297569" w:history="1">
+            <w:r>
+              <w:rPr>
+                <w:rStyle w:val="Hyperlink"/>
+              </w:rPr>
+              <w:t>6.3.1</w:t>
+            </w:r>
+            <w:r>
+              <w:rPr>
+                <w:rFonts w:asciiTheme="minorHAnsi" w:eastAsiaTheme="minorEastAsia" w:hAnsiTheme="minorHAnsi"/>
+                <w:sz w:val="22"/>
+                <w:lang w:val="en-US"/>
+              </w:rPr>
+              <w:tab/>
+            </w:r>
+            <w:r>
+              <w:rPr>
+                <w:rStyle w:val="Hyperlink"/>
+              </w:rPr>
+              <w:t>Diagramă</w:t>
+            </w:r>
+            <w:r>
+              <w:rPr>
+                <w:webHidden/>
+              </w:rPr>
+              <w:tab/>
+            </w:r>
+            <w:r>
+              <w:rPr>
+                <w:webHidden/>
+              </w:rPr>
+              <w:fldChar w:fldCharType="begin"/>
+            </w:r>
+            <w:r>
+              <w:rPr>
+                <w:webHidden/>
+              </w:rPr>
+              <w:instrText xml:space="preserve"> PAGEREF _Toc104297569 \h </w:instrText>
+            </w:r>
+            <w:r>
+              <w:rPr>
+                <w:webHidden/>
+              </w:rPr>
+            </w:r>
+            <w:r>
+              <w:rPr>
+                <w:webHidden/>
+              </w:rPr>
+              <w:fldChar w:fldCharType="separate"/>
+            </w:r>
+            <w:r>
+              <w:rPr>
+                <w:webHidden/>
+              </w:rPr>
+              <w:t>12</w:t>
+            </w:r>
+            <w:r>
+              <w:rPr>
+                <w:webHidden/>
+              </w:rPr>
+              <w:fldChar w:fldCharType="end"/>
+            </w:r>
+          </w:hyperlink>
+        </w:p>
+        <w:p>
+          <w:pPr>
+            <w:pStyle w:val="TOC2"/>
+            <w:tabs>
+              <w:tab w:val="left" w:pos="1320"/>
+              <w:tab w:val="right" w:leader="dot" w:pos="9394"/>
+            </w:tabs>
+            <w:rPr>
+              <w:rFonts w:asciiTheme="minorHAnsi" w:eastAsiaTheme="minorEastAsia" w:hAnsiTheme="minorHAnsi"/>
+              <w:sz w:val="22"/>
+              <w:lang w:val="en-US"/>
+            </w:rPr>
+          </w:pPr>
+          <w:hyperlink w:anchor="_Toc104297570" w:history="1">
+            <w:r>
+              <w:rPr>
+                <w:rStyle w:val="Hyperlink"/>
+              </w:rPr>
+              <w:t>6.4</w:t>
+            </w:r>
+            <w:r>
+              <w:rPr>
+                <w:rFonts w:asciiTheme="minorHAnsi" w:eastAsiaTheme="minorEastAsia" w:hAnsiTheme="minorHAnsi"/>
+                <w:sz w:val="22"/>
+                <w:lang w:val="en-US"/>
+              </w:rPr>
+              <w:tab/>
+            </w:r>
+            <w:r>
+              <w:rPr>
+                <w:rStyle w:val="Hyperlink"/>
+              </w:rPr>
+              <w:t>Metode de securizare</w:t>
+            </w:r>
+            <w:r>
+              <w:rPr>
+                <w:webHidden/>
+              </w:rPr>
+              <w:tab/>
+            </w:r>
+            <w:r>
+              <w:rPr>
+                <w:webHidden/>
+              </w:rPr>
+              <w:fldChar w:fldCharType="begin"/>
+            </w:r>
+            <w:r>
+              <w:rPr>
+                <w:webHidden/>
+              </w:rPr>
+              <w:instrText xml:space="preserve"> PAGEREF _Toc104297570 \h </w:instrText>
+            </w:r>
+            <w:r>
+              <w:rPr>
+                <w:webHidden/>
+              </w:rPr>
+            </w:r>
+            <w:r>
+              <w:rPr>
+                <w:webHidden/>
+              </w:rPr>
+              <w:fldChar w:fldCharType="separate"/>
+            </w:r>
+            <w:r>
+              <w:rPr>
+                <w:webHidden/>
+              </w:rPr>
+              <w:t>12</w:t>
+            </w:r>
+            <w:r>
+              <w:rPr>
+                <w:webHidden/>
+              </w:rPr>
+              <w:fldChar w:fldCharType="end"/>
+            </w:r>
+          </w:hyperlink>
+        </w:p>
+        <w:p>
+          <w:pPr>
+            <w:pStyle w:val="TOC3"/>
+            <w:tabs>
+              <w:tab w:val="left" w:pos="1760"/>
+              <w:tab w:val="right" w:leader="dot" w:pos="9394"/>
+            </w:tabs>
+            <w:rPr>
+              <w:rFonts w:asciiTheme="minorHAnsi" w:eastAsiaTheme="minorEastAsia" w:hAnsiTheme="minorHAnsi"/>
+              <w:sz w:val="22"/>
+              <w:lang w:val="en-US"/>
+            </w:rPr>
+          </w:pPr>
+          <w:hyperlink w:anchor="_Toc104297571" w:history="1">
+            <w:r>
+              <w:rPr>
+                <w:rStyle w:val="Hyperlink"/>
+              </w:rPr>
+              <w:t>6.4.1</w:t>
+            </w:r>
+            <w:r>
+              <w:rPr>
+                <w:rFonts w:asciiTheme="minorHAnsi" w:eastAsiaTheme="minorEastAsia" w:hAnsiTheme="minorHAnsi"/>
+                <w:sz w:val="22"/>
+                <w:lang w:val="en-US"/>
+              </w:rPr>
+              <w:tab/>
+            </w:r>
+            <w:r>
+              <w:rPr>
+                <w:rStyle w:val="Hyperlink"/>
+              </w:rPr>
+              <w:t>Securizarea canalului de comunicaţie</w:t>
+            </w:r>
+            <w:r>
+              <w:rPr>
+                <w:webHidden/>
+              </w:rPr>
+              <w:tab/>
+            </w:r>
+            <w:r>
+              <w:rPr>
+                <w:webHidden/>
+              </w:rPr>
+              <w:fldChar w:fldCharType="begin"/>
+            </w:r>
+            <w:r>
+              <w:rPr>
+                <w:webHidden/>
+              </w:rPr>
+              <w:instrText xml:space="preserve"> PAGEREF _Toc104297571 \h </w:instrText>
+            </w:r>
+            <w:r>
+              <w:rPr>
+                <w:webHidden/>
+              </w:rPr>
+            </w:r>
+            <w:r>
+              <w:rPr>
+                <w:webHidden/>
+              </w:rPr>
+              <w:fldChar w:fldCharType="separate"/>
+            </w:r>
+            <w:r>
+              <w:rPr>
+                <w:webHidden/>
+              </w:rPr>
+              <w:t>12</w:t>
+            </w:r>
+            <w:r>
+              <w:rPr>
+                <w:webHidden/>
+              </w:rPr>
+              <w:fldChar w:fldCharType="end"/>
+            </w:r>
+          </w:hyperlink>
+        </w:p>
+        <w:p>
+          <w:pPr>
+            <w:pStyle w:val="TOC3"/>
+            <w:tabs>
+              <w:tab w:val="left" w:pos="1760"/>
+              <w:tab w:val="right" w:leader="dot" w:pos="9394"/>
+            </w:tabs>
+            <w:rPr>
+              <w:rFonts w:asciiTheme="minorHAnsi" w:eastAsiaTheme="minorEastAsia" w:hAnsiTheme="minorHAnsi"/>
+              <w:sz w:val="22"/>
+              <w:lang w:val="en-US"/>
+            </w:rPr>
+          </w:pPr>
+          <w:hyperlink w:anchor="_Toc104297572" w:history="1">
+            <w:r>
+              <w:rPr>
+                <w:rStyle w:val="Hyperlink"/>
+              </w:rPr>
+              <w:t>6.4.2</w:t>
+            </w:r>
+            <w:r>
+              <w:rPr>
+                <w:rFonts w:asciiTheme="minorHAnsi" w:eastAsiaTheme="minorEastAsia" w:hAnsiTheme="minorHAnsi"/>
+                <w:sz w:val="22"/>
+                <w:lang w:val="en-US"/>
+              </w:rPr>
+              <w:tab/>
+            </w:r>
+            <w:r>
+              <w:rPr>
+                <w:rStyle w:val="Hyperlink"/>
+              </w:rPr>
+              <w:t>Criptarea fişierelor stocate</w:t>
+            </w:r>
+            <w:r>
+              <w:rPr>
+                <w:webHidden/>
+              </w:rPr>
+              <w:tab/>
+            </w:r>
+            <w:r>
+              <w:rPr>
+                <w:webHidden/>
+              </w:rPr>
+              <w:fldChar w:fldCharType="begin"/>
+            </w:r>
+            <w:r>
+              <w:rPr>
+                <w:webHidden/>
+              </w:rPr>
+              <w:instrText xml:space="preserve"> PAGEREF _Toc104297572 \h </w:instrText>
+            </w:r>
+            <w:r>
+              <w:rPr>
+                <w:webHidden/>
+              </w:rPr>
+            </w:r>
+            <w:r>
+              <w:rPr>
+                <w:webHidden/>
+              </w:rPr>
+              <w:fldChar w:fldCharType="separate"/>
+            </w:r>
+            <w:r>
+              <w:rPr>
+                <w:webHidden/>
+              </w:rPr>
+              <w:t>12</w:t>
+            </w:r>
+            <w:r>
+              <w:rPr>
+                <w:webHidden/>
+              </w:rPr>
+              <w:fldChar w:fldCharType="end"/>
+            </w:r>
+          </w:hyperlink>
+        </w:p>
+        <w:p>
+          <w:pPr>
+            <w:pStyle w:val="TOC3"/>
+            <w:tabs>
+              <w:tab w:val="left" w:pos="1760"/>
+              <w:tab w:val="right" w:leader="dot" w:pos="9394"/>
+            </w:tabs>
+            <w:rPr>
+              <w:rFonts w:asciiTheme="minorHAnsi" w:eastAsiaTheme="minorEastAsia" w:hAnsiTheme="minorHAnsi"/>
+              <w:sz w:val="22"/>
+              <w:lang w:val="en-US"/>
+            </w:rPr>
+          </w:pPr>
+          <w:hyperlink w:anchor="_Toc104297573" w:history="1">
+            <w:r>
+              <w:rPr>
+                <w:rStyle w:val="Hyperlink"/>
+              </w:rPr>
+              <w:t>6.4.3</w:t>
+            </w:r>
+            <w:r>
+              <w:rPr>
+                <w:rFonts w:asciiTheme="minorHAnsi" w:eastAsiaTheme="minorEastAsia" w:hAnsiTheme="minorHAnsi"/>
+                <w:sz w:val="22"/>
+                <w:lang w:val="en-US"/>
+              </w:rPr>
+              <w:tab/>
+            </w:r>
+            <w:r>
+              <w:rPr>
+                <w:rStyle w:val="Hyperlink"/>
+              </w:rPr>
+              <w:t>Protecţie împotriva atacurilor CSRF</w:t>
+            </w:r>
+            <w:r>
+              <w:rPr>
+                <w:webHidden/>
+              </w:rPr>
+              <w:tab/>
+            </w:r>
+            <w:r>
+              <w:rPr>
+                <w:webHidden/>
+              </w:rPr>
+              <w:fldChar w:fldCharType="begin"/>
+            </w:r>
+            <w:r>
+              <w:rPr>
+                <w:webHidden/>
+              </w:rPr>
+              <w:instrText xml:space="preserve"> PAGEREF _Toc104297573 \h </w:instrText>
+            </w:r>
+            <w:r>
+              <w:rPr>
+                <w:webHidden/>
+              </w:rPr>
+            </w:r>
+            <w:r>
+              <w:rPr>
+                <w:webHidden/>
+              </w:rPr>
+              <w:fldChar w:fldCharType="separate"/>
+            </w:r>
+            <w:r>
+              <w:rPr>
+                <w:webHidden/>
+              </w:rPr>
+              <w:t>12</w:t>
+            </w:r>
+            <w:r>
+              <w:rPr>
+                <w:webHidden/>
+              </w:rPr>
+              <w:fldChar w:fldCharType="end"/>
+            </w:r>
+          </w:hyperlink>
+        </w:p>
+        <w:p>
+          <w:pPr>
+            <w:pStyle w:val="TOC3"/>
+            <w:tabs>
+              <w:tab w:val="left" w:pos="1760"/>
+              <w:tab w:val="right" w:leader="dot" w:pos="9394"/>
+            </w:tabs>
+            <w:rPr>
+              <w:rFonts w:asciiTheme="minorHAnsi" w:eastAsiaTheme="minorEastAsia" w:hAnsiTheme="minorHAnsi"/>
+              <w:sz w:val="22"/>
+              <w:lang w:val="en-US"/>
+            </w:rPr>
+          </w:pPr>
+          <w:hyperlink w:anchor="_Toc104297574" w:history="1">
+            <w:r>
+              <w:rPr>
+                <w:rStyle w:val="Hyperlink"/>
+              </w:rPr>
+              <w:t>6.4.4</w:t>
+            </w:r>
+            <w:r>
+              <w:rPr>
+                <w:rFonts w:asciiTheme="minorHAnsi" w:eastAsiaTheme="minorEastAsia" w:hAnsiTheme="minorHAnsi"/>
+                <w:sz w:val="22"/>
+                <w:lang w:val="en-US"/>
+              </w:rPr>
+              <w:tab/>
+            </w:r>
+            <w:r>
+              <w:rPr>
+                <w:rStyle w:val="Hyperlink"/>
+              </w:rPr>
+              <w:t>Controlul accesului prin firewall</w:t>
+            </w:r>
+            <w:r>
+              <w:rPr>
+                <w:webHidden/>
+              </w:rPr>
+              <w:tab/>
+            </w:r>
+            <w:r>
+              <w:rPr>
+                <w:webHidden/>
+              </w:rPr>
+              <w:fldChar w:fldCharType="begin"/>
+            </w:r>
+            <w:r>
+              <w:rPr>
+                <w:webHidden/>
+              </w:rPr>
+              <w:instrText xml:space="preserve"> PAGEREF _Toc104297574 \h </w:instrText>
+            </w:r>
+            <w:r>
+              <w:rPr>
+                <w:webHidden/>
+              </w:rPr>
+            </w:r>
+            <w:r>
+              <w:rPr>
+                <w:webHidden/>
+              </w:rPr>
+              <w:fldChar w:fldCharType="separate"/>
+            </w:r>
+            <w:r>
+              <w:rPr>
+                <w:webHidden/>
+              </w:rPr>
+              <w:t>12</w:t>
+            </w:r>
+            <w:r>
+              <w:rPr>
+                <w:webHidden/>
+              </w:rPr>
+              <w:fldChar w:fldCharType="end"/>
+            </w:r>
+          </w:hyperlink>
+        </w:p>
+        <w:p>
+          <w:pPr>
+            <w:pStyle w:val="TOC3"/>
+            <w:tabs>
+              <w:tab w:val="left" w:pos="1760"/>
+              <w:tab w:val="right" w:leader="dot" w:pos="9394"/>
+            </w:tabs>
+            <w:rPr>
+              <w:rFonts w:asciiTheme="minorHAnsi" w:eastAsiaTheme="minorEastAsia" w:hAnsiTheme="minorHAnsi"/>
+              <w:sz w:val="22"/>
+              <w:lang w:val="en-US"/>
+            </w:rPr>
+          </w:pPr>
+          <w:hyperlink w:anchor="_Toc104297575" w:history="1">
+            <w:r>
+              <w:rPr>
+                <w:rStyle w:val="Hyperlink"/>
+              </w:rPr>
+              <w:t>6.4.5</w:t>
+            </w:r>
+            <w:r>
+              <w:rPr>
+                <w:rFonts w:asciiTheme="minorHAnsi" w:eastAsiaTheme="minorEastAsia" w:hAnsiTheme="minorHAnsi"/>
+                <w:sz w:val="22"/>
+                <w:lang w:val="en-US"/>
+              </w:rPr>
+              <w:tab/>
+            </w:r>
+            <w:r>
+              <w:rPr>
+                <w:rStyle w:val="Hyperlink"/>
+              </w:rPr>
+              <w:t>Alertare în cazul încercărilor neautorizate</w:t>
+            </w:r>
+            <w:r>
+              <w:rPr>
+                <w:webHidden/>
+              </w:rPr>
+              <w:tab/>
+            </w:r>
+            <w:r>
+              <w:rPr>
+                <w:webHidden/>
+              </w:rPr>
+              <w:fldChar w:fldCharType="begin"/>
+            </w:r>
+            <w:r>
+              <w:rPr>
+                <w:webHidden/>
+              </w:rPr>
+              <w:instrText xml:space="preserve"> PAGEREF _Toc104297575 \h </w:instrText>
+            </w:r>
+            <w:r>
+              <w:rPr>
+                <w:webHidden/>
+              </w:rPr>
+            </w:r>
+            <w:r>
+              <w:rPr>
+                <w:webHidden/>
+              </w:rPr>
+              <w:fldChar w:fldCharType="separate"/>
+            </w:r>
+            <w:r>
+              <w:rPr>
+                <w:webHidden/>
+              </w:rPr>
+              <w:t>12</w:t>
+            </w:r>
+            <w:r>
+              <w:rPr>
+                <w:webHidden/>
+              </w:rPr>
+              <w:fldChar w:fldCharType="end"/>
+            </w:r>
+          </w:hyperlink>
+        </w:p>
+        <w:p>
+          <w:pPr>
+            <w:pStyle w:val="TOC1"/>
+            <w:tabs>
+              <w:tab w:val="left" w:pos="880"/>
+              <w:tab w:val="right" w:leader="dot" w:pos="9394"/>
+            </w:tabs>
+            <w:rPr>
+              <w:rFonts w:asciiTheme="minorHAnsi" w:eastAsiaTheme="minorEastAsia" w:hAnsiTheme="minorHAnsi"/>
+              <w:sz w:val="22"/>
+              <w:lang w:val="en-US"/>
+            </w:rPr>
+          </w:pPr>
+          <w:hyperlink w:anchor="_Toc104297576" w:history="1">
+            <w:r>
+              <w:rPr>
+                <w:rStyle w:val="Hyperlink"/>
+              </w:rPr>
+              <w:t>7</w:t>
+            </w:r>
+            <w:r>
+              <w:rPr>
+                <w:rFonts w:asciiTheme="minorHAnsi" w:eastAsiaTheme="minorEastAsia" w:hAnsiTheme="minorHAnsi"/>
+                <w:sz w:val="22"/>
+                <w:lang w:val="en-US"/>
+              </w:rPr>
+              <w:tab/>
+            </w:r>
+            <w:r>
+              <w:rPr>
+                <w:rStyle w:val="Hyperlink"/>
+              </w:rPr>
+              <w:t>Utilizarea aplicaţiei</w:t>
+            </w:r>
+            <w:r>
+              <w:rPr>
+                <w:webHidden/>
+              </w:rPr>
+              <w:tab/>
+            </w:r>
+            <w:r>
+              <w:rPr>
+                <w:webHidden/>
+              </w:rPr>
+              <w:fldChar w:fldCharType="begin"/>
+            </w:r>
+            <w:r>
+              <w:rPr>
+                <w:webHidden/>
+              </w:rPr>
+              <w:instrText xml:space="preserve"> PAGEREF _Toc104297576 \h </w:instrText>
+            </w:r>
+            <w:r>
+              <w:rPr>
+                <w:webHidden/>
+              </w:rPr>
+            </w:r>
+            <w:r>
+              <w:rPr>
+                <w:webHidden/>
+              </w:rPr>
+              <w:fldChar w:fldCharType="separate"/>
+            </w:r>
+            <w:r>
+              <w:rPr>
+                <w:webHidden/>
+              </w:rPr>
+              <w:t>13</w:t>
+            </w:r>
+            <w:r>
+              <w:rPr>
+                <w:webHidden/>
+              </w:rPr>
+              <w:fldChar w:fldCharType="end"/>
+            </w:r>
+          </w:hyperlink>
+        </w:p>
+        <w:p>
+          <w:pPr>
+            <w:pStyle w:val="TOC2"/>
+            <w:tabs>
+              <w:tab w:val="left" w:pos="1320"/>
+              <w:tab w:val="right" w:leader="dot" w:pos="9394"/>
+            </w:tabs>
+            <w:rPr>
+              <w:rFonts w:asciiTheme="minorHAnsi" w:eastAsiaTheme="minorEastAsia" w:hAnsiTheme="minorHAnsi"/>
+              <w:sz w:val="22"/>
+              <w:lang w:val="en-US"/>
+            </w:rPr>
+          </w:pPr>
+          <w:hyperlink w:anchor="_Toc104297577" w:history="1">
+            <w:r>
+              <w:rPr>
+                <w:rStyle w:val="Hyperlink"/>
+              </w:rPr>
+              <w:t>7.1</w:t>
+            </w:r>
+            <w:r>
+              <w:rPr>
+                <w:rFonts w:asciiTheme="minorHAnsi" w:eastAsiaTheme="minorEastAsia" w:hAnsiTheme="minorHAnsi"/>
+                <w:sz w:val="22"/>
+                <w:lang w:val="en-US"/>
+              </w:rPr>
+              <w:tab/>
+            </w:r>
+            <w:r>
+              <w:rPr>
+                <w:rStyle w:val="Hyperlink"/>
+              </w:rPr>
+              <w:t>Actorii sistemului</w:t>
+            </w:r>
+            <w:r>
+              <w:rPr>
+                <w:webHidden/>
+              </w:rPr>
+              <w:tab/>
+            </w:r>
+            <w:r>
+              <w:rPr>
+                <w:webHidden/>
+              </w:rPr>
+              <w:fldChar w:fldCharType="begin"/>
+            </w:r>
+            <w:r>
+              <w:rPr>
+                <w:webHidden/>
+              </w:rPr>
+              <w:instrText xml:space="preserve"> PAGEREF _Toc104297577 \h </w:instrText>
+            </w:r>
+            <w:r>
+              <w:rPr>
+                <w:webHidden/>
+              </w:rPr>
+            </w:r>
+            <w:r>
+              <w:rPr>
+                <w:webHidden/>
+              </w:rPr>
+              <w:fldChar w:fldCharType="separate"/>
+            </w:r>
+            <w:r>
+              <w:rPr>
+                <w:webHidden/>
+              </w:rPr>
+              <w:t>13</w:t>
+            </w:r>
+            <w:r>
+              <w:rPr>
+                <w:webHidden/>
+              </w:rPr>
+              <w:fldChar w:fldCharType="end"/>
+            </w:r>
+          </w:hyperlink>
+        </w:p>
+        <w:p>
+          <w:pPr>
+            <w:pStyle w:val="TOC2"/>
+            <w:tabs>
+              <w:tab w:val="left" w:pos="1320"/>
+              <w:tab w:val="right" w:leader="dot" w:pos="9394"/>
+            </w:tabs>
+            <w:rPr>
+              <w:rFonts w:asciiTheme="minorHAnsi" w:eastAsiaTheme="minorEastAsia" w:hAnsiTheme="minorHAnsi"/>
+              <w:sz w:val="22"/>
+              <w:lang w:val="en-US"/>
+            </w:rPr>
+          </w:pPr>
+          <w:hyperlink w:anchor="_Toc104297578" w:history="1">
+            <w:r>
+              <w:rPr>
+                <w:rStyle w:val="Hyperlink"/>
+              </w:rPr>
+              <w:t>7.2</w:t>
+            </w:r>
+            <w:r>
+              <w:rPr>
+                <w:rFonts w:asciiTheme="minorHAnsi" w:eastAsiaTheme="minorEastAsia" w:hAnsiTheme="minorHAnsi"/>
+                <w:sz w:val="22"/>
+                <w:lang w:val="en-US"/>
+              </w:rPr>
+              <w:tab/>
+            </w:r>
+            <w:r>
+              <w:rPr>
+                <w:rStyle w:val="Hyperlink"/>
+              </w:rPr>
+              <w:t>Cazurile de utilizare</w:t>
+            </w:r>
+            <w:r>
+              <w:rPr>
+                <w:webHidden/>
+              </w:rPr>
+              <w:tab/>
+            </w:r>
+            <w:r>
+              <w:rPr>
+                <w:webHidden/>
+              </w:rPr>
+              <w:fldChar w:fldCharType="begin"/>
+            </w:r>
+            <w:r>
+              <w:rPr>
+                <w:webHidden/>
+              </w:rPr>
+              <w:instrText xml:space="preserve"> PAGEREF _Toc104297578 \h </w:instrText>
+            </w:r>
+            <w:r>
+              <w:rPr>
+                <w:webHidden/>
+              </w:rPr>
+            </w:r>
+            <w:r>
+              <w:rPr>
+                <w:webHidden/>
+              </w:rPr>
+              <w:fldChar w:fldCharType="separate"/>
+            </w:r>
+            <w:r>
+              <w:rPr>
+                <w:webHidden/>
+              </w:rPr>
+              <w:t>13</w:t>
+            </w:r>
+            <w:r>
+              <w:rPr>
+                <w:webHidden/>
+              </w:rPr>
+              <w:fldChar w:fldCharType="end"/>
+            </w:r>
+          </w:hyperlink>
+        </w:p>
+        <w:p>
+          <w:pPr>
+            <w:pStyle w:val="TOC2"/>
+            <w:tabs>
+              <w:tab w:val="left" w:pos="1320"/>
+              <w:tab w:val="right" w:leader="dot" w:pos="9394"/>
+            </w:tabs>
+            <w:rPr>
+              <w:rFonts w:asciiTheme="minorHAnsi" w:eastAsiaTheme="minorEastAsia" w:hAnsiTheme="minorHAnsi"/>
+              <w:sz w:val="22"/>
+              <w:lang w:val="en-US"/>
+            </w:rPr>
+          </w:pPr>
+          <w:hyperlink w:anchor="_Toc104297579" w:history="1">
+            <w:r>
+              <w:rPr>
+                <w:rStyle w:val="Hyperlink"/>
+              </w:rPr>
+              <w:t>7.3</w:t>
+            </w:r>
+            <w:r>
+              <w:rPr>
+                <w:rFonts w:asciiTheme="minorHAnsi" w:eastAsiaTheme="minorEastAsia" w:hAnsiTheme="minorHAnsi"/>
+                <w:sz w:val="22"/>
+                <w:lang w:val="en-US"/>
+              </w:rPr>
+              <w:tab/>
+            </w:r>
+            <w:r>
+              <w:rPr>
+                <w:rStyle w:val="Hyperlink"/>
+              </w:rPr>
+              <w:t>Testarea sistemului</w:t>
+            </w:r>
+            <w:r>
+              <w:rPr>
+                <w:webHidden/>
+              </w:rPr>
+              <w:tab/>
+            </w:r>
+            <w:r>
+              <w:rPr>
+                <w:webHidden/>
+              </w:rPr>
+              <w:fldChar w:fldCharType="begin"/>
+            </w:r>
+            <w:r>
+              <w:rPr>
+                <w:webHidden/>
+              </w:rPr>
+              <w:instrText xml:space="preserve"> PAGEREF _Toc104297579 \h </w:instrText>
+            </w:r>
+            <w:r>
+              <w:rPr>
+                <w:webHidden/>
+              </w:rPr>
+            </w:r>
+            <w:r>
+              <w:rPr>
+                <w:webHidden/>
+              </w:rPr>
+              <w:fldChar w:fldCharType="separate"/>
+            </w:r>
+            <w:r>
+              <w:rPr>
+                <w:webHidden/>
+              </w:rPr>
+              <w:t>13</w:t>
+            </w:r>
+            <w:r>
+              <w:rPr>
+                <w:webHidden/>
+              </w:rPr>
+              <w:fldChar w:fldCharType="end"/>
+            </w:r>
+          </w:hyperlink>
+        </w:p>
+        <w:p>
+          <w:pPr>
+            <w:pStyle w:val="TOC2"/>
+            <w:tabs>
+              <w:tab w:val="left" w:pos="1320"/>
+              <w:tab w:val="right" w:leader="dot" w:pos="9394"/>
+            </w:tabs>
+            <w:rPr>
+              <w:rFonts w:asciiTheme="minorHAnsi" w:eastAsiaTheme="minorEastAsia" w:hAnsiTheme="minorHAnsi"/>
+              <w:sz w:val="22"/>
+              <w:lang w:val="en-US"/>
+            </w:rPr>
+          </w:pPr>
+          <w:hyperlink w:anchor="_Toc104297580" w:history="1">
+            <w:r>
+              <w:rPr>
+                <w:rStyle w:val="Hyperlink"/>
+              </w:rPr>
+              <w:t>7.4</w:t>
+            </w:r>
+            <w:r>
+              <w:rPr>
+                <w:rFonts w:asciiTheme="minorHAnsi" w:eastAsiaTheme="minorEastAsia" w:hAnsiTheme="minorHAnsi"/>
+                <w:sz w:val="22"/>
+                <w:lang w:val="en-US"/>
+              </w:rPr>
+              <w:tab/>
+            </w:r>
+            <w:r>
+              <w:rPr>
+                <w:rStyle w:val="Hyperlink"/>
+              </w:rPr>
+              <w:t>Raport de testare</w:t>
+            </w:r>
+            <w:r>
+              <w:rPr>
+                <w:webHidden/>
+              </w:rPr>
+              <w:tab/>
+            </w:r>
+            <w:r>
+              <w:rPr>
+                <w:webHidden/>
+              </w:rPr>
+              <w:fldChar w:fldCharType="begin"/>
+            </w:r>
+            <w:r>
+              <w:rPr>
+                <w:webHidden/>
+              </w:rPr>
+              <w:instrText xml:space="preserve"> PAGEREF _Toc104297580 \h </w:instrText>
+            </w:r>
+            <w:r>
+              <w:rPr>
+                <w:webHidden/>
+              </w:rPr>
+            </w:r>
+            <w:r>
+              <w:rPr>
+                <w:webHidden/>
+              </w:rPr>
+              <w:fldChar w:fldCharType="separate"/>
+            </w:r>
+            <w:r>
+              <w:rPr>
+                <w:webHidden/>
+              </w:rPr>
+              <w:t>13</w:t>
+            </w:r>
+            <w:r>
+              <w:rPr>
+                <w:webHidden/>
+              </w:rPr>
+              <w:fldChar w:fldCharType="end"/>
+            </w:r>
+          </w:hyperlink>
+        </w:p>
+        <w:p>
+          <w:pPr>
+            <w:pStyle w:val="TOC2"/>
+            <w:tabs>
+              <w:tab w:val="left" w:pos="1320"/>
+              <w:tab w:val="right" w:leader="dot" w:pos="9394"/>
+            </w:tabs>
+            <w:rPr>
+              <w:rFonts w:asciiTheme="minorHAnsi" w:eastAsiaTheme="minorEastAsia" w:hAnsiTheme="minorHAnsi"/>
+              <w:sz w:val="22"/>
+              <w:lang w:val="en-US"/>
+            </w:rPr>
+          </w:pPr>
+          <w:hyperlink w:anchor="_Toc104297581" w:history="1">
+            <w:r>
+              <w:rPr>
+                <w:rStyle w:val="Hyperlink"/>
+              </w:rPr>
+              <w:t>7.5</w:t>
+            </w:r>
+            <w:r>
+              <w:rPr>
+                <w:rFonts w:asciiTheme="minorHAnsi" w:eastAsiaTheme="minorEastAsia" w:hAnsiTheme="minorHAnsi"/>
+                <w:sz w:val="22"/>
+                <w:lang w:val="en-US"/>
+              </w:rPr>
+              <w:tab/>
+            </w:r>
+            <w:r>
+              <w:rPr>
+                <w:rStyle w:val="Hyperlink"/>
+              </w:rPr>
+              <w:t>Diagrame UML</w:t>
+            </w:r>
+            <w:r>
+              <w:rPr>
+                <w:webHidden/>
+              </w:rPr>
+              <w:tab/>
+            </w:r>
+            <w:r>
+              <w:rPr>
+                <w:webHidden/>
+              </w:rPr>
+              <w:fldChar w:fldCharType="begin"/>
+            </w:r>
+            <w:r>
+              <w:rPr>
+                <w:webHidden/>
+              </w:rPr>
+              <w:instrText xml:space="preserve"> PAGEREF _Toc104297581 \h </w:instrText>
+            </w:r>
+            <w:r>
+              <w:rPr>
+                <w:webHidden/>
+              </w:rPr>
+            </w:r>
+            <w:r>
+              <w:rPr>
+                <w:webHidden/>
+              </w:rPr>
+              <w:fldChar w:fldCharType="separate"/>
+            </w:r>
+            <w:r>
+              <w:rPr>
+                <w:webHidden/>
+              </w:rPr>
+              <w:t>13</w:t>
+            </w:r>
+            <w:r>
+              <w:rPr>
+                <w:webHidden/>
+              </w:rPr>
+              <w:fldChar w:fldCharType="end"/>
+            </w:r>
+          </w:hyperlink>
+        </w:p>
+        <w:p>
+          <w:pPr>
+            <w:pStyle w:val="TOC3"/>
+            <w:tabs>
+              <w:tab w:val="left" w:pos="1760"/>
+              <w:tab w:val="right" w:leader="dot" w:pos="9394"/>
+            </w:tabs>
+            <w:rPr>
+              <w:rFonts w:asciiTheme="minorHAnsi" w:eastAsiaTheme="minorEastAsia" w:hAnsiTheme="minorHAnsi"/>
+              <w:sz w:val="22"/>
+              <w:lang w:val="en-US"/>
+            </w:rPr>
+          </w:pPr>
+          <w:hyperlink w:anchor="_Toc104297582" w:history="1">
+            <w:r>
+              <w:rPr>
+                <w:rStyle w:val="Hyperlink"/>
+              </w:rPr>
+              <w:t>7.5.1</w:t>
+            </w:r>
+            <w:r>
+              <w:rPr>
+                <w:rFonts w:asciiTheme="minorHAnsi" w:eastAsiaTheme="minorEastAsia" w:hAnsiTheme="minorHAnsi"/>
+                <w:sz w:val="22"/>
+                <w:lang w:val="en-US"/>
+              </w:rPr>
+              <w:tab/>
+            </w:r>
+            <w:r>
+              <w:rPr>
+                <w:rStyle w:val="Hyperlink"/>
+              </w:rPr>
+              <w:t>Diagrama cazurilor de utilizare</w:t>
+            </w:r>
+            <w:r>
+              <w:rPr>
+                <w:webHidden/>
+              </w:rPr>
+              <w:tab/>
+            </w:r>
+            <w:r>
+              <w:rPr>
+                <w:webHidden/>
+              </w:rPr>
+              <w:fldChar w:fldCharType="begin"/>
+            </w:r>
+            <w:r>
+              <w:rPr>
+                <w:webHidden/>
+              </w:rPr>
+              <w:instrText xml:space="preserve"> PAGEREF _Toc104297582 \h </w:instrText>
+            </w:r>
+            <w:r>
+              <w:rPr>
+                <w:webHidden/>
+              </w:rPr>
+            </w:r>
+            <w:r>
+              <w:rPr>
+                <w:webHidden/>
+              </w:rPr>
+              <w:fldChar w:fldCharType="separate"/>
+            </w:r>
+            <w:r>
+              <w:rPr>
+                <w:webHidden/>
+              </w:rPr>
+              <w:t>13</w:t>
+            </w:r>
+            <w:r>
+              <w:rPr>
+                <w:webHidden/>
+              </w:rPr>
+              <w:fldChar w:fldCharType="end"/>
+            </w:r>
+          </w:hyperlink>
+        </w:p>
+        <w:p>
+          <w:pPr>
+            <w:pStyle w:val="TOC3"/>
+            <w:tabs>
+              <w:tab w:val="left" w:pos="1760"/>
+              <w:tab w:val="right" w:leader="dot" w:pos="9394"/>
+            </w:tabs>
+            <w:rPr>
+              <w:rFonts w:asciiTheme="minorHAnsi" w:eastAsiaTheme="minorEastAsia" w:hAnsiTheme="minorHAnsi"/>
+              <w:sz w:val="22"/>
+              <w:lang w:val="en-US"/>
+            </w:rPr>
+          </w:pPr>
+          <w:hyperlink w:anchor="_Toc104297583" w:history="1">
+            <w:r>
+              <w:rPr>
+                <w:rStyle w:val="Hyperlink"/>
+              </w:rPr>
+              <w:t>7.5.2</w:t>
+            </w:r>
+            <w:r>
+              <w:rPr>
+                <w:rFonts w:asciiTheme="minorHAnsi" w:eastAsiaTheme="minorEastAsia" w:hAnsiTheme="minorHAnsi"/>
+                <w:sz w:val="22"/>
+                <w:lang w:val="en-US"/>
+              </w:rPr>
+              <w:tab/>
+            </w:r>
+            <w:r>
+              <w:rPr>
+                <w:rStyle w:val="Hyperlink"/>
+              </w:rPr>
+              <w:t>Diagrama de activităţi</w:t>
+            </w:r>
+            <w:r>
+              <w:rPr>
+                <w:webHidden/>
+              </w:rPr>
+              <w:tab/>
+            </w:r>
+            <w:r>
+              <w:rPr>
+                <w:webHidden/>
+              </w:rPr>
+              <w:fldChar w:fldCharType="begin"/>
+            </w:r>
+            <w:r>
+              <w:rPr>
+                <w:webHidden/>
+              </w:rPr>
+              <w:instrText xml:space="preserve"> PAGEREF _Toc104297583 \h </w:instrText>
+            </w:r>
+            <w:r>
+              <w:rPr>
+                <w:webHidden/>
+              </w:rPr>
+            </w:r>
+            <w:r>
+              <w:rPr>
+                <w:webHidden/>
+              </w:rPr>
+              <w:fldChar w:fldCharType="separate"/>
+            </w:r>
+            <w:r>
+              <w:rPr>
+                <w:webHidden/>
+              </w:rPr>
+              <w:t>13</w:t>
+            </w:r>
+            <w:r>
+              <w:rPr>
+                <w:webHidden/>
+              </w:rPr>
+              <w:fldChar w:fldCharType="end"/>
+            </w:r>
+          </w:hyperlink>
+        </w:p>
+        <w:p>
+          <w:pPr>
+            <w:pStyle w:val="TOC1"/>
+            <w:tabs>
+              <w:tab w:val="left" w:pos="880"/>
+              <w:tab w:val="right" w:leader="dot" w:pos="9394"/>
+            </w:tabs>
+            <w:rPr>
+              <w:rFonts w:asciiTheme="minorHAnsi" w:eastAsiaTheme="minorEastAsia" w:hAnsiTheme="minorHAnsi"/>
+              <w:sz w:val="22"/>
+              <w:lang w:val="en-US"/>
+            </w:rPr>
+          </w:pPr>
+          <w:hyperlink w:anchor="_Toc104297584" w:history="1">
+            <w:r>
+              <w:rPr>
+                <w:rStyle w:val="Hyperlink"/>
+              </w:rPr>
               <w:t>8</w:t>
+            </w:r>
+            <w:r>
+              <w:rPr>
+                <w:rFonts w:asciiTheme="minorHAnsi" w:eastAsiaTheme="minorEastAsia" w:hAnsiTheme="minorHAnsi"/>
+                <w:sz w:val="22"/>
+                <w:lang w:val="en-US"/>
+              </w:rPr>
+              <w:tab/>
+            </w:r>
+            <w:r>
+              <w:rPr>
+                <w:rStyle w:val="Hyperlink"/>
+              </w:rPr>
+              <w:t>Concluzii</w:t>
+            </w:r>
+            <w:r>
+              <w:rPr>
+                <w:webHidden/>
+              </w:rPr>
+              <w:tab/>
+            </w:r>
+            <w:r>
+              <w:rPr>
+                <w:webHidden/>
+              </w:rPr>
+              <w:fldChar w:fldCharType="begin"/>
+            </w:r>
+            <w:r>
+              <w:rPr>
+                <w:webHidden/>
+              </w:rPr>
+              <w:instrText xml:space="preserve"> PAGEREF _Toc104297584 \h </w:instrText>
+            </w:r>
+            <w:r>
+              <w:rPr>
+                <w:webHidden/>
+              </w:rPr>
+            </w:r>
+            <w:r>
+              <w:rPr>
+                <w:webHidden/>
+              </w:rPr>
+              <w:fldChar w:fldCharType="separate"/>
+            </w:r>
+            <w:r>
+              <w:rPr>
+                <w:webHidden/>
+              </w:rPr>
+              <w:t>13</w:t>
+            </w:r>
+            <w:r>
+              <w:rPr>
+                <w:webHidden/>
+              </w:rPr>
+              <w:fldChar w:fldCharType="end"/>
+            </w:r>
+          </w:hyperlink>
+        </w:p>
+        <w:p>
+          <w:pPr>
+            <w:pStyle w:val="TOC2"/>
+            <w:tabs>
+              <w:tab w:val="left" w:pos="1320"/>
+              <w:tab w:val="right" w:leader="dot" w:pos="9394"/>
+            </w:tabs>
+            <w:rPr>
+              <w:rFonts w:asciiTheme="minorHAnsi" w:eastAsiaTheme="minorEastAsia" w:hAnsiTheme="minorHAnsi"/>
+              <w:sz w:val="22"/>
+              <w:lang w:val="en-US"/>
+            </w:rPr>
+          </w:pPr>
+          <w:hyperlink w:anchor="_Toc104297585" w:history="1">
+            <w:r>
+              <w:rPr>
+                <w:rStyle w:val="Hyperlink"/>
+              </w:rPr>
+              <w:t>8.1</w:t>
+            </w:r>
+            <w:r>
+              <w:rPr>
+                <w:rFonts w:asciiTheme="minorHAnsi" w:eastAsiaTheme="minorEastAsia" w:hAnsiTheme="minorHAnsi"/>
+                <w:sz w:val="22"/>
+                <w:lang w:val="en-US"/>
+              </w:rPr>
+              <w:tab/>
+            </w:r>
+            <w:r>
+              <w:rPr>
+                <w:rStyle w:val="Hyperlink"/>
+              </w:rPr>
+              <w:t>Analizarea rezultatelor obţinute</w:t>
+            </w:r>
+            <w:r>
+              <w:rPr>
+                <w:webHidden/>
+              </w:rPr>
+              <w:tab/>
+            </w:r>
+            <w:r>
+              <w:rPr>
+                <w:webHidden/>
+              </w:rPr>
+              <w:fldChar w:fldCharType="begin"/>
+            </w:r>
+            <w:r>
+              <w:rPr>
+                <w:webHidden/>
+              </w:rPr>
+              <w:instrText xml:space="preserve"> PAGEREF _Toc104297585 \h </w:instrText>
+            </w:r>
+            <w:r>
+              <w:rPr>
+                <w:webHidden/>
+              </w:rPr>
+            </w:r>
+            <w:r>
+              <w:rPr>
+                <w:webHidden/>
+              </w:rPr>
+              <w:fldChar w:fldCharType="separate"/>
+            </w:r>
+            <w:r>
+              <w:rPr>
+                <w:webHidden/>
+              </w:rPr>
+              <w:t>13</w:t>
+            </w:r>
+            <w:r>
+              <w:rPr>
+                <w:webHidden/>
+              </w:rPr>
+              <w:fldChar w:fldCharType="end"/>
+            </w:r>
+          </w:hyperlink>
+        </w:p>
+        <w:p>
+          <w:pPr>
+            <w:pStyle w:val="TOC2"/>
+            <w:tabs>
+              <w:tab w:val="left" w:pos="1320"/>
+              <w:tab w:val="right" w:leader="dot" w:pos="9394"/>
+            </w:tabs>
+            <w:rPr>
+              <w:rFonts w:asciiTheme="minorHAnsi" w:eastAsiaTheme="minorEastAsia" w:hAnsiTheme="minorHAnsi"/>
+              <w:sz w:val="22"/>
+              <w:lang w:val="en-US"/>
+            </w:rPr>
+          </w:pPr>
+          <w:hyperlink w:anchor="_Toc104297586" w:history="1">
+            <w:r>
+              <w:rPr>
+                <w:rStyle w:val="Hyperlink"/>
+              </w:rPr>
+              <w:t>8.2</w:t>
+            </w:r>
+            <w:r>
+              <w:rPr>
+                <w:rFonts w:asciiTheme="minorHAnsi" w:eastAsiaTheme="minorEastAsia" w:hAnsiTheme="minorHAnsi"/>
+                <w:sz w:val="22"/>
+                <w:lang w:val="en-US"/>
+              </w:rPr>
+              <w:tab/>
+            </w:r>
+            <w:r>
+              <w:rPr>
+                <w:rStyle w:val="Hyperlink"/>
+              </w:rPr>
+              <w:t>Dezvoltări ulterioare</w:t>
+            </w:r>
+            <w:r>
+              <w:rPr>
+                <w:webHidden/>
+              </w:rPr>
+              <w:tab/>
+            </w:r>
+            <w:r>
+              <w:rPr>
+                <w:webHidden/>
+              </w:rPr>
+              <w:fldChar w:fldCharType="begin"/>
+            </w:r>
+            <w:r>
+              <w:rPr>
+                <w:webHidden/>
+              </w:rPr>
+              <w:instrText xml:space="preserve"> PAGEREF _Toc104297586 \h </w:instrText>
+            </w:r>
+            <w:r>
+              <w:rPr>
+                <w:webHidden/>
+              </w:rPr>
+            </w:r>
+            <w:r>
+              <w:rPr>
+                <w:webHidden/>
+              </w:rPr>
+              <w:fldChar w:fldCharType="separate"/>
+            </w:r>
+            <w:r>
+              <w:rPr>
+                <w:webHidden/>
+              </w:rPr>
+              <w:t>13</w:t>
+            </w:r>
+            <w:r>
+              <w:rPr>
+                <w:webHidden/>
+              </w:rPr>
+              <w:fldChar w:fldCharType="end"/>
+            </w:r>
+          </w:hyperlink>
+        </w:p>
+        <w:p>
+          <w:pPr>
+            <w:pStyle w:val="TOC1"/>
+            <w:tabs>
+              <w:tab w:val="left" w:pos="880"/>
+              <w:tab w:val="right" w:leader="dot" w:pos="9394"/>
+            </w:tabs>
+            <w:rPr>
+              <w:rFonts w:asciiTheme="minorHAnsi" w:eastAsiaTheme="minorEastAsia" w:hAnsiTheme="minorHAnsi"/>
+              <w:sz w:val="22"/>
+              <w:lang w:val="en-US"/>
+            </w:rPr>
+          </w:pPr>
+          <w:hyperlink w:anchor="_Toc104297587" w:history="1">
+            <w:r>
+              <w:rPr>
+                <w:rStyle w:val="Hyperlink"/>
+              </w:rPr>
+              <w:t>9</w:t>
+            </w:r>
+            <w:r>
+              <w:rPr>
+                <w:rFonts w:asciiTheme="minorHAnsi" w:eastAsiaTheme="minorEastAsia" w:hAnsiTheme="minorHAnsi"/>
+                <w:sz w:val="22"/>
+                <w:lang w:val="en-US"/>
+              </w:rPr>
+              <w:tab/>
+            </w:r>
+            <w:r>
+              <w:rPr>
+                <w:rStyle w:val="Hyperlink"/>
+              </w:rPr>
+              <w:t>Bibliografie</w:t>
+            </w:r>
+            <w:r>
+              <w:rPr>
+                <w:webHidden/>
+              </w:rPr>
+              <w:tab/>
+            </w:r>
+            <w:r>
+              <w:rPr>
+                <w:webHidden/>
+              </w:rPr>
+              <w:fldChar w:fldCharType="begin"/>
+            </w:r>
+            <w:r>
+              <w:rPr>
+                <w:webHidden/>
+              </w:rPr>
+              <w:instrText xml:space="preserve"> PAGEREF _Toc104297587 \h </w:instrText>
+            </w:r>
+            <w:r>
+              <w:rPr>
+                <w:webHidden/>
+              </w:rPr>
+            </w:r>
+            <w:r>
+              <w:rPr>
+                <w:webHidden/>
+              </w:rPr>
+              <w:fldChar w:fldCharType="separate"/>
+            </w:r>
+            <w:r>
+              <w:rPr>
+                <w:webHidden/>
+              </w:rPr>
+              <w:t>13</w:t>
+            </w:r>
+            <w:r>
+              <w:rPr>
+                <w:webHidden/>
+              </w:rPr>
+              <w:fldChar w:fldCharType="end"/>
+            </w:r>
+          </w:hyperlink>
+        </w:p>
+        <w:p>
+          <w:pPr>
+            <w:pStyle w:val="TOC1"/>
+            <w:tabs>
+              <w:tab w:val="left" w:pos="880"/>
+              <w:tab w:val="right" w:leader="dot" w:pos="9394"/>
+            </w:tabs>
+            <w:rPr>
+              <w:rFonts w:asciiTheme="minorHAnsi" w:eastAsiaTheme="minorEastAsia" w:hAnsiTheme="minorHAnsi"/>
+              <w:sz w:val="22"/>
+              <w:lang w:val="en-US"/>
+            </w:rPr>
+          </w:pPr>
+          <w:hyperlink w:anchor="_Toc104297588" w:history="1">
+            <w:r>
+              <w:rPr>
+                <w:rStyle w:val="Hyperlink"/>
+              </w:rPr>
+              <w:t>10</w:t>
+            </w:r>
+            <w:r>
+              <w:rPr>
+                <w:rFonts w:asciiTheme="minorHAnsi" w:eastAsiaTheme="minorEastAsia" w:hAnsiTheme="minorHAnsi"/>
+                <w:sz w:val="22"/>
+                <w:lang w:val="en-US"/>
+              </w:rPr>
+              <w:tab/>
+            </w:r>
+            <w:r>
+              <w:rPr>
+                <w:rStyle w:val="Hyperlink"/>
+              </w:rPr>
+              <w:t>Anexe</w:t>
+            </w:r>
+            <w:r>
+              <w:rPr>
+                <w:webHidden/>
+              </w:rPr>
+              <w:tab/>
+            </w:r>
+            <w:r>
+              <w:rPr>
+                <w:webHidden/>
+              </w:rPr>
+              <w:fldChar w:fldCharType="begin"/>
+            </w:r>
+            <w:r>
+              <w:rPr>
+                <w:webHidden/>
+              </w:rPr>
+              <w:instrText xml:space="preserve"> PAGEREF _Toc104297588 \h </w:instrText>
+            </w:r>
+            <w:r>
+              <w:rPr>
+                <w:webHidden/>
+              </w:rPr>
+            </w:r>
+            <w:r>
+              <w:rPr>
+                <w:webHidden/>
+              </w:rPr>
+              <w:fldChar w:fldCharType="separate"/>
+            </w:r>
+            <w:r>
+              <w:rPr>
+                <w:webHidden/>
+              </w:rPr>
+              <w:t>13</w:t>
             </w:r>
             <w:r>
               <w:rPr>
@@ -2881,8 +6730,9 @@
       </w:pPr>
       <w:bookmarkStart w:id="6" w:name="_Toc95934292"/>
       <w:bookmarkStart w:id="7" w:name="_Toc104286316"/>
-      <w:bookmarkStart w:id="8" w:name="_Toc104286410"/>
-      <w:r>
+      <w:bookmarkStart w:id="8" w:name="_Toc104297536"/>
+      <w:r>
+        <w:lastRenderedPageBreak/>
         <w:t>L</w:t>
       </w:r>
       <w:r>
@@ -3598,7 +7448,7 @@
       </w:pPr>
       <w:bookmarkStart w:id="9" w:name="_Toc95934293"/>
       <w:bookmarkStart w:id="10" w:name="_Toc104286317"/>
-      <w:bookmarkStart w:id="11" w:name="_Toc104286411"/>
+      <w:bookmarkStart w:id="11" w:name="_Toc104297537"/>
       <w:r>
         <w:t>T</w:t>
       </w:r>
@@ -3657,9 +7507,8 @@
       </w:pPr>
       <w:bookmarkStart w:id="12" w:name="_Toc95934294"/>
       <w:bookmarkStart w:id="13" w:name="_Toc104286318"/>
-      <w:bookmarkStart w:id="14" w:name="_Toc104286412"/>
-      <w:r>
-        <w:lastRenderedPageBreak/>
+      <w:bookmarkStart w:id="14" w:name="_Toc104297538"/>
+      <w:r>
         <w:t>1.</w:t>
       </w:r>
       <w:r>
@@ -3674,21 +7523,39 @@
     </w:p>
     <w:p>
       <w:pPr>
-        <w:ind w:firstLine="0"/>
-      </w:pPr>
-    </w:p>
-    <w:p/>
-    <w:p>
-      <w:pPr>
-        <w:pStyle w:val="Heading1"/>
-      </w:pPr>
-      <w:bookmarkStart w:id="15" w:name="_Toc104286319"/>
-      <w:bookmarkStart w:id="16" w:name="_Toc104286413"/>
-      <w:r>
-        <w:t>ANEXE</w:t>
+        <w:pStyle w:val="Heading2"/>
+      </w:pPr>
+      <w:bookmarkStart w:id="15" w:name="_Toc104297539"/>
+      <w:r>
+        <w:t>Prezentare generală</w:t>
       </w:r>
       <w:bookmarkEnd w:id="15"/>
+    </w:p>
+    <w:p>
+      <w:pPr>
+        <w:pStyle w:val="Heading2"/>
+      </w:pPr>
+      <w:bookmarkStart w:id="16" w:name="_Toc104297540"/>
+      <w:r>
+        <w:t>Utilitatea</w:t>
+      </w:r>
+      <w:r>
+        <w:t xml:space="preserve"> </w:t>
+      </w:r>
+      <w:r>
+        <w:t>aplicaţiei</w:t>
+      </w:r>
       <w:bookmarkEnd w:id="16"/>
+    </w:p>
+    <w:p>
+      <w:pPr>
+        <w:pStyle w:val="Heading2"/>
+      </w:pPr>
+      <w:bookmarkStart w:id="17" w:name="_Toc104297541"/>
+      <w:r>
+        <w:t>Conţinutul lucrării</w:t>
+      </w:r>
+      <w:bookmarkEnd w:id="17"/>
     </w:p>
     <w:p/>
     <w:p/>
@@ -3696,78 +7563,703 @@
     <w:p/>
     <w:p/>
     <w:p/>
+    <w:p>
+      <w:pPr>
+        <w:pStyle w:val="Heading1"/>
+      </w:pPr>
+      <w:bookmarkStart w:id="18" w:name="_Toc104297542"/>
+      <w:r>
+        <w:lastRenderedPageBreak/>
+        <w:t>Stadiul actual</w:t>
+      </w:r>
+      <w:bookmarkEnd w:id="18"/>
+    </w:p>
+    <w:p>
+      <w:pPr>
+        <w:pStyle w:val="Heading2"/>
+      </w:pPr>
+      <w:bookmarkStart w:id="19" w:name="_Toc104297543"/>
+      <w:r>
+        <w:t>Sisteme</w:t>
+      </w:r>
+      <w:r>
+        <w:t xml:space="preserve"> similare</w:t>
+      </w:r>
+      <w:bookmarkEnd w:id="19"/>
+    </w:p>
+    <w:p>
+      <w:pPr>
+        <w:pStyle w:val="Heading2"/>
+      </w:pPr>
+      <w:bookmarkStart w:id="20" w:name="_Toc104297544"/>
+      <w:r>
+        <w:t>Articole de cercetare</w:t>
+      </w:r>
+      <w:r>
+        <w:rPr>
+          <w:color w:val="FF0000"/>
+        </w:rPr>
+        <w:t>??</w:t>
+      </w:r>
+      <w:bookmarkEnd w:id="20"/>
+    </w:p>
+    <w:p>
+      <w:pPr>
+        <w:pStyle w:val="Heading2"/>
+        <w:rPr>
+          <w:color w:val="FF0000"/>
+          <w:lang w:val="en-US"/>
+        </w:rPr>
+      </w:pPr>
+      <w:bookmarkStart w:id="21" w:name="_Toc104297545"/>
+      <w:r>
+        <w:t>Tehnologii folosite în dezvoltarea aplicaţiilor de tip colaborativ</w:t>
+      </w:r>
+      <w:r>
+        <w:rPr>
+          <w:color w:val="FF0000"/>
+          <w:lang w:val="en-US"/>
+        </w:rPr>
+        <w:t>??</w:t>
+      </w:r>
+      <w:bookmarkEnd w:id="21"/>
+    </w:p>
+    <w:p>
+      <w:pPr>
+        <w:rPr>
+          <w:lang w:val="en-US"/>
+        </w:rPr>
+      </w:pPr>
+    </w:p>
+    <w:p>
+      <w:pPr>
+        <w:rPr>
+          <w:lang w:val="en-US"/>
+        </w:rPr>
+      </w:pPr>
+    </w:p>
+    <w:p>
+      <w:pPr>
+        <w:rPr>
+          <w:lang w:val="en-US"/>
+        </w:rPr>
+      </w:pPr>
+    </w:p>
+    <w:p>
+      <w:pPr>
+        <w:rPr>
+          <w:lang w:val="en-US"/>
+        </w:rPr>
+      </w:pPr>
+    </w:p>
+    <w:p>
+      <w:pPr>
+        <w:pStyle w:val="Heading1"/>
+      </w:pPr>
+      <w:bookmarkStart w:id="22" w:name="_Toc104297546"/>
+      <w:r>
+        <w:t xml:space="preserve">Informaţii despre aplicaţiile </w:t>
+      </w:r>
+      <w:r>
+        <w:t>web</w:t>
+      </w:r>
+      <w:bookmarkEnd w:id="22"/>
+    </w:p>
+    <w:p>
+      <w:pPr>
+        <w:pStyle w:val="Heading2"/>
+      </w:pPr>
+      <w:bookmarkStart w:id="23" w:name="_Toc104297547"/>
+      <w:r>
+        <w:t>Dezvoltarea aplicaţiilor web</w:t>
+      </w:r>
+      <w:bookmarkEnd w:id="23"/>
+    </w:p>
+    <w:p>
+      <w:pPr>
+        <w:pStyle w:val="Heading2"/>
+        <w:rPr>
+          <w:lang w:val="en-US"/>
+        </w:rPr>
+      </w:pPr>
+      <w:bookmarkStart w:id="24" w:name="_Toc104297548"/>
+      <w:r>
+        <w:t>Arhitectura Client</w:t>
+      </w:r>
+      <w:r>
+        <w:rPr>
+          <w:lang w:val="en-US"/>
+        </w:rPr>
+        <w:t>-</w:t>
+      </w:r>
+      <w:r>
+        <w:rPr>
+          <w:lang w:val="en-US"/>
+        </w:rPr>
+        <w:t xml:space="preserve">Server </w:t>
+      </w:r>
+      <w:r>
+        <w:rPr>
+          <w:color w:val="FF0000"/>
+          <w:lang w:val="en-US"/>
+        </w:rPr>
+        <w:t>??</w:t>
+      </w:r>
+      <w:bookmarkEnd w:id="24"/>
+    </w:p>
+    <w:p>
+      <w:pPr>
+        <w:pStyle w:val="Heading2"/>
+      </w:pPr>
+      <w:bookmarkStart w:id="25" w:name="_Toc104297549"/>
+      <w:r>
+        <w:rPr>
+          <w:lang w:val="en-US"/>
+        </w:rPr>
+        <w:t>Tendin</w:t>
+      </w:r>
+      <w:r>
+        <w:t>ţele sistemelor web</w:t>
+      </w:r>
+      <w:bookmarkEnd w:id="25"/>
+    </w:p>
     <w:p/>
-    <w:p>
-      <w:pPr>
-        <w:ind w:firstLine="360"/>
-      </w:pPr>
-    </w:p>
-    <w:p>
-      <w:pPr>
-        <w:rPr>
-          <w:b/>
-          <w:bCs/>
-        </w:rPr>
-      </w:pPr>
-    </w:p>
-    <w:p>
-      <w:pPr>
-        <w:ind w:firstLine="360"/>
-      </w:pPr>
-    </w:p>
-    <w:p>
-      <w:pPr>
-        <w:ind w:firstLine="360"/>
-      </w:pPr>
-    </w:p>
-    <w:p>
-      <w:pPr>
-        <w:ind w:firstLine="360"/>
-      </w:pPr>
-    </w:p>
-    <w:p>
-      <w:pPr>
-        <w:ind w:firstLine="360"/>
-      </w:pPr>
-    </w:p>
-    <w:p>
-      <w:pPr>
-        <w:ind w:firstLine="360"/>
-      </w:pPr>
-    </w:p>
-    <w:p>
-      <w:pPr>
-        <w:ind w:firstLine="360"/>
-      </w:pPr>
-    </w:p>
-    <w:p>
-      <w:pPr>
-        <w:ind w:firstLine="360"/>
-      </w:pPr>
-    </w:p>
     <w:p/>
     <w:p>
       <w:pPr>
-        <w:rPr>
-          <w:sz w:val="36"/>
-          <w:szCs w:val="36"/>
-        </w:rPr>
-      </w:pPr>
+        <w:pStyle w:val="Heading1"/>
+        <w:rPr>
+          <w:lang w:val="en-US"/>
+        </w:rPr>
+      </w:pPr>
+      <w:bookmarkStart w:id="26" w:name="_Toc104297550"/>
+      <w:r>
+        <w:t>API</w:t>
+      </w:r>
+      <w:r>
+        <w:rPr>
+          <w:lang w:val="en-US"/>
+        </w:rPr>
+        <w:t>-uri folosite</w:t>
+      </w:r>
+      <w:bookmarkEnd w:id="26"/>
+    </w:p>
+    <w:p>
+      <w:pPr>
+        <w:pStyle w:val="Heading2"/>
+        <w:rPr>
+          <w:lang w:val="en-US"/>
+        </w:rPr>
+      </w:pPr>
+      <w:bookmarkStart w:id="27" w:name="_Toc104297551"/>
+      <w:r>
+        <w:rPr>
+          <w:lang w:val="en-US"/>
+        </w:rPr>
+        <w:t>React</w:t>
+      </w:r>
+      <w:bookmarkEnd w:id="27"/>
+    </w:p>
+    <w:p>
+      <w:pPr>
+        <w:pStyle w:val="Heading2"/>
+        <w:rPr>
+          <w:lang w:val="en-US"/>
+        </w:rPr>
+      </w:pPr>
+      <w:bookmarkStart w:id="28" w:name="_Toc104297552"/>
+      <w:r>
+        <w:rPr>
+          <w:lang w:val="en-US"/>
+        </w:rPr>
+        <w:t>NodeJS</w:t>
+      </w:r>
+      <w:bookmarkEnd w:id="28"/>
+    </w:p>
+    <w:p>
+      <w:pPr>
+        <w:pStyle w:val="Heading2"/>
+        <w:rPr>
+          <w:lang w:val="en-US"/>
+        </w:rPr>
+      </w:pPr>
+      <w:bookmarkStart w:id="29" w:name="_Toc104297553"/>
+      <w:r>
+        <w:rPr>
+          <w:lang w:val="en-US"/>
+        </w:rPr>
+        <w:t>MySQL</w:t>
+      </w:r>
+      <w:bookmarkEnd w:id="29"/>
+    </w:p>
+    <w:p>
+      <w:pPr>
+        <w:pStyle w:val="Heading2"/>
+        <w:rPr>
+          <w:lang w:val="en-US"/>
+        </w:rPr>
+      </w:pPr>
+      <w:bookmarkStart w:id="30" w:name="_Toc104297554"/>
+      <w:r>
+        <w:rPr>
+          <w:lang w:val="en-US"/>
+        </w:rPr>
+        <w:t>Axios</w:t>
+      </w:r>
+      <w:bookmarkEnd w:id="30"/>
+    </w:p>
+    <w:p>
+      <w:pPr>
+        <w:rPr>
+          <w:lang w:val="en-US"/>
+        </w:rPr>
+      </w:pPr>
+    </w:p>
+    <w:p>
+      <w:pPr>
+        <w:rPr>
+          <w:lang w:val="en-US"/>
+        </w:rPr>
+      </w:pPr>
+    </w:p>
+    <w:p>
+      <w:pPr>
+        <w:pStyle w:val="Heading1"/>
+        <w:rPr>
+          <w:lang w:val="en-US"/>
+        </w:rPr>
+      </w:pPr>
+      <w:bookmarkStart w:id="31" w:name="_Toc104297555"/>
+      <w:r>
+        <w:rPr>
+          <w:lang w:val="en-US"/>
+        </w:rPr>
+        <w:lastRenderedPageBreak/>
+        <w:t>Structura proiectului</w:t>
+      </w:r>
+      <w:bookmarkEnd w:id="31"/>
+    </w:p>
+    <w:p>
+      <w:pPr>
+        <w:pStyle w:val="Heading2"/>
+      </w:pPr>
+      <w:bookmarkStart w:id="32" w:name="_Toc104297556"/>
+      <w:r>
+        <w:rPr>
+          <w:lang w:val="en-US"/>
+        </w:rPr>
+        <w:t>Cerin</w:t>
+      </w:r>
+      <w:r>
+        <w:t>ţele sistemului</w:t>
+      </w:r>
+      <w:bookmarkEnd w:id="32"/>
+    </w:p>
+    <w:p>
+      <w:pPr>
+        <w:pStyle w:val="Heading3"/>
+      </w:pPr>
+      <w:bookmarkStart w:id="33" w:name="_Toc104297557"/>
+      <w:r>
+        <w:t>Cerinţe funcţionale</w:t>
+      </w:r>
+      <w:bookmarkEnd w:id="33"/>
+    </w:p>
+    <w:p>
+      <w:pPr>
+        <w:pStyle w:val="Heading3"/>
+      </w:pPr>
+      <w:bookmarkStart w:id="34" w:name="_Toc104297558"/>
+      <w:r>
+        <w:t>Cerinţe non</w:t>
+      </w:r>
+      <w:r>
+        <w:rPr>
+          <w:lang w:val="en-US"/>
+        </w:rPr>
+        <w:t>-fun</w:t>
+      </w:r>
+      <w:r>
+        <w:t>cţionale</w:t>
+      </w:r>
+      <w:bookmarkEnd w:id="34"/>
+    </w:p>
+    <w:p>
+      <w:pPr>
+        <w:pStyle w:val="Heading2"/>
+      </w:pPr>
+      <w:bookmarkStart w:id="35" w:name="_Toc104297559"/>
+      <w:r>
+        <w:t>A</w:t>
+      </w:r>
+      <w:r>
+        <w:t>rhitectur</w:t>
+      </w:r>
+      <w:r>
+        <w:t>a</w:t>
+      </w:r>
+      <w:r>
+        <w:t xml:space="preserve"> sistemului</w:t>
+      </w:r>
+      <w:bookmarkEnd w:id="35"/>
+    </w:p>
+    <w:p>
+      <w:pPr>
+        <w:pStyle w:val="Heading3"/>
+      </w:pPr>
+      <w:bookmarkStart w:id="36" w:name="_Toc104297560"/>
+      <w:r>
+        <w:t>Modulele funcţionale ale sistemului</w:t>
+      </w:r>
+      <w:bookmarkEnd w:id="36"/>
+    </w:p>
+    <w:p>
+      <w:pPr>
+        <w:pStyle w:val="Heading3"/>
+      </w:pPr>
+      <w:bookmarkStart w:id="37" w:name="_Toc104297561"/>
+      <w:r>
+        <w:t>Arhitectura aplicaţiei client</w:t>
+      </w:r>
+      <w:bookmarkEnd w:id="37"/>
+    </w:p>
+    <w:p>
+      <w:pPr>
+        <w:pStyle w:val="Heading4"/>
+      </w:pPr>
+      <w:r>
+        <w:t>Diagrame clase</w:t>
+      </w:r>
+    </w:p>
+    <w:p>
+      <w:pPr>
+        <w:pStyle w:val="Heading3"/>
+      </w:pPr>
+      <w:bookmarkStart w:id="38" w:name="_Toc104297562"/>
+      <w:r>
+        <w:t>A</w:t>
+      </w:r>
+      <w:r>
+        <w:t>rhitectura aplicaţiei server</w:t>
+      </w:r>
+      <w:bookmarkEnd w:id="38"/>
+    </w:p>
+    <w:p>
+      <w:pPr>
+        <w:pStyle w:val="Heading4"/>
+      </w:pPr>
+      <w:r>
+        <w:t>Diagrame Clase</w:t>
+      </w:r>
+    </w:p>
+    <w:p>
+      <w:pPr>
+        <w:pStyle w:val="Heading3"/>
+      </w:pPr>
+      <w:bookmarkStart w:id="39" w:name="_Toc104297563"/>
+      <w:r>
+        <w:t>Persistenţa datelor</w:t>
+      </w:r>
+      <w:bookmarkEnd w:id="39"/>
+    </w:p>
+    <w:p>
+      <w:pPr>
+        <w:pStyle w:val="Heading4"/>
+      </w:pPr>
+      <w:r>
+        <w:t>Diagrama Baza de date</w:t>
+      </w:r>
+    </w:p>
+    <w:p/>
+    <w:p/>
+    <w:p>
+      <w:pPr>
+        <w:pStyle w:val="Heading1"/>
+      </w:pPr>
+      <w:bookmarkStart w:id="40" w:name="_Toc104297564"/>
+      <w:r>
+        <w:t>Implementarea software</w:t>
+      </w:r>
+      <w:bookmarkEnd w:id="40"/>
+    </w:p>
+    <w:p>
+      <w:pPr>
+        <w:pStyle w:val="Heading2"/>
+      </w:pPr>
+      <w:bookmarkStart w:id="41" w:name="_Toc104297565"/>
+      <w:r>
+        <w:t>Aplicaţia client</w:t>
+      </w:r>
+      <w:bookmarkEnd w:id="41"/>
+    </w:p>
+    <w:p>
+      <w:pPr>
+        <w:pStyle w:val="Heading2"/>
+      </w:pPr>
+      <w:bookmarkStart w:id="42" w:name="_Toc104297566"/>
+      <w:r>
+        <w:t xml:space="preserve">Aplicaţia </w:t>
+      </w:r>
+      <w:r>
+        <w:t xml:space="preserve">web </w:t>
+      </w:r>
+      <w:r>
+        <w:t>server</w:t>
+      </w:r>
+      <w:bookmarkEnd w:id="42"/>
+    </w:p>
+    <w:p>
+      <w:pPr>
+        <w:pStyle w:val="Heading3"/>
+        <w:rPr>
+          <w:lang w:val="en-US"/>
+        </w:rPr>
+      </w:pPr>
+      <w:bookmarkStart w:id="43" w:name="_Toc104297567"/>
+      <w:r>
+        <w:t>Răspunderea request</w:t>
+      </w:r>
+      <w:r>
+        <w:rPr>
+          <w:lang w:val="en-US"/>
+        </w:rPr>
+        <w:t>-urilor</w:t>
+      </w:r>
+      <w:bookmarkEnd w:id="43"/>
+    </w:p>
+    <w:p>
+      <w:pPr>
+        <w:pStyle w:val="Heading2"/>
+      </w:pPr>
+      <w:bookmarkStart w:id="44" w:name="_Toc104297568"/>
+      <w:r>
+        <w:t>Implementarea bazei de date</w:t>
+      </w:r>
+      <w:bookmarkEnd w:id="44"/>
+    </w:p>
+    <w:p>
+      <w:pPr>
+        <w:pStyle w:val="Heading3"/>
+      </w:pPr>
+      <w:bookmarkStart w:id="45" w:name="_Toc104297569"/>
+      <w:r>
+        <w:t>Diagramă</w:t>
+      </w:r>
+      <w:bookmarkEnd w:id="45"/>
+    </w:p>
+    <w:p>
+      <w:pPr>
+        <w:pStyle w:val="Heading2"/>
+      </w:pPr>
+      <w:bookmarkStart w:id="46" w:name="_Toc104297570"/>
+      <w:r>
+        <w:t>Metode de securizare</w:t>
+      </w:r>
+      <w:bookmarkEnd w:id="46"/>
+    </w:p>
+    <w:p>
+      <w:pPr>
+        <w:pStyle w:val="Heading3"/>
+      </w:pPr>
+      <w:bookmarkStart w:id="47" w:name="_Toc104297571"/>
+      <w:r>
+        <w:t>Securizarea canalului de comunicaţie</w:t>
+      </w:r>
+      <w:bookmarkEnd w:id="47"/>
+    </w:p>
+    <w:p>
+      <w:pPr>
+        <w:pStyle w:val="Heading3"/>
+      </w:pPr>
+      <w:bookmarkStart w:id="48" w:name="_Toc104297572"/>
+      <w:r>
+        <w:t>Criptarea fişierelor stocate</w:t>
+      </w:r>
+      <w:bookmarkEnd w:id="48"/>
+    </w:p>
+    <w:p>
+      <w:pPr>
+        <w:pStyle w:val="Heading3"/>
+      </w:pPr>
+      <w:bookmarkStart w:id="49" w:name="_Toc104297573"/>
+      <w:r>
+        <w:t>Protecţie împotriva atacurilor CSRF</w:t>
+      </w:r>
+      <w:bookmarkEnd w:id="49"/>
+    </w:p>
+    <w:p>
+      <w:pPr>
+        <w:pStyle w:val="Heading3"/>
+      </w:pPr>
+      <w:bookmarkStart w:id="50" w:name="_Toc104297574"/>
+      <w:r>
+        <w:t>Controlul accesului prin firewall</w:t>
+      </w:r>
+      <w:bookmarkEnd w:id="50"/>
+    </w:p>
+    <w:p>
+      <w:pPr>
+        <w:pStyle w:val="Heading3"/>
+      </w:pPr>
+      <w:bookmarkStart w:id="51" w:name="_Toc104297575"/>
+      <w:r>
+        <w:t>Alertare în cazul încercărilor neautorizate</w:t>
+      </w:r>
+      <w:bookmarkEnd w:id="51"/>
     </w:p>
     <w:p/>
     <w:p/>
     <w:p/>
     <w:p/>
+    <w:p>
+      <w:pPr>
+        <w:pStyle w:val="Heading1"/>
+      </w:pPr>
+      <w:bookmarkStart w:id="52" w:name="_Toc104297576"/>
+      <w:r>
+        <w:lastRenderedPageBreak/>
+        <w:t>Utilizarea aplicaţiei</w:t>
+      </w:r>
+      <w:bookmarkEnd w:id="52"/>
+    </w:p>
+    <w:p>
+      <w:pPr>
+        <w:pStyle w:val="Heading2"/>
+      </w:pPr>
+      <w:bookmarkStart w:id="53" w:name="_Toc104297577"/>
+      <w:r>
+        <w:t>Actorii sistemului</w:t>
+      </w:r>
+      <w:bookmarkEnd w:id="53"/>
+    </w:p>
+    <w:p>
+      <w:pPr>
+        <w:pStyle w:val="Heading2"/>
+      </w:pPr>
+      <w:bookmarkStart w:id="54" w:name="_Toc104297578"/>
+      <w:r>
+        <w:t>Cazurile de utilizare</w:t>
+      </w:r>
+      <w:bookmarkEnd w:id="54"/>
+    </w:p>
+    <w:p>
+      <w:pPr>
+        <w:pStyle w:val="Heading2"/>
+      </w:pPr>
+      <w:bookmarkStart w:id="55" w:name="_Toc104297579"/>
+      <w:r>
+        <w:t xml:space="preserve">Testarea </w:t>
+      </w:r>
+      <w:r>
+        <w:t>sistemului</w:t>
+      </w:r>
+      <w:bookmarkEnd w:id="55"/>
+    </w:p>
+    <w:p>
+      <w:pPr>
+        <w:pStyle w:val="Heading2"/>
+      </w:pPr>
+      <w:bookmarkStart w:id="56" w:name="_Toc104297580"/>
+      <w:r>
+        <w:t>Raport de testare</w:t>
+      </w:r>
+      <w:bookmarkEnd w:id="56"/>
+    </w:p>
+    <w:p>
+      <w:pPr>
+        <w:pStyle w:val="Heading2"/>
+      </w:pPr>
+      <w:bookmarkStart w:id="57" w:name="_Toc104297581"/>
+      <w:r>
+        <w:t>Diagrame</w:t>
+      </w:r>
+      <w:r>
+        <w:t xml:space="preserve"> UML</w:t>
+      </w:r>
+      <w:bookmarkEnd w:id="57"/>
+    </w:p>
+    <w:p>
+      <w:pPr>
+        <w:pStyle w:val="Heading3"/>
+      </w:pPr>
+      <w:bookmarkStart w:id="58" w:name="_Toc104297582"/>
+      <w:r>
+        <w:t>Diagrama cazurilor de utilizare</w:t>
+      </w:r>
+      <w:bookmarkEnd w:id="58"/>
+    </w:p>
+    <w:p>
+      <w:pPr>
+        <w:pStyle w:val="Heading3"/>
+      </w:pPr>
+      <w:bookmarkStart w:id="59" w:name="_Toc104297583"/>
+      <w:r>
+        <w:t>Diagrama de activităţi</w:t>
+      </w:r>
+      <w:bookmarkEnd w:id="59"/>
+    </w:p>
+    <w:p/>
+    <w:p>
+      <w:pPr>
+        <w:rPr>
+          <w:lang w:val="en-US"/>
+        </w:rPr>
+      </w:pPr>
+    </w:p>
+    <w:p>
+      <w:pPr>
+        <w:pStyle w:val="Heading1"/>
+      </w:pPr>
+      <w:bookmarkStart w:id="60" w:name="_Toc104297584"/>
+      <w:r>
+        <w:t>Concluzii</w:t>
+      </w:r>
+      <w:bookmarkEnd w:id="60"/>
+    </w:p>
+    <w:p>
+      <w:pPr>
+        <w:pStyle w:val="Heading2"/>
+      </w:pPr>
+      <w:bookmarkStart w:id="61" w:name="_Toc104297585"/>
+      <w:r>
+        <w:t>Analizarea rezultatelor obţinute</w:t>
+      </w:r>
+      <w:bookmarkEnd w:id="61"/>
+    </w:p>
+    <w:p>
+      <w:pPr>
+        <w:pStyle w:val="Heading2"/>
+      </w:pPr>
+      <w:bookmarkStart w:id="62" w:name="_Toc104297586"/>
+      <w:r>
+        <w:t>Dezvoltări ulterioare</w:t>
+      </w:r>
+      <w:bookmarkEnd w:id="62"/>
+    </w:p>
     <w:p/>
     <w:p/>
+    <w:p>
+      <w:pPr>
+        <w:pStyle w:val="Heading1"/>
+      </w:pPr>
+      <w:bookmarkStart w:id="63" w:name="_Toc104297587"/>
+      <w:r>
+        <w:t>Bibliografie</w:t>
+      </w:r>
+      <w:bookmarkEnd w:id="63"/>
+    </w:p>
     <w:p/>
     <w:p/>
-    <w:p/>
-    <w:p/>
-    <w:p/>
-    <w:p/>
-    <w:p/>
-    <w:p/>
+    <w:p>
+      <w:pPr>
+        <w:pStyle w:val="Heading1"/>
+      </w:pPr>
+      <w:bookmarkStart w:id="64" w:name="_Toc104297588"/>
+      <w:r>
+        <w:t>Anexe</w:t>
+      </w:r>
+      <w:bookmarkEnd w:id="64"/>
+    </w:p>
     <w:sectPr>
       <w:headerReference w:type="default" r:id="rId9"/>
       <w:footerReference w:type="default" r:id="rId10"/>
@@ -6897,7 +11389,6 @@
     <w:next w:val="Normal"/>
     <w:link w:val="Heading4Char"/>
     <w:uiPriority w:val="9"/>
-    <w:semiHidden/>
     <w:unhideWhenUsed/>
     <w:qFormat/>
     <w:rsid w:val="00825B14"/>
@@ -7316,7 +11807,6 @@
     <w:basedOn w:val="DefaultParagraphFont"/>
     <w:link w:val="Heading4"/>
     <w:uiPriority w:val="9"/>
-    <w:semiHidden/>
     <w:rsid w:val="00825B14"/>
     <w:rPr>
       <w:rFonts w:asciiTheme="majorHAnsi" w:eastAsiaTheme="majorEastAsia" w:hAnsiTheme="majorHAnsi" w:cstheme="majorBidi"/>

</xml_diff>

<commit_message>
Add a better socket management
</commit_message>
<xml_diff>
--- a/Pavel_Ionut_Aplicatie_Colaborativa_Securizata.docx
+++ b/Pavel_Ionut_Aplicatie_Colaborativa_Securizata.docx
@@ -7791,6 +7791,20 @@
         <w:t>MySQL</w:t>
       </w:r>
       <w:bookmarkEnd w:id="29"/>
+    </w:p>
+    <w:p>
+      <w:pPr>
+        <w:pStyle w:val="Heading2"/>
+        <w:rPr>
+          <w:lang w:val="en-US"/>
+        </w:rPr>
+      </w:pPr>
+      <w:r>
+        <w:rPr>
+          <w:lang w:val="en-US"/>
+        </w:rPr>
+        <w:t>Socket.Io</w:t>
+      </w:r>
     </w:p>
     <w:p>
       <w:pPr>

</xml_diff>

<commit_message>
resolve bug with new member group
</commit_message>
<xml_diff>
--- a/Pavel_Ionut_Aplicatie_Colaborativa_Securizata.docx
+++ b/Pavel_Ionut_Aplicatie_Colaborativa_Securizata.docx
@@ -9770,14 +9770,11 @@
         <w:jc w:val="center"/>
       </w:pPr>
       <w:r>
-        <w:rPr>
-          <w:lang w:val="en-US"/>
-        </w:rPr>
         <w:drawing>
-          <wp:inline distT="0" distB="0" distL="0" distR="0" wp14:anchorId="0485C06E" wp14:editId="2AFD4E21">
-            <wp:extent cx="1715260" cy="3048486"/>
-            <wp:effectExtent l="0" t="0" r="0" b="0"/>
-            <wp:docPr id="7" name="Picture 7"/>
+          <wp:inline distT="0" distB="0" distL="0" distR="0" wp14:anchorId="282A29D9" wp14:editId="185AAEA9">
+            <wp:extent cx="4627659" cy="3458934"/>
+            <wp:effectExtent l="0" t="0" r="1905" b="8255"/>
+            <wp:docPr id="8" name="Picture 8"/>
             <wp:cNvGraphicFramePr>
               <a:graphicFrameLocks xmlns:a="http://schemas.openxmlformats.org/drawingml/2006/main" noChangeAspect="1"/>
             </wp:cNvGraphicFramePr>
@@ -9785,17 +9782,11 @@
               <a:graphicData uri="http://schemas.openxmlformats.org/drawingml/2006/picture">
                 <pic:pic xmlns:pic="http://schemas.openxmlformats.org/drawingml/2006/picture">
                   <pic:nvPicPr>
-                    <pic:cNvPr id="7" name="Picture 7"/>
+                    <pic:cNvPr id="1" name=""/>
                     <pic:cNvPicPr/>
                   </pic:nvPicPr>
                   <pic:blipFill>
-                    <a:blip r:embed="rId12">
-                      <a:extLst>
-                        <a:ext uri="{28A0092B-C50C-407E-A947-70E740481C1C}">
-                          <a14:useLocalDpi xmlns:a14="http://schemas.microsoft.com/office/drawing/2010/main" val="0"/>
-                        </a:ext>
-                      </a:extLst>
-                    </a:blip>
+                    <a:blip r:embed="rId12"/>
                     <a:stretch>
                       <a:fillRect/>
                     </a:stretch>
@@ -9803,7 +9794,7 @@
                   <pic:spPr>
                     <a:xfrm>
                       <a:off x="0" y="0"/>
-                      <a:ext cx="1725586" cy="3066839"/>
+                      <a:ext cx="4635172" cy="3464549"/>
                     </a:xfrm>
                     <a:prstGeom prst="rect">
                       <a:avLst/>
@@ -9852,7 +9843,13 @@
         <w:t xml:space="preserve"> Telegram</w:t>
       </w:r>
       <w:r>
-        <w:t xml:space="preserve"> (Versiune de mobil)</w:t>
+        <w:t xml:space="preserve"> (Versiune</w:t>
+      </w:r>
+      <w:r>
+        <w:t>a Desktop</w:t>
+      </w:r>
+      <w:r>
+        <w:t>)</w:t>
       </w:r>
       <w:r>
         <w:t xml:space="preserve"> Home</w:t>
@@ -9863,31 +9860,6 @@
       <w:r>
         <w:t>age</w:t>
       </w:r>
-      <w:r>
-        <w:t xml:space="preserve"> </w:t>
-      </w:r>
-      <w:sdt>
-        <w:sdtPr>
-          <w:rPr>
-            <w:i w:val="0"/>
-            <w:color w:val="000000"/>
-          </w:rPr>
-          <w:tag w:val="MENDELEY_CITATION_v3_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"/>
-          <w:id w:val="402951396"/>
-          <w:placeholder>
-            <w:docPart w:val="DefaultPlaceholder_-1854013440"/>
-          </w:placeholder>
-        </w:sdtPr>
-        <w:sdtContent>
-          <w:r>
-            <w:rPr>
-              <w:i w:val="0"/>
-              <w:color w:val="000000"/>
-            </w:rPr>
-            <w:t>[9]</w:t>
-          </w:r>
-        </w:sdtContent>
-      </w:sdt>
     </w:p>
     <w:p>
       <w:pPr>
@@ -10047,6 +10019,7 @@
         <w:rPr>
           <w:lang w:val="en-US"/>
         </w:rPr>
+        <w:lastRenderedPageBreak/>
         <w:t>cross-platform gratuit şi open-source destinat serializ</w:t>
       </w:r>
       <w:r>
@@ -10062,14 +10035,7 @@
         <w:rPr>
           <w:lang w:val="en-US"/>
         </w:rPr>
-        <w:t xml:space="preserve">serializa </w:t>
-      </w:r>
-      <w:r>
-        <w:rPr>
-          <w:lang w:val="en-US"/>
-        </w:rPr>
-        <w:lastRenderedPageBreak/>
-        <w:t>certificatele</w:t>
+        <w:t>serializa certificatele</w:t>
       </w:r>
       <w:r>
         <w:t xml:space="preserve"> şi mesajele de protocol, în timp ce TLS utilizează certificate X.509 codificate cu ASN.1</w:t>
@@ -10079,7 +10045,7 @@
           <w:rPr>
             <w:color w:val="000000"/>
           </w:rPr>
-          <w:tag w:val="MENDELEY_CITATION_v3_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"/>
+          <w:tag w:val="MENDELEY_CITATION_v3_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"/>
           <w:id w:val="482820096"/>
           <w:placeholder>
             <w:docPart w:val="DefaultPlaceholder_-1854013440"/>
@@ -10090,7 +10056,7 @@
             <w:rPr>
               <w:color w:val="000000"/>
             </w:rPr>
-            <w:t>[10]</w:t>
+            <w:t>[9]</w:t>
           </w:r>
         </w:sdtContent>
       </w:sdt>
@@ -10098,6 +10064,79 @@
         <w:t xml:space="preserve">. </w:t>
       </w:r>
     </w:p>
+    <w:p/>
+    <w:p>
+      <w:pPr>
+        <w:keepNext/>
+        <w:spacing w:before="240" w:after="240"/>
+        <w:jc w:val="center"/>
+      </w:pPr>
+      <w:r>
+        <w:drawing>
+          <wp:inline distT="0" distB="0" distL="0" distR="0" wp14:anchorId="3F1363E9" wp14:editId="521BD701">
+            <wp:extent cx="5630438" cy="2524836"/>
+            <wp:effectExtent l="0" t="0" r="8890" b="8890"/>
+            <wp:docPr id="9" name="Picture 9"/>
+            <wp:cNvGraphicFramePr>
+              <a:graphicFrameLocks xmlns:a="http://schemas.openxmlformats.org/drawingml/2006/main" noChangeAspect="1"/>
+            </wp:cNvGraphicFramePr>
+            <a:graphic xmlns:a="http://schemas.openxmlformats.org/drawingml/2006/main">
+              <a:graphicData uri="http://schemas.openxmlformats.org/drawingml/2006/picture">
+                <pic:pic xmlns:pic="http://schemas.openxmlformats.org/drawingml/2006/picture">
+                  <pic:nvPicPr>
+                    <pic:cNvPr id="1" name=""/>
+                    <pic:cNvPicPr/>
+                  </pic:nvPicPr>
+                  <pic:blipFill>
+                    <a:blip r:embed="rId13"/>
+                    <a:stretch>
+                      <a:fillRect/>
+                    </a:stretch>
+                  </pic:blipFill>
+                  <pic:spPr>
+                    <a:xfrm>
+                      <a:off x="0" y="0"/>
+                      <a:ext cx="5661625" cy="2538821"/>
+                    </a:xfrm>
+                    <a:prstGeom prst="rect">
+                      <a:avLst/>
+                    </a:prstGeom>
+                  </pic:spPr>
+                </pic:pic>
+              </a:graphicData>
+            </a:graphic>
+          </wp:inline>
+        </w:drawing>
+      </w:r>
+    </w:p>
+    <w:p>
+      <w:pPr>
+        <w:pStyle w:val="Caption"/>
+        <w:spacing w:before="240"/>
+        <w:jc w:val="center"/>
+      </w:pPr>
+      <w:r>
+        <w:t xml:space="preserve">Fig. </w:t>
+      </w:r>
+      <w:r>
+        <w:fldChar w:fldCharType="begin"/>
+      </w:r>
+      <w:r>
+        <w:instrText xml:space="preserve"> SEQ Fig. \* ARABIC </w:instrText>
+      </w:r>
+      <w:r>
+        <w:fldChar w:fldCharType="separate"/>
+      </w:r>
+      <w:r>
+        <w:t>5</w:t>
+      </w:r>
+      <w:r>
+        <w:fldChar w:fldCharType="end"/>
+      </w:r>
+      <w:r>
+        <w:t xml:space="preserve"> - Google Docs - Editare colaborativă</w:t>
+      </w:r>
+    </w:p>
     <w:p>
       <w:pPr>
         <w:rPr>
@@ -10287,6 +10326,7 @@
         <w:rPr>
           <w:lang w:val="en-US"/>
         </w:rPr>
+        <w:lastRenderedPageBreak/>
         <w:t>Structura proiectului</w:t>
       </w:r>
       <w:bookmarkEnd w:id="34"/>
@@ -10430,7 +10470,6 @@
       </w:pPr>
       <w:bookmarkStart w:id="43" w:name="_Toc106039842"/>
       <w:r>
-        <w:lastRenderedPageBreak/>
         <w:t>Implementarea software</w:t>
       </w:r>
       <w:bookmarkEnd w:id="43"/>
@@ -10570,6 +10609,7 @@
       </w:pPr>
       <w:bookmarkStart w:id="55" w:name="_Toc106039854"/>
       <w:r>
+        <w:lastRenderedPageBreak/>
         <w:t>Utilizarea aplicaţiei</w:t>
       </w:r>
       <w:bookmarkEnd w:id="55"/>
@@ -10696,7 +10736,6 @@
       </w:pPr>
       <w:bookmarkStart w:id="66" w:name="_Toc106039865"/>
       <w:r>
-        <w:lastRenderedPageBreak/>
         <w:t>Bibliografie</w:t>
       </w:r>
       <w:bookmarkEnd w:id="66"/>
@@ -10715,7 +10754,7 @@
             <w:autoSpaceDE w:val="0"/>
             <w:autoSpaceDN w:val="0"/>
             <w:ind w:hanging="640"/>
-            <w:divId w:val="1678725897"/>
+            <w:divId w:val="97871603"/>
             <w:rPr>
               <w:rFonts w:eastAsia="Times New Roman"/>
               <w:sz w:val="24"/>
@@ -10741,7 +10780,7 @@
             <w:autoSpaceDE w:val="0"/>
             <w:autoSpaceDN w:val="0"/>
             <w:ind w:hanging="640"/>
-            <w:divId w:val="440535802"/>
+            <w:divId w:val="371199786"/>
             <w:rPr>
               <w:rFonts w:eastAsia="Times New Roman"/>
             </w:rPr>
@@ -10765,7 +10804,7 @@
             <w:autoSpaceDE w:val="0"/>
             <w:autoSpaceDN w:val="0"/>
             <w:ind w:hanging="640"/>
-            <w:divId w:val="735787296"/>
+            <w:divId w:val="1185293533"/>
             <w:rPr>
               <w:rFonts w:eastAsia="Times New Roman"/>
             </w:rPr>
@@ -10789,7 +10828,7 @@
             <w:autoSpaceDE w:val="0"/>
             <w:autoSpaceDN w:val="0"/>
             <w:ind w:hanging="640"/>
-            <w:divId w:val="420807430"/>
+            <w:divId w:val="904998270"/>
             <w:rPr>
               <w:rFonts w:eastAsia="Times New Roman"/>
             </w:rPr>
@@ -10813,7 +10852,7 @@
             <w:autoSpaceDE w:val="0"/>
             <w:autoSpaceDN w:val="0"/>
             <w:ind w:hanging="640"/>
-            <w:divId w:val="412091370"/>
+            <w:divId w:val="1046831678"/>
             <w:rPr>
               <w:rFonts w:eastAsia="Times New Roman"/>
             </w:rPr>
@@ -10837,7 +10876,7 @@
             <w:autoSpaceDE w:val="0"/>
             <w:autoSpaceDN w:val="0"/>
             <w:ind w:hanging="640"/>
-            <w:divId w:val="960113443"/>
+            <w:divId w:val="401802386"/>
             <w:rPr>
               <w:rFonts w:eastAsia="Times New Roman"/>
             </w:rPr>
@@ -10861,7 +10900,7 @@
             <w:autoSpaceDE w:val="0"/>
             <w:autoSpaceDN w:val="0"/>
             <w:ind w:hanging="640"/>
-            <w:divId w:val="1738211772"/>
+            <w:divId w:val="1492142176"/>
             <w:rPr>
               <w:rFonts w:eastAsia="Times New Roman"/>
             </w:rPr>
@@ -10885,7 +10924,7 @@
             <w:autoSpaceDE w:val="0"/>
             <w:autoSpaceDN w:val="0"/>
             <w:ind w:hanging="640"/>
-            <w:divId w:val="107240333"/>
+            <w:divId w:val="743449638"/>
             <w:rPr>
               <w:rFonts w:eastAsia="Times New Roman"/>
             </w:rPr>
@@ -10894,6 +10933,7 @@
             <w:rPr>
               <w:rFonts w:eastAsia="Times New Roman"/>
             </w:rPr>
+            <w:lastRenderedPageBreak/>
             <w:t>[8]</w:t>
           </w:r>
           <w:r>
@@ -10909,7 +10949,7 @@
             <w:autoSpaceDE w:val="0"/>
             <w:autoSpaceDN w:val="0"/>
             <w:ind w:hanging="640"/>
-            <w:divId w:val="1438791929"/>
+            <w:divId w:val="1633948372"/>
             <w:rPr>
               <w:rFonts w:eastAsia="Times New Roman"/>
             </w:rPr>
@@ -10919,30 +10959,6 @@
               <w:rFonts w:eastAsia="Times New Roman"/>
             </w:rPr>
             <w:t>[9]</w:t>
-          </w:r>
-          <w:r>
-            <w:rPr>
-              <w:rFonts w:eastAsia="Times New Roman"/>
-            </w:rPr>
-            <w:tab/>
-            <w:t>“Telegram Home Page.” https://www.wikidata.org/wiki/Q15616276 (accessed May 13, 2022).</w:t>
-          </w:r>
-        </w:p>
-        <w:p>
-          <w:pPr>
-            <w:autoSpaceDE w:val="0"/>
-            <w:autoSpaceDN w:val="0"/>
-            <w:ind w:hanging="640"/>
-            <w:divId w:val="1227372848"/>
-            <w:rPr>
-              <w:rFonts w:eastAsia="Times New Roman"/>
-            </w:rPr>
-          </w:pPr>
-          <w:r>
-            <w:rPr>
-              <w:rFonts w:eastAsia="Times New Roman"/>
-            </w:rPr>
-            <w:t>[10]</w:t>
           </w:r>
           <w:r>
             <w:rPr>
@@ -10974,9 +10990,9 @@
       <w:bookmarkEnd w:id="67"/>
     </w:p>
     <w:sectPr>
-      <w:headerReference w:type="default" r:id="rId13"/>
-      <w:footerReference w:type="default" r:id="rId14"/>
-      <w:footerReference w:type="first" r:id="rId15"/>
+      <w:headerReference w:type="default" r:id="rId14"/>
+      <w:footerReference w:type="default" r:id="rId15"/>
+      <w:footerReference w:type="first" r:id="rId16"/>
       <w:pgSz w:w="12240" w:h="15840"/>
       <w:pgMar w:top="1418" w:right="1418" w:bottom="1418" w:left="1418" w:header="720" w:footer="720" w:gutter="0"/>
       <w:pgNumType w:start="0"/>
@@ -14930,7 +14946,7 @@
   </w:compat>
   <w:rsids>
     <w:rsidRoot w:val="00E65992"/>
-    <w:rsid w:val="00BF68E6"/>
+    <w:rsid w:val="00082542"/>
     <w:rsid w:val="00E65992"/>
   </w:rsids>
   <m:mathPr>
@@ -15697,7 +15713,7 @@
 
 <file path=word/webextensions/taskpanes.xml><?xml version="1.0" encoding="utf-8"?>
 <wetp:taskpanes xmlns:wetp="http://schemas.microsoft.com/office/webextensions/taskpanes/2010/11">
-  <wetp:taskpane dockstate="right" visibility="0" width="350" row="11">
+  <wetp:taskpane dockstate="right" visibility="0" width="350" row="12">
     <wetp:webextensionref xmlns:r="http://schemas.openxmlformats.org/officeDocument/2006/relationships" r:id="rId1"/>
   </wetp:taskpane>
 </wetp:taskpanes>
@@ -15710,7 +15726,7 @@
     <we:reference id="wa104382081" version="1.35.0.0" store="en-US" storeType="OMEX"/>
   </we:alternateReferences>
   <we:properties>
-    <we:property name="MENDELEY_CITATIONS" value="[{&quot;citationID&quot;:&quot;MENDELEY_CITATION_84bc900d-91c4-4fce-829e-caab5e85b36b&quot;,&quot;properties&quot;:{&quot;noteIndex&quot;:0},&quot;isEdited&quot;:false,&quot;manualOverride&quot;:{&quot;isManuallyOverridden&quot;:false,&quot;citeprocText&quot;:&quot;[1]&quot;,&quot;manualOverrideText&quot;:&quot;&quot;},&quot;citationTag&quot;:&quot;MENDELEY_CITATION_v3_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&quot;,&quot;citationItems&quot;:[{&quot;id&quot;:&quot;eadf251c-5c7d-37c4-b503-58373dbde0ee&quot;,&quot;itemData&quot;:{&quot;type&quot;:&quot;webpage&quot;,&quot;id&quot;:&quot;eadf251c-5c7d-37c4-b503-58373dbde0ee&quot;,&quot;title&quot;:&quot;What is Collaboration Software?&quot;,&quot;accessed&quot;:{&quot;date-parts&quot;:[[2022,5,13]]},&quot;URL&quot;:&quot;https://kissflow.com/digital-workplace/collaboration/collaboration-software-guide/&quot;,&quot;issued&quot;:{&quot;date-parts&quot;:[[2021,3]]},&quot;container-title-short&quot;:&quot;&quot;},&quot;isTemporary&quot;:false}]},{&quot;citationID&quot;:&quot;MENDELEY_CITATION_a9589eb8-27f0-4f5e-a8e4-1a2c53a84790&quot;,&quot;properties&quot;:{&quot;noteIndex&quot;:0},&quot;isEdited&quot;:false,&quot;manualOverride&quot;:{&quot;isManuallyOverridden&quot;:false,&quot;citeprocText&quot;:&quot;[2]&quot;,&quot;manualOverrideText&quot;:&quot;&quot;},&quot;citationTag&quot;:&quot;MENDELEY_CITATION_v3_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&quot;,&quot;citationItems&quot;:[{&quot;id&quot;:&quot;13dd403b-de32-3374-b875-4694896876b1&quot;,&quot;itemData&quot;:{&quot;type&quot;:&quot;webpage&quot;,&quot;id&quot;:&quot;13dd403b-de32-3374-b875-4694896876b1&quot;,&quot;title&quot;:&quot;Microsoft Teams service description&quot;,&quot;author&quot;:[{&quot;family&quot;:&quot;Shari Kjerland&quot;,&quot;given&quot;:&quot;&quot;,&quot;parse-names&quot;:false,&quot;dropping-particle&quot;:&quot;&quot;,&quot;non-dropping-particle&quot;:&quot;&quot;}],&quot;accessed&quot;:{&quot;date-parts&quot;:[[2022,6,13]]},&quot;URL&quot;:&quot;https://docs.microsoft.com/en-us/office365/servicedescriptions/teams-service-description&quot;,&quot;issued&quot;:{&quot;date-parts&quot;:[[2022]]},&quot;container-title-short&quot;:&quot;&quot;},&quot;isTemporary&quot;:false}]},{&quot;citationID&quot;:&quot;MENDELEY_CITATION_e2f6974e-998a-4bc0-bae0-4c873e12f6ec&quot;,&quot;properties&quot;:{&quot;noteIndex&quot;:0},&quot;isEdited&quot;:false,&quot;manualOverride&quot;:{&quot;isManuallyOverridden&quot;:false,&quot;citeprocText&quot;:&quot;[3]&quot;,&quot;manualOverrideText&quot;:&quot;&quot;},&quot;citationTag&quot;:&quot;MENDELEY_CITATION_v3_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&quot;,&quot;citationItems&quot;:[{&quot;id&quot;:&quot;f6d20d31-75f9-3857-94e3-1de4887c1ed1&quot;,&quot;itemData&quot;:{&quot;type&quot;:&quot;webpage&quot;,&quot;id&quot;:&quot;f6d20d31-75f9-3857-94e3-1de4887c1ed1&quot;,&quot;title&quot;:&quot;Prezentarea experienței Microsoft teams pentru educație simplificată&quot;,&quot;accessed&quot;:{&quot;date-parts&quot;:[[2022,5,13]]},&quot;URL&quot;:&quot;https://support.microsoft.com/ro-ro/topic/prezentarea-experien%C8%9Bei-microsoft-teams-pentru-educa%C8%9Bie-simplificat%C4%83-fd5b0668-4156-4ce1-a51a-e6f54827973d&quot;,&quot;container-title-short&quot;:&quot;&quot;},&quot;isTemporary&quot;:false}]},{&quot;citationID&quot;:&quot;MENDELEY_CITATION_0063b8be-da6b-45b8-9c2d-600e6f31ca9e&quot;,&quot;properties&quot;:{&quot;noteIndex&quot;:0},&quot;isEdited&quot;:false,&quot;manualOverride&quot;:{&quot;isManuallyOverridden&quot;:false,&quot;citeprocText&quot;:&quot;[4]&quot;,&quot;manualOverrideText&quot;:&quot;&quot;},&quot;citationTag&quot;:&quot;MENDELEY_CITATION_v3_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&quot;,&quot;citationItems&quot;:[{&quot;id&quot;:&quot;35f7021f-04fc-3d62-b702-b848fc88f70f&quot;,&quot;itemData&quot;:{&quot;type&quot;:&quot;webpage&quot;,&quot;id&quot;:&quot;35f7021f-04fc-3d62-b702-b848fc88f70f&quot;,&quot;title&quot;:&quot;Flickr founder plans to kill company e-mails with Slack&quot;,&quot;author&quot;:[{&quot;family&quot;:&quot;Donna Tam&quot;,&quot;given&quot;:&quot;&quot;,&quot;parse-names&quot;:false,&quot;dropping-particle&quot;:&quot;&quot;,&quot;non-dropping-particle&quot;:&quot;&quot;}],&quot;accessed&quot;:{&quot;date-parts&quot;:[[2022,5,13]]},&quot;URL&quot;:&quot;https://www.cnet.com/tech/tech-industry/flickr-founder-plans-to-kill-company-e-mails-with-slack/&quot;,&quot;container-title-short&quot;:&quot;&quot;},&quot;isTemporary&quot;:false}]},{&quot;citationID&quot;:&quot;MENDELEY_CITATION_00e791d4-b11f-41f3-9d9f-77f2eed10cfc&quot;,&quot;properties&quot;:{&quot;noteIndex&quot;:0},&quot;isEdited&quot;:false,&quot;manualOverride&quot;:{&quot;isManuallyOverridden&quot;:false,&quot;citeprocText&quot;:&quot;[5]&quot;,&quot;manualOverrideText&quot;:&quot;&quot;},&quot;citationTag&quot;:&quot;MENDELEY_CITATION_v3_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&quot;,&quot;citationItems&quot;:[{&quot;id&quot;:&quot;a38c3834-1c78-3136-ad21-45842a401d8b&quot;,&quot;itemData&quot;:{&quot;type&quot;:&quot;webpage&quot;,&quot;id&quot;:&quot;a38c3834-1c78-3136-ad21-45842a401d8b&quot;,&quot;title&quot;:&quot;Slack for Windows&quot;,&quot;accessed&quot;:{&quot;date-parts&quot;:[[2022,5,13]]},&quot;URL&quot;:&quot;https://slack.com/downloads/windows&quot;,&quot;container-title-short&quot;:&quot;&quot;},&quot;isTemporary&quot;:false}]},{&quot;citationID&quot;:&quot;MENDELEY_CITATION_c016abc1-d669-4989-bf72-c05197fa10ac&quot;,&quot;properties&quot;:{&quot;noteIndex&quot;:0},&quot;isEdited&quot;:false,&quot;manualOverride&quot;:{&quot;isManuallyOverridden&quot;:false,&quot;citeprocText&quot;:&quot;[6]&quot;,&quot;manualOverrideText&quot;:&quot;&quot;},&quot;citationTag&quot;:&quot;MENDELEY_CITATION_v3_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&quot;,&quot;citationItems&quot;:[{&quot;id&quot;:&quot;063e120e-67a9-36d6-9f10-1be1f6d4468b&quot;,&quot;itemData&quot;:{&quot;type&quot;:&quot;webpage&quot;,&quot;id&quot;:&quot;063e120e-67a9-36d6-9f10-1be1f6d4468b&quot;,&quot;title&quot;:&quot;Discord Support&quot;,&quot;accessed&quot;:{&quot;date-parts&quot;:[[2022,5,13]]},&quot;URL&quot;:&quot;https://support.discord.com/hc/en-us/articles/360041721052-Video-Calls&quot;,&quot;container-title-short&quot;:&quot;&quot;},&quot;isTemporary&quot;:false}]},{&quot;citationID&quot;:&quot;MENDELEY_CITATION_271b44b7-0ea3-43f2-80e8-07deedc7c11b&quot;,&quot;properties&quot;:{&quot;noteIndex&quot;:0},&quot;isEdited&quot;:false,&quot;manualOverride&quot;:{&quot;isManuallyOverridden&quot;:false,&quot;citeprocText&quot;:&quot;[7]&quot;,&quot;manualOverrideText&quot;:&quot;&quot;},&quot;citationTag&quot;:&quot;MENDELEY_CITATION_v3_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&quot;,&quot;citationItems&quot;:[{&quot;id&quot;:&quot;f6ba60a4-1397-3e66-9ead-bd4698f907c7&quot;,&quot;itemData&quot;:{&quot;type&quot;:&quot;webpage&quot;,&quot;id&quot;:&quot;f6ba60a4-1397-3e66-9ead-bd4698f907c7&quot;,&quot;title&quot;:&quot;MTProto Mobile Protocol&quot;,&quot;accessed&quot;:{&quot;date-parts&quot;:[[2022,5,13]]},&quot;URL&quot;:&quot;https://core.telegram.org/mtproto&quot;,&quot;container-title-short&quot;:&quot;&quot;},&quot;isTemporary&quot;:false}]},{&quot;citationID&quot;:&quot;MENDELEY_CITATION_d289a54f-3ff5-4acb-9ce1-b417d1c533e5&quot;,&quot;properties&quot;:{&quot;noteIndex&quot;:0},&quot;isEdited&quot;:false,&quot;manualOverride&quot;:{&quot;isManuallyOverridden&quot;:false,&quot;citeprocText&quot;:&quot;[8]&quot;,&quot;manualOverrideText&quot;:&quot;&quot;},&quot;citationTag&quot;:&quot;MENDELEY_CITATION_v3_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&quot;,&quot;citationItems&quot;:[{&quot;id&quot;:&quot;7afaedb8-0af0-31f1-bf04-92ec57cbce0c&quot;,&quot;itemData&quot;:{&quot;type&quot;:&quot;webpage&quot;,&quot;id&quot;:&quot;7afaedb8-0af0-31f1-bf04-92ec57cbce0c&quot;,&quot;title&quot;:&quot;Formal verification of Telegram chat protocol MTProto 2.0&quot;,&quot;author&quot;:[{&quot;family&quot;:&quot;Marino Miculan&quot;,&quot;given&quot;:&quot;&quot;,&quot;parse-names&quot;:false,&quot;dropping-particle&quot;:&quot;&quot;,&quot;non-dropping-particle&quot;:&quot;&quot;},{&quot;family&quot;:&quot;Nicola Vitacolonna&quot;,&quot;given&quot;:&quot;&quot;,&quot;parse-names&quot;:false,&quot;dropping-particle&quot;:&quot;&quot;,&quot;non-dropping-particle&quot;:&quot;&quot;}],&quot;accessed&quot;:{&quot;date-parts&quot;:[[2022,5,13]]},&quot;URL&quot;:&quot;https://github.com/miculan/telegram-mtproto2-verification&quot;,&quot;container-title-short&quot;:&quot;&quot;},&quot;isTemporary&quot;:false}]},{&quot;citationID&quot;:&quot;MENDELEY_CITATION_5236d072-296b-4e79-babe-6ebb24f9860e&quot;,&quot;properties&quot;:{&quot;noteIndex&quot;:0},&quot;isEdited&quot;:false,&quot;manualOverride&quot;:{&quot;isManuallyOverridden&quot;:false,&quot;citeprocText&quot;:&quot;[9]&quot;,&quot;manualOverrideText&quot;:&quot;&quot;},&quot;citationTag&quot;:&quot;MENDELEY_CITATION_v3_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&quot;,&quot;citationItems&quot;:[{&quot;id&quot;:&quot;5e06d321-ea9e-392e-96c9-392f296c51dd&quot;,&quot;itemData&quot;:{&quot;type&quot;:&quot;webpage&quot;,&quot;id&quot;:&quot;5e06d321-ea9e-392e-96c9-392f296c51dd&quot;,&quot;title&quot;:&quot;Telegram Home Page&quot;,&quot;accessed&quot;:{&quot;date-parts&quot;:[[2022,5,13]]},&quot;URL&quot;:&quot;https://www.wikidata.org/wiki/Q15616276&quot;,&quot;container-title-short&quot;:&quot;&quot;},&quot;isTemporary&quot;:false}]},{&quot;citationID&quot;:&quot;MENDELEY_CITATION_f695498e-2a9d-4d49-b29f-6c72f792f603&quot;,&quot;properties&quot;:{&quot;noteIndex&quot;:0},&quot;isEdited&quot;:false,&quot;manualOverride&quot;:{&quot;isManuallyOverridden&quot;:false,&quot;citeprocText&quot;:&quot;[10]&quot;,&quot;manualOverrideText&quot;:&quot;&quot;},&quot;citationTag&quot;:&quot;MENDELEY_CITATION_v3_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&quot;,&quot;citationItems&quot;:[{&quot;id&quot;:&quot;c7b6993e-860f-3d16-a7d5-9f18d3c89dc5&quot;,&quot;itemData&quot;:{&quot;type&quot;:&quot;article-journal&quot;,&quot;id&quot;:&quot;c7b6993e-860f-3d16-a7d5-9f18d3c89dc5&quot;,&quot;title&quot;:&quot;Application Layer Transport Security - White Paper&quot;,&quot;author&quot;:[{&quot;family&quot;:&quot;Cesar Ghali&quot;,&quot;given&quot;:&quot;&quot;,&quot;parse-names&quot;:false,&quot;dropping-particle&quot;:&quot;&quot;,&quot;non-dropping-particle&quot;:&quot;&quot;},{&quot;family&quot;:&quot;Adam Stubblefield&quot;,&quot;given&quot;:&quot;&quot;,&quot;parse-names&quot;:false,&quot;dropping-particle&quot;:&quot;&quot;,&quot;non-dropping-particle&quot;:&quot;&quot;},{&quot;family&quot;:&quot;Ed Knapp&quot;,&quot;given&quot;:&quot;Jiangtao Li&quot;,&quot;parse-names&quot;:false,&quot;dropping-particle&quot;:&quot;&quot;,&quot;non-dropping-particle&quot;:&quot;&quot;},{&quot;family&quot;:&quot;Benedikt Schmidt&quot;,&quot;given&quot;:&quot;&quot;,&quot;parse-names&quot;:false,&quot;dropping-particle&quot;:&quot;&quot;,&quot;non-dropping-particle&quot;:&quot;&quot;},{&quot;family&quot;:&quot;Julien Boeuf&quot;,&quot;given&quot;:&quot;&quot;,&quot;parse-names&quot;:false,&quot;dropping-particle&quot;:&quot;&quot;,&quot;non-dropping-particle&quot;:&quot;&quot;}]},&quot;isTemporary&quot;:false}]}]"/>
+    <we:property name="MENDELEY_CITATIONS" value="[{&quot;citationID&quot;:&quot;MENDELEY_CITATION_84bc900d-91c4-4fce-829e-caab5e85b36b&quot;,&quot;properties&quot;:{&quot;noteIndex&quot;:0},&quot;isEdited&quot;:false,&quot;manualOverride&quot;:{&quot;isManuallyOverridden&quot;:false,&quot;citeprocText&quot;:&quot;[1]&quot;,&quot;manualOverrideText&quot;:&quot;&quot;},&quot;citationTag&quot;:&quot;MENDELEY_CITATION_v3_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&quot;,&quot;citationItems&quot;:[{&quot;id&quot;:&quot;eadf251c-5c7d-37c4-b503-58373dbde0ee&quot;,&quot;itemData&quot;:{&quot;type&quot;:&quot;webpage&quot;,&quot;id&quot;:&quot;eadf251c-5c7d-37c4-b503-58373dbde0ee&quot;,&quot;title&quot;:&quot;What is Collaboration Software?&quot;,&quot;accessed&quot;:{&quot;date-parts&quot;:[[2022,5,13]]},&quot;URL&quot;:&quot;https://kissflow.com/digital-workplace/collaboration/collaboration-software-guide/&quot;,&quot;issued&quot;:{&quot;date-parts&quot;:[[2021,3]]},&quot;container-title-short&quot;:&quot;&quot;},&quot;isTemporary&quot;:false}]},{&quot;citationID&quot;:&quot;MENDELEY_CITATION_a9589eb8-27f0-4f5e-a8e4-1a2c53a84790&quot;,&quot;properties&quot;:{&quot;noteIndex&quot;:0},&quot;isEdited&quot;:false,&quot;manualOverride&quot;:{&quot;isManuallyOverridden&quot;:false,&quot;citeprocText&quot;:&quot;[2]&quot;,&quot;manualOverrideText&quot;:&quot;&quot;},&quot;citationTag&quot;:&quot;MENDELEY_CITATION_v3_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&quot;,&quot;citationItems&quot;:[{&quot;id&quot;:&quot;13dd403b-de32-3374-b875-4694896876b1&quot;,&quot;itemData&quot;:{&quot;type&quot;:&quot;webpage&quot;,&quot;id&quot;:&quot;13dd403b-de32-3374-b875-4694896876b1&quot;,&quot;title&quot;:&quot;Microsoft Teams service description&quot;,&quot;author&quot;:[{&quot;family&quot;:&quot;Shari Kjerland&quot;,&quot;given&quot;:&quot;&quot;,&quot;parse-names&quot;:false,&quot;dropping-particle&quot;:&quot;&quot;,&quot;non-dropping-particle&quot;:&quot;&quot;}],&quot;accessed&quot;:{&quot;date-parts&quot;:[[2022,6,13]]},&quot;URL&quot;:&quot;https://docs.microsoft.com/en-us/office365/servicedescriptions/teams-service-description&quot;,&quot;issued&quot;:{&quot;date-parts&quot;:[[2022]]},&quot;container-title-short&quot;:&quot;&quot;},&quot;isTemporary&quot;:false}]},{&quot;citationID&quot;:&quot;MENDELEY_CITATION_e2f6974e-998a-4bc0-bae0-4c873e12f6ec&quot;,&quot;properties&quot;:{&quot;noteIndex&quot;:0},&quot;isEdited&quot;:false,&quot;manualOverride&quot;:{&quot;isManuallyOverridden&quot;:false,&quot;citeprocText&quot;:&quot;[3]&quot;,&quot;manualOverrideText&quot;:&quot;&quot;},&quot;citationTag&quot;:&quot;MENDELEY_CITATION_v3_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&quot;,&quot;citationItems&quot;:[{&quot;id&quot;:&quot;f6d20d31-75f9-3857-94e3-1de4887c1ed1&quot;,&quot;itemData&quot;:{&quot;type&quot;:&quot;webpage&quot;,&quot;id&quot;:&quot;f6d20d31-75f9-3857-94e3-1de4887c1ed1&quot;,&quot;title&quot;:&quot;Prezentarea experienței Microsoft teams pentru educație simplificată&quot;,&quot;accessed&quot;:{&quot;date-parts&quot;:[[2022,5,13]]},&quot;URL&quot;:&quot;https://support.microsoft.com/ro-ro/topic/prezentarea-experien%C8%9Bei-microsoft-teams-pentru-educa%C8%9Bie-simplificat%C4%83-fd5b0668-4156-4ce1-a51a-e6f54827973d&quot;,&quot;container-title-short&quot;:&quot;&quot;},&quot;isTemporary&quot;:false}]},{&quot;citationID&quot;:&quot;MENDELEY_CITATION_0063b8be-da6b-45b8-9c2d-600e6f31ca9e&quot;,&quot;properties&quot;:{&quot;noteIndex&quot;:0},&quot;isEdited&quot;:false,&quot;manualOverride&quot;:{&quot;isManuallyOverridden&quot;:false,&quot;citeprocText&quot;:&quot;[4]&quot;,&quot;manualOverrideText&quot;:&quot;&quot;},&quot;citationTag&quot;:&quot;MENDELEY_CITATION_v3_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&quot;,&quot;citationItems&quot;:[{&quot;id&quot;:&quot;35f7021f-04fc-3d62-b702-b848fc88f70f&quot;,&quot;itemData&quot;:{&quot;type&quot;:&quot;webpage&quot;,&quot;id&quot;:&quot;35f7021f-04fc-3d62-b702-b848fc88f70f&quot;,&quot;title&quot;:&quot;Flickr founder plans to kill company e-mails with Slack&quot;,&quot;author&quot;:[{&quot;family&quot;:&quot;Donna Tam&quot;,&quot;given&quot;:&quot;&quot;,&quot;parse-names&quot;:false,&quot;dropping-particle&quot;:&quot;&quot;,&quot;non-dropping-particle&quot;:&quot;&quot;}],&quot;accessed&quot;:{&quot;date-parts&quot;:[[2022,5,13]]},&quot;URL&quot;:&quot;https://www.cnet.com/tech/tech-industry/flickr-founder-plans-to-kill-company-e-mails-with-slack/&quot;,&quot;container-title-short&quot;:&quot;&quot;},&quot;isTemporary&quot;:false}]},{&quot;citationID&quot;:&quot;MENDELEY_CITATION_00e791d4-b11f-41f3-9d9f-77f2eed10cfc&quot;,&quot;properties&quot;:{&quot;noteIndex&quot;:0},&quot;isEdited&quot;:false,&quot;manualOverride&quot;:{&quot;isManuallyOverridden&quot;:false,&quot;citeprocText&quot;:&quot;[5]&quot;,&quot;manualOverrideText&quot;:&quot;&quot;},&quot;citationTag&quot;:&quot;MENDELEY_CITATION_v3_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&quot;,&quot;citationItems&quot;:[{&quot;id&quot;:&quot;a38c3834-1c78-3136-ad21-45842a401d8b&quot;,&quot;itemData&quot;:{&quot;type&quot;:&quot;webpage&quot;,&quot;id&quot;:&quot;a38c3834-1c78-3136-ad21-45842a401d8b&quot;,&quot;title&quot;:&quot;Slack for Windows&quot;,&quot;accessed&quot;:{&quot;date-parts&quot;:[[2022,5,13]]},&quot;URL&quot;:&quot;https://slack.com/downloads/windows&quot;,&quot;container-title-short&quot;:&quot;&quot;},&quot;isTemporary&quot;:false}]},{&quot;citationID&quot;:&quot;MENDELEY_CITATION_c016abc1-d669-4989-bf72-c05197fa10ac&quot;,&quot;properties&quot;:{&quot;noteIndex&quot;:0},&quot;isEdited&quot;:false,&quot;manualOverride&quot;:{&quot;isManuallyOverridden&quot;:false,&quot;citeprocText&quot;:&quot;[6]&quot;,&quot;manualOverrideText&quot;:&quot;&quot;},&quot;citationTag&quot;:&quot;MENDELEY_CITATION_v3_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&quot;,&quot;citationItems&quot;:[{&quot;id&quot;:&quot;063e120e-67a9-36d6-9f10-1be1f6d4468b&quot;,&quot;itemData&quot;:{&quot;type&quot;:&quot;webpage&quot;,&quot;id&quot;:&quot;063e120e-67a9-36d6-9f10-1be1f6d4468b&quot;,&quot;title&quot;:&quot;Discord Support&quot;,&quot;accessed&quot;:{&quot;date-parts&quot;:[[2022,5,13]]},&quot;URL&quot;:&quot;https://support.discord.com/hc/en-us/articles/360041721052-Video-Calls&quot;,&quot;container-title-short&quot;:&quot;&quot;},&quot;isTemporary&quot;:false}]},{&quot;citationID&quot;:&quot;MENDELEY_CITATION_271b44b7-0ea3-43f2-80e8-07deedc7c11b&quot;,&quot;properties&quot;:{&quot;noteIndex&quot;:0},&quot;isEdited&quot;:false,&quot;manualOverride&quot;:{&quot;isManuallyOverridden&quot;:false,&quot;citeprocText&quot;:&quot;[7]&quot;,&quot;manualOverrideText&quot;:&quot;&quot;},&quot;citationTag&quot;:&quot;MENDELEY_CITATION_v3_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&quot;,&quot;citationItems&quot;:[{&quot;id&quot;:&quot;f6ba60a4-1397-3e66-9ead-bd4698f907c7&quot;,&quot;itemData&quot;:{&quot;type&quot;:&quot;webpage&quot;,&quot;id&quot;:&quot;f6ba60a4-1397-3e66-9ead-bd4698f907c7&quot;,&quot;title&quot;:&quot;MTProto Mobile Protocol&quot;,&quot;accessed&quot;:{&quot;date-parts&quot;:[[2022,5,13]]},&quot;URL&quot;:&quot;https://core.telegram.org/mtproto&quot;,&quot;container-title-short&quot;:&quot;&quot;},&quot;isTemporary&quot;:false}]},{&quot;citationID&quot;:&quot;MENDELEY_CITATION_d289a54f-3ff5-4acb-9ce1-b417d1c533e5&quot;,&quot;properties&quot;:{&quot;noteIndex&quot;:0},&quot;isEdited&quot;:false,&quot;manualOverride&quot;:{&quot;isManuallyOverridden&quot;:false,&quot;citeprocText&quot;:&quot;[8]&quot;,&quot;manualOverrideText&quot;:&quot;&quot;},&quot;citationTag&quot;:&quot;MENDELEY_CITATION_v3_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&quot;,&quot;citationItems&quot;:[{&quot;id&quot;:&quot;7afaedb8-0af0-31f1-bf04-92ec57cbce0c&quot;,&quot;itemData&quot;:{&quot;type&quot;:&quot;webpage&quot;,&quot;id&quot;:&quot;7afaedb8-0af0-31f1-bf04-92ec57cbce0c&quot;,&quot;title&quot;:&quot;Formal verification of Telegram chat protocol MTProto 2.0&quot;,&quot;author&quot;:[{&quot;family&quot;:&quot;Marino Miculan&quot;,&quot;given&quot;:&quot;&quot;,&quot;parse-names&quot;:false,&quot;dropping-particle&quot;:&quot;&quot;,&quot;non-dropping-particle&quot;:&quot;&quot;},{&quot;family&quot;:&quot;Nicola Vitacolonna&quot;,&quot;given&quot;:&quot;&quot;,&quot;parse-names&quot;:false,&quot;dropping-particle&quot;:&quot;&quot;,&quot;non-dropping-particle&quot;:&quot;&quot;}],&quot;accessed&quot;:{&quot;date-parts&quot;:[[2022,5,13]]},&quot;URL&quot;:&quot;https://github.com/miculan/telegram-mtproto2-verification&quot;,&quot;container-title-short&quot;:&quot;&quot;},&quot;isTemporary&quot;:false}]},{&quot;citationID&quot;:&quot;MENDELEY_CITATION_f695498e-2a9d-4d49-b29f-6c72f792f603&quot;,&quot;properties&quot;:{&quot;noteIndex&quot;:0},&quot;isEdited&quot;:false,&quot;manualOverride&quot;:{&quot;isManuallyOverridden&quot;:false,&quot;citeprocText&quot;:&quot;[9]&quot;,&quot;manualOverrideText&quot;:&quot;&quot;},&quot;citationTag&quot;:&quot;MENDELEY_CITATION_v3_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&quot;,&quot;citationItems&quot;:[{&quot;id&quot;:&quot;c7b6993e-860f-3d16-a7d5-9f18d3c89dc5&quot;,&quot;itemData&quot;:{&quot;type&quot;:&quot;article-journal&quot;,&quot;id&quot;:&quot;c7b6993e-860f-3d16-a7d5-9f18d3c89dc5&quot;,&quot;title&quot;:&quot;Application Layer Transport Security - White Paper&quot;,&quot;author&quot;:[{&quot;family&quot;:&quot;Cesar Ghali&quot;,&quot;given&quot;:&quot;&quot;,&quot;parse-names&quot;:false,&quot;dropping-particle&quot;:&quot;&quot;,&quot;non-dropping-particle&quot;:&quot;&quot;},{&quot;family&quot;:&quot;Adam Stubblefield&quot;,&quot;given&quot;:&quot;&quot;,&quot;parse-names&quot;:false,&quot;dropping-particle&quot;:&quot;&quot;,&quot;non-dropping-particle&quot;:&quot;&quot;},{&quot;family&quot;:&quot;Ed Knapp&quot;,&quot;given&quot;:&quot;Jiangtao Li&quot;,&quot;parse-names&quot;:false,&quot;dropping-particle&quot;:&quot;&quot;,&quot;non-dropping-particle&quot;:&quot;&quot;},{&quot;family&quot;:&quot;Benedikt Schmidt&quot;,&quot;given&quot;:&quot;&quot;,&quot;parse-names&quot;:false,&quot;dropping-particle&quot;:&quot;&quot;,&quot;non-dropping-particle&quot;:&quot;&quot;},{&quot;family&quot;:&quot;Julien Boeuf&quot;,&quot;given&quot;:&quot;&quot;,&quot;parse-names&quot;:false,&quot;dropping-particle&quot;:&quot;&quot;,&quot;non-dropping-particle&quot;:&quot;&quot;}],&quot;container-title-short&quot;:&quot;&quot;},&quot;isTemporary&quot;:false}]}]"/>
     <we:property name="MENDELEY_CITATIONS_STYLE" value="{&quot;id&quot;:&quot;https://www.zotero.org/styles/ieee&quot;,&quot;title&quot;:&quot;IEEE&quot;,&quot;format&quot;:&quot;numeric&quot;}"/>
   </we:properties>
   <we:bindings/>

</xml_diff>

<commit_message>
rename bug Users file routes
</commit_message>
<xml_diff>
--- a/Pavel_Ionut_Aplicatie_Colaborativa_Securizata.docx
+++ b/Pavel_Ionut_Aplicatie_Colaborativa_Securizata.docx
@@ -12661,6 +12661,7 @@
             <w:docPart w:val="DefaultPlaceholder_-1854013440"/>
           </w:placeholder>
         </w:sdtPr>
+        <w:sdtEndPr/>
         <w:sdtContent>
           <w:r>
             <w:rPr>
@@ -14598,6 +14599,7 @@
             <w:docPart w:val="DefaultPlaceholder_-1854013440"/>
           </w:placeholder>
         </w:sdtPr>
+        <w:sdtEndPr/>
         <w:sdtContent>
           <w:r>
             <w:rPr>
@@ -14730,14 +14732,7 @@
           <w:i/>
           <w:iCs/>
         </w:rPr>
-        <w:t>d</w:t>
-      </w:r>
-      <w:r>
-        <w:rPr>
-          <w:i/>
-          <w:iCs/>
-        </w:rPr>
-        <w:t>elta</w:t>
+        <w:t>delta</w:t>
       </w:r>
       <w:r>
         <w:t>;</w:t>
@@ -15166,19 +15161,7 @@
         <w:rPr>
           <w:lang w:val="en-US"/>
         </w:rPr>
-        <w:t>–</w:t>
-      </w:r>
-      <w:r>
-        <w:rPr>
-          <w:lang w:val="en-US"/>
-        </w:rPr>
-        <w:t xml:space="preserve"> </w:t>
-      </w:r>
-      <w:r>
-        <w:rPr>
-          <w:lang w:val="en-US"/>
-        </w:rPr>
-        <w:t>datele utilizatorului sunt protejate prin anonimizarea accesului (datele personale ale utili</w:t>
+        <w:t>– datele utilizatorului sunt protejate prin anonimizarea accesului (datele personale ale utili</w:t>
       </w:r>
       <w:r>
         <w:rPr>
@@ -15521,7 +15504,13 @@
         <w:t>folosind autentificare mutuală pe bază de certificate, respectiv credenţiale (email şi parolă).</w:t>
       </w:r>
       <w:r>
-        <w:t xml:space="preserve"> Fiecare utilizator beneficiază de un cont de utilizator creat de administrator şi nu este disponibilă o opţiune de </w:t>
+        <w:t xml:space="preserve"> Fiecare utilizator beneficiază de un cont de utilizator creat de administrator şi nu este disponibilă opţiune</w:t>
+      </w:r>
+      <w:r>
+        <w:t>a</w:t>
+      </w:r>
+      <w:r>
+        <w:t xml:space="preserve"> de </w:t>
       </w:r>
       <w:r>
         <w:t>register</w:t>
@@ -15559,7 +15548,13 @@
         <w:t xml:space="preserve"> sau de conversaţii deja existente</w:t>
       </w:r>
       <w:r>
-        <w:t>, rezultatele obţinute fiind ordonate alfabetic în funcţie de subşirul de căutare.</w:t>
+        <w:t>, rezultatele obţinute</w:t>
+      </w:r>
+      <w:r>
+        <w:t xml:space="preserve"> în urma căutării</w:t>
+      </w:r>
+      <w:r>
+        <w:t xml:space="preserve"> fiind ordonate alfabetic în funcţie de subşirul de căutare.</w:t>
       </w:r>
     </w:p>
     <w:p>
@@ -15802,10 +15797,7 @@
         <w:t>Fişierele respective vor fi afişate şi în spaţiul comun de stocare, însoţite de detalile aferente</w:t>
       </w:r>
       <w:r>
-        <w:t xml:space="preserve"> </w:t>
-      </w:r>
-      <w:r>
-        <w:t>(denumire, dată creare, autor)</w:t>
+        <w:t xml:space="preserve"> (denumire, dată creare, autor)</w:t>
       </w:r>
       <w:r>
         <w:t>.</w:t>
@@ -15882,7 +15874,13 @@
         <w:t xml:space="preserve"> F</w:t>
       </w:r>
       <w:r>
-        <w:t>işierelor partajate</w:t>
+        <w:t>işierel</w:t>
+      </w:r>
+      <w:r>
+        <w:t>e</w:t>
+      </w:r>
+      <w:r>
+        <w:t xml:space="preserve"> partajate</w:t>
       </w:r>
       <w:r>
         <w:t xml:space="preserve"> vor putea fi descărcate</w:t>
@@ -15990,7 +15988,13 @@
         <w:rPr>
           <w:lang w:val="en-US"/>
         </w:rPr>
-        <w:t xml:space="preserve"> Pentru alăturarea</w:t>
+        <w:t xml:space="preserve"> Pentru </w:t>
+      </w:r>
+      <w:r>
+        <w:rPr>
+          <w:lang w:val="en-US"/>
+        </w:rPr>
+        <w:t>conectarea</w:t>
       </w:r>
       <w:r>
         <w:rPr>
@@ -22980,6 +22984,7 @@
     <w:rsid w:val="00733C0B"/>
     <w:rsid w:val="00775228"/>
     <w:rsid w:val="00905C20"/>
+    <w:rsid w:val="009C7340"/>
     <w:rsid w:val="00A40835"/>
     <w:rsid w:val="00BE0C84"/>
     <w:rsid w:val="00C0308C"/>

</xml_diff>